<commit_message>
Error handling and scripting
Added error exceptions for when distances are unreachable. Added scripts to start program and install dependencies
</commit_message>
<xml_diff>
--- a/Write Up.docx
+++ b/Write Up.docx
@@ -1712,19 +1712,6 @@
           <w:color w:val="5F5F5F" w:themeColor="accent5"/>
         </w:rPr>
       </w:pPr>
-      <w:r>
-        <w:rPr>
-          <w:color w:val="5F5F5F" w:themeColor="accent5"/>
-        </w:rPr>
-        <w:t>A look into system design</w:t>
-      </w:r>
-    </w:p>
-    <w:p>
-      <w:pPr>
-        <w:rPr>
-          <w:color w:val="5F5F5F" w:themeColor="accent5"/>
-        </w:rPr>
-      </w:pPr>
     </w:p>
     <w:p>
       <w:pPr>
@@ -1909,23 +1896,23 @@
           <w:sz w:val="24"/>
           <w:szCs w:val="24"/>
         </w:rPr>
+        <w:t>System flowchart indicating major stages in the flow of control:</w:t>
+      </w:r>
+    </w:p>
+    <w:p>
+      <w:pPr>
+        <w:rPr>
+          <w:sz w:val="24"/>
+          <w:szCs w:val="24"/>
+        </w:rPr>
+      </w:pPr>
+      <w:r>
+        <w:rPr>
+          <w:noProof/>
+          <w:sz w:val="24"/>
+          <w:szCs w:val="24"/>
+        </w:rPr>
         <w:lastRenderedPageBreak/>
-        <w:t>System flowchart indicating major stages in the flow of control:</w:t>
-      </w:r>
-    </w:p>
-    <w:p>
-      <w:pPr>
-        <w:rPr>
-          <w:sz w:val="24"/>
-          <w:szCs w:val="24"/>
-        </w:rPr>
-      </w:pPr>
-      <w:r>
-        <w:rPr>
-          <w:noProof/>
-          <w:sz w:val="24"/>
-          <w:szCs w:val="24"/>
-        </w:rPr>
         <w:drawing>
           <wp:inline distT="0" distB="0" distL="0" distR="0" wp14:anchorId="01755FDE" wp14:editId="6BCE5E14">
             <wp:extent cx="5725795" cy="4705350"/>
@@ -1976,13 +1963,3531 @@
         </w:drawing>
       </w:r>
     </w:p>
+    <w:p>
+      <w:pPr>
+        <w:rPr>
+          <w:sz w:val="24"/>
+          <w:szCs w:val="24"/>
+        </w:rPr>
+      </w:pPr>
+      <w:r>
+        <w:rPr>
+          <w:sz w:val="24"/>
+          <w:szCs w:val="24"/>
+        </w:rPr>
+        <w:t>IPSO chart of system inputs / outputs:</w:t>
+      </w:r>
+    </w:p>
+    <w:tbl>
+      <w:tblPr>
+        <w:tblStyle w:val="TableGrid"/>
+        <w:tblW w:w="0" w:type="auto"/>
+        <w:tblLook w:val="04A0" w:firstRow="1" w:lastRow="0" w:firstColumn="1" w:lastColumn="0" w:noHBand="0" w:noVBand="1"/>
+      </w:tblPr>
+      <w:tblGrid>
+        <w:gridCol w:w="1545"/>
+        <w:gridCol w:w="3260"/>
+        <w:gridCol w:w="2410"/>
+        <w:gridCol w:w="1781"/>
+      </w:tblGrid>
+      <w:tr>
+        <w:tc>
+          <w:tcPr>
+            <w:tcW w:w="1545" w:type="dxa"/>
+            <w:tcBorders>
+              <w:top w:val="single" w:sz="12" w:space="0" w:color="auto"/>
+              <w:left w:val="single" w:sz="12" w:space="0" w:color="auto"/>
+              <w:bottom w:val="single" w:sz="12" w:space="0" w:color="auto"/>
+              <w:right w:val="single" w:sz="12" w:space="0" w:color="auto"/>
+            </w:tcBorders>
+          </w:tcPr>
+          <w:p>
+            <w:pPr>
+              <w:jc w:val="center"/>
+              <w:rPr>
+                <w:b/>
+                <w:bCs/>
+                <w:sz w:val="24"/>
+                <w:szCs w:val="24"/>
+              </w:rPr>
+            </w:pPr>
+            <w:r>
+              <w:rPr>
+                <w:b/>
+                <w:bCs/>
+                <w:sz w:val="24"/>
+                <w:szCs w:val="24"/>
+              </w:rPr>
+              <w:t>Input</w:t>
+            </w:r>
+          </w:p>
+        </w:tc>
+        <w:tc>
+          <w:tcPr>
+            <w:tcW w:w="3260" w:type="dxa"/>
+            <w:tcBorders>
+              <w:top w:val="single" w:sz="12" w:space="0" w:color="auto"/>
+              <w:left w:val="single" w:sz="12" w:space="0" w:color="auto"/>
+              <w:bottom w:val="single" w:sz="12" w:space="0" w:color="auto"/>
+              <w:right w:val="single" w:sz="12" w:space="0" w:color="auto"/>
+            </w:tcBorders>
+          </w:tcPr>
+          <w:p>
+            <w:pPr>
+              <w:jc w:val="center"/>
+              <w:rPr>
+                <w:b/>
+                <w:bCs/>
+                <w:sz w:val="24"/>
+                <w:szCs w:val="24"/>
+              </w:rPr>
+            </w:pPr>
+            <w:r>
+              <w:rPr>
+                <w:b/>
+                <w:bCs/>
+                <w:sz w:val="24"/>
+                <w:szCs w:val="24"/>
+              </w:rPr>
+              <w:t>Process</w:t>
+            </w:r>
+          </w:p>
+        </w:tc>
+        <w:tc>
+          <w:tcPr>
+            <w:tcW w:w="2410" w:type="dxa"/>
+            <w:tcBorders>
+              <w:top w:val="single" w:sz="12" w:space="0" w:color="auto"/>
+              <w:left w:val="single" w:sz="12" w:space="0" w:color="auto"/>
+              <w:bottom w:val="single" w:sz="12" w:space="0" w:color="auto"/>
+              <w:right w:val="single" w:sz="12" w:space="0" w:color="auto"/>
+            </w:tcBorders>
+          </w:tcPr>
+          <w:p>
+            <w:pPr>
+              <w:jc w:val="center"/>
+              <w:rPr>
+                <w:b/>
+                <w:bCs/>
+                <w:sz w:val="24"/>
+                <w:szCs w:val="24"/>
+              </w:rPr>
+            </w:pPr>
+            <w:r>
+              <w:rPr>
+                <w:b/>
+                <w:bCs/>
+                <w:sz w:val="24"/>
+                <w:szCs w:val="24"/>
+              </w:rPr>
+              <w:t>Storage</w:t>
+            </w:r>
+          </w:p>
+        </w:tc>
+        <w:tc>
+          <w:tcPr>
+            <w:tcW w:w="1781" w:type="dxa"/>
+            <w:tcBorders>
+              <w:top w:val="single" w:sz="12" w:space="0" w:color="auto"/>
+              <w:left w:val="single" w:sz="12" w:space="0" w:color="auto"/>
+              <w:bottom w:val="single" w:sz="12" w:space="0" w:color="auto"/>
+              <w:right w:val="single" w:sz="12" w:space="0" w:color="auto"/>
+            </w:tcBorders>
+          </w:tcPr>
+          <w:p>
+            <w:pPr>
+              <w:jc w:val="center"/>
+              <w:rPr>
+                <w:b/>
+                <w:bCs/>
+                <w:sz w:val="24"/>
+                <w:szCs w:val="24"/>
+              </w:rPr>
+            </w:pPr>
+            <w:r>
+              <w:rPr>
+                <w:b/>
+                <w:bCs/>
+                <w:sz w:val="24"/>
+                <w:szCs w:val="24"/>
+              </w:rPr>
+              <w:t>Output</w:t>
+            </w:r>
+          </w:p>
+        </w:tc>
+      </w:tr>
+      <w:tr>
+        <w:tc>
+          <w:tcPr>
+            <w:tcW w:w="1545" w:type="dxa"/>
+            <w:tcBorders>
+              <w:top w:val="single" w:sz="12" w:space="0" w:color="auto"/>
+            </w:tcBorders>
+          </w:tcPr>
+          <w:p>
+            <w:pPr>
+              <w:rPr>
+                <w:sz w:val="24"/>
+                <w:szCs w:val="24"/>
+              </w:rPr>
+            </w:pPr>
+            <w:r>
+              <w:rPr>
+                <w:sz w:val="24"/>
+                <w:szCs w:val="24"/>
+              </w:rPr>
+              <w:t>Map click</w:t>
+            </w:r>
+          </w:p>
+        </w:tc>
+        <w:tc>
+          <w:tcPr>
+            <w:tcW w:w="3260" w:type="dxa"/>
+            <w:tcBorders>
+              <w:top w:val="single" w:sz="12" w:space="0" w:color="auto"/>
+            </w:tcBorders>
+          </w:tcPr>
+          <w:p>
+            <w:pPr>
+              <w:pStyle w:val="ListParagraph"/>
+              <w:numPr>
+                <w:ilvl w:val="0"/>
+                <w:numId w:val="3"/>
+              </w:numPr>
+              <w:rPr>
+                <w:sz w:val="24"/>
+                <w:szCs w:val="24"/>
+              </w:rPr>
+            </w:pPr>
+            <w:r>
+              <w:rPr>
+                <w:sz w:val="24"/>
+                <w:szCs w:val="24"/>
+              </w:rPr>
+              <w:t xml:space="preserve">Get </w:t>
+            </w:r>
+            <w:proofErr w:type="spellStart"/>
+            <w:r>
+              <w:rPr>
+                <w:sz w:val="24"/>
+                <w:szCs w:val="24"/>
+              </w:rPr>
+              <w:t>lat</w:t>
+            </w:r>
+            <w:proofErr w:type="spellEnd"/>
+            <w:r>
+              <w:rPr>
+                <w:sz w:val="24"/>
+                <w:szCs w:val="24"/>
+              </w:rPr>
+              <w:t>/</w:t>
+            </w:r>
+            <w:proofErr w:type="spellStart"/>
+            <w:r>
+              <w:rPr>
+                <w:sz w:val="24"/>
+                <w:szCs w:val="24"/>
+              </w:rPr>
+              <w:t>lng</w:t>
+            </w:r>
+            <w:proofErr w:type="spellEnd"/>
+            <w:r>
+              <w:rPr>
+                <w:sz w:val="24"/>
+                <w:szCs w:val="24"/>
+              </w:rPr>
+              <w:t xml:space="preserve"> from google maps embed API</w:t>
+            </w:r>
+          </w:p>
+          <w:p>
+            <w:pPr>
+              <w:pStyle w:val="ListParagraph"/>
+              <w:numPr>
+                <w:ilvl w:val="0"/>
+                <w:numId w:val="3"/>
+              </w:numPr>
+              <w:rPr>
+                <w:sz w:val="24"/>
+                <w:szCs w:val="24"/>
+              </w:rPr>
+            </w:pPr>
+            <w:r>
+              <w:rPr>
+                <w:sz w:val="24"/>
+                <w:szCs w:val="24"/>
+              </w:rPr>
+              <w:t>Display node in node menu and map</w:t>
+            </w:r>
+          </w:p>
+        </w:tc>
+        <w:tc>
+          <w:tcPr>
+            <w:tcW w:w="2410" w:type="dxa"/>
+            <w:tcBorders>
+              <w:top w:val="single" w:sz="12" w:space="0" w:color="auto"/>
+            </w:tcBorders>
+          </w:tcPr>
+          <w:p>
+            <w:pPr>
+              <w:rPr>
+                <w:sz w:val="24"/>
+                <w:szCs w:val="24"/>
+              </w:rPr>
+            </w:pPr>
+            <w:r>
+              <w:rPr>
+                <w:sz w:val="24"/>
+                <w:szCs w:val="24"/>
+              </w:rPr>
+              <w:t xml:space="preserve">Node object/class </w:t>
+            </w:r>
+          </w:p>
+        </w:tc>
+        <w:tc>
+          <w:tcPr>
+            <w:tcW w:w="1781" w:type="dxa"/>
+            <w:tcBorders>
+              <w:top w:val="single" w:sz="12" w:space="0" w:color="auto"/>
+            </w:tcBorders>
+          </w:tcPr>
+          <w:p>
+            <w:pPr>
+              <w:rPr>
+                <w:sz w:val="24"/>
+                <w:szCs w:val="24"/>
+              </w:rPr>
+            </w:pPr>
+            <w:r>
+              <w:rPr>
+                <w:sz w:val="24"/>
+                <w:szCs w:val="24"/>
+              </w:rPr>
+              <w:t>Marker on map representing node</w:t>
+            </w:r>
+          </w:p>
+        </w:tc>
+      </w:tr>
+      <w:tr>
+        <w:tc>
+          <w:tcPr>
+            <w:tcW w:w="1545" w:type="dxa"/>
+          </w:tcPr>
+          <w:p>
+            <w:pPr>
+              <w:rPr>
+                <w:sz w:val="24"/>
+                <w:szCs w:val="24"/>
+              </w:rPr>
+            </w:pPr>
+            <w:r>
+              <w:rPr>
+                <w:sz w:val="24"/>
+                <w:szCs w:val="24"/>
+              </w:rPr>
+              <w:t>Dropdown menu</w:t>
+            </w:r>
+          </w:p>
+        </w:tc>
+        <w:tc>
+          <w:tcPr>
+            <w:tcW w:w="3260" w:type="dxa"/>
+          </w:tcPr>
+          <w:p>
+            <w:pPr>
+              <w:pStyle w:val="ListParagraph"/>
+              <w:numPr>
+                <w:ilvl w:val="0"/>
+                <w:numId w:val="3"/>
+              </w:numPr>
+              <w:rPr>
+                <w:sz w:val="24"/>
+                <w:szCs w:val="24"/>
+              </w:rPr>
+            </w:pPr>
+            <w:r>
+              <w:rPr>
+                <w:sz w:val="24"/>
+                <w:szCs w:val="24"/>
+              </w:rPr>
+              <w:t>Select start node</w:t>
+            </w:r>
+          </w:p>
+        </w:tc>
+        <w:tc>
+          <w:tcPr>
+            <w:tcW w:w="2410" w:type="dxa"/>
+          </w:tcPr>
+          <w:p>
+            <w:pPr>
+              <w:rPr>
+                <w:sz w:val="24"/>
+                <w:szCs w:val="24"/>
+              </w:rPr>
+            </w:pPr>
+            <w:r>
+              <w:rPr>
+                <w:sz w:val="24"/>
+                <w:szCs w:val="24"/>
+              </w:rPr>
+              <w:t>React state variable</w:t>
+            </w:r>
+          </w:p>
+        </w:tc>
+        <w:tc>
+          <w:tcPr>
+            <w:tcW w:w="1781" w:type="dxa"/>
+          </w:tcPr>
+          <w:p>
+            <w:pPr>
+              <w:rPr>
+                <w:sz w:val="24"/>
+                <w:szCs w:val="24"/>
+              </w:rPr>
+            </w:pPr>
+            <w:r>
+              <w:rPr>
+                <w:sz w:val="24"/>
+                <w:szCs w:val="24"/>
+              </w:rPr>
+              <w:t>Selection on dropdown menu</w:t>
+            </w:r>
+          </w:p>
+        </w:tc>
+      </w:tr>
+      <w:tr>
+        <w:tc>
+          <w:tcPr>
+            <w:tcW w:w="1545" w:type="dxa"/>
+          </w:tcPr>
+          <w:p>
+            <w:pPr>
+              <w:rPr>
+                <w:sz w:val="24"/>
+                <w:szCs w:val="24"/>
+              </w:rPr>
+            </w:pPr>
+            <w:r>
+              <w:rPr>
+                <w:sz w:val="24"/>
+                <w:szCs w:val="24"/>
+              </w:rPr>
+              <w:t xml:space="preserve">Calculate button </w:t>
+            </w:r>
+          </w:p>
+        </w:tc>
+        <w:tc>
+          <w:tcPr>
+            <w:tcW w:w="3260" w:type="dxa"/>
+          </w:tcPr>
+          <w:p>
+            <w:pPr>
+              <w:pStyle w:val="ListParagraph"/>
+              <w:numPr>
+                <w:ilvl w:val="0"/>
+                <w:numId w:val="3"/>
+              </w:numPr>
+              <w:rPr>
+                <w:sz w:val="24"/>
+                <w:szCs w:val="24"/>
+              </w:rPr>
+            </w:pPr>
+            <w:r>
+              <w:rPr>
+                <w:sz w:val="24"/>
+                <w:szCs w:val="24"/>
+              </w:rPr>
+              <w:t>Create adjacency matrix out of nodes</w:t>
+            </w:r>
+          </w:p>
+          <w:p>
+            <w:pPr>
+              <w:pStyle w:val="ListParagraph"/>
+              <w:numPr>
+                <w:ilvl w:val="0"/>
+                <w:numId w:val="3"/>
+              </w:numPr>
+              <w:rPr>
+                <w:sz w:val="24"/>
+                <w:szCs w:val="24"/>
+              </w:rPr>
+            </w:pPr>
+            <w:r>
+              <w:rPr>
+                <w:sz w:val="24"/>
+                <w:szCs w:val="24"/>
+              </w:rPr>
+              <w:t xml:space="preserve">Fill distances between nodes using distance matrix </w:t>
+            </w:r>
+            <w:proofErr w:type="spellStart"/>
+            <w:r>
+              <w:rPr>
+                <w:sz w:val="24"/>
+                <w:szCs w:val="24"/>
+              </w:rPr>
+              <w:t>api</w:t>
+            </w:r>
+            <w:proofErr w:type="spellEnd"/>
+          </w:p>
+          <w:p>
+            <w:pPr>
+              <w:pStyle w:val="ListParagraph"/>
+              <w:numPr>
+                <w:ilvl w:val="0"/>
+                <w:numId w:val="3"/>
+              </w:numPr>
+              <w:rPr>
+                <w:sz w:val="24"/>
+                <w:szCs w:val="24"/>
+              </w:rPr>
+            </w:pPr>
+            <w:r>
+              <w:rPr>
+                <w:sz w:val="24"/>
+                <w:szCs w:val="24"/>
+              </w:rPr>
+              <w:t xml:space="preserve">Save matrix to </w:t>
+            </w:r>
+            <w:proofErr w:type="spellStart"/>
+            <w:r>
+              <w:rPr>
+                <w:sz w:val="24"/>
+                <w:szCs w:val="24"/>
+              </w:rPr>
+              <w:t>json</w:t>
+            </w:r>
+            <w:proofErr w:type="spellEnd"/>
+            <w:r>
+              <w:rPr>
+                <w:sz w:val="24"/>
+                <w:szCs w:val="24"/>
+              </w:rPr>
+              <w:t xml:space="preserve"> file</w:t>
+            </w:r>
+          </w:p>
+          <w:p>
+            <w:pPr>
+              <w:pStyle w:val="ListParagraph"/>
+              <w:numPr>
+                <w:ilvl w:val="0"/>
+                <w:numId w:val="3"/>
+              </w:numPr>
+              <w:rPr>
+                <w:sz w:val="24"/>
+                <w:szCs w:val="24"/>
+              </w:rPr>
+            </w:pPr>
+            <w:r>
+              <w:rPr>
+                <w:sz w:val="24"/>
+                <w:szCs w:val="24"/>
+              </w:rPr>
+              <w:t>Execute TSP solver</w:t>
+            </w:r>
+          </w:p>
+          <w:p>
+            <w:pPr>
+              <w:pStyle w:val="ListParagraph"/>
+              <w:numPr>
+                <w:ilvl w:val="0"/>
+                <w:numId w:val="3"/>
+              </w:numPr>
+              <w:rPr>
+                <w:sz w:val="24"/>
+                <w:szCs w:val="24"/>
+              </w:rPr>
+            </w:pPr>
+            <w:r>
+              <w:rPr>
+                <w:sz w:val="24"/>
+                <w:szCs w:val="24"/>
+              </w:rPr>
+              <w:t xml:space="preserve">Read </w:t>
+            </w:r>
+            <w:proofErr w:type="spellStart"/>
+            <w:r>
+              <w:rPr>
+                <w:sz w:val="24"/>
+                <w:szCs w:val="24"/>
+              </w:rPr>
+              <w:t>json</w:t>
+            </w:r>
+            <w:proofErr w:type="spellEnd"/>
+            <w:r>
+              <w:rPr>
+                <w:sz w:val="24"/>
+                <w:szCs w:val="24"/>
+              </w:rPr>
+              <w:t xml:space="preserve"> file</w:t>
+            </w:r>
+          </w:p>
+        </w:tc>
+        <w:tc>
+          <w:tcPr>
+            <w:tcW w:w="2410" w:type="dxa"/>
+          </w:tcPr>
+          <w:p>
+            <w:pPr>
+              <w:pStyle w:val="ListParagraph"/>
+              <w:numPr>
+                <w:ilvl w:val="0"/>
+                <w:numId w:val="3"/>
+              </w:numPr>
+              <w:rPr>
+                <w:sz w:val="24"/>
+                <w:szCs w:val="24"/>
+              </w:rPr>
+            </w:pPr>
+            <w:r>
+              <w:rPr>
+                <w:sz w:val="24"/>
+                <w:szCs w:val="24"/>
+              </w:rPr>
+              <w:t>Network class</w:t>
+            </w:r>
+          </w:p>
+          <w:p>
+            <w:pPr>
+              <w:pStyle w:val="ListParagraph"/>
+              <w:numPr>
+                <w:ilvl w:val="0"/>
+                <w:numId w:val="3"/>
+              </w:numPr>
+              <w:rPr>
+                <w:sz w:val="24"/>
+                <w:szCs w:val="24"/>
+              </w:rPr>
+            </w:pPr>
+            <w:proofErr w:type="spellStart"/>
+            <w:r>
+              <w:rPr>
+                <w:sz w:val="24"/>
+                <w:szCs w:val="24"/>
+              </w:rPr>
+              <w:t>Json</w:t>
+            </w:r>
+            <w:proofErr w:type="spellEnd"/>
+            <w:r>
+              <w:rPr>
+                <w:sz w:val="24"/>
+                <w:szCs w:val="24"/>
+              </w:rPr>
+              <w:t xml:space="preserve"> files</w:t>
+            </w:r>
+          </w:p>
+        </w:tc>
+        <w:tc>
+          <w:tcPr>
+            <w:tcW w:w="1781" w:type="dxa"/>
+          </w:tcPr>
+          <w:p>
+            <w:pPr>
+              <w:rPr>
+                <w:sz w:val="24"/>
+                <w:szCs w:val="24"/>
+              </w:rPr>
+            </w:pPr>
+            <w:r>
+              <w:rPr>
+                <w:sz w:val="24"/>
+                <w:szCs w:val="24"/>
+              </w:rPr>
+              <w:t>Canvas drawing of optimal network</w:t>
+            </w:r>
+          </w:p>
+        </w:tc>
+      </w:tr>
+      <w:tr>
+        <w:tc>
+          <w:tcPr>
+            <w:tcW w:w="1545" w:type="dxa"/>
+          </w:tcPr>
+          <w:p>
+            <w:pPr>
+              <w:rPr>
+                <w:sz w:val="24"/>
+                <w:szCs w:val="24"/>
+              </w:rPr>
+            </w:pPr>
+            <w:r>
+              <w:rPr>
+                <w:sz w:val="24"/>
+                <w:szCs w:val="24"/>
+              </w:rPr>
+              <w:t>Save route button</w:t>
+            </w:r>
+          </w:p>
+        </w:tc>
+        <w:tc>
+          <w:tcPr>
+            <w:tcW w:w="3260" w:type="dxa"/>
+          </w:tcPr>
+          <w:p>
+            <w:pPr>
+              <w:pStyle w:val="ListParagraph"/>
+              <w:numPr>
+                <w:ilvl w:val="0"/>
+                <w:numId w:val="3"/>
+              </w:numPr>
+              <w:rPr>
+                <w:sz w:val="24"/>
+                <w:szCs w:val="24"/>
+              </w:rPr>
+            </w:pPr>
+            <w:r>
+              <w:rPr>
+                <w:sz w:val="24"/>
+                <w:szCs w:val="24"/>
+              </w:rPr>
+              <w:t xml:space="preserve">Write current route to </w:t>
+            </w:r>
+            <w:proofErr w:type="spellStart"/>
+            <w:r>
+              <w:rPr>
+                <w:sz w:val="24"/>
+                <w:szCs w:val="24"/>
+              </w:rPr>
+              <w:t>json</w:t>
+            </w:r>
+            <w:proofErr w:type="spellEnd"/>
+            <w:r>
+              <w:rPr>
+                <w:sz w:val="24"/>
+                <w:szCs w:val="24"/>
+              </w:rPr>
+              <w:t xml:space="preserve"> file</w:t>
+            </w:r>
+          </w:p>
+          <w:p>
+            <w:pPr>
+              <w:pStyle w:val="ListParagraph"/>
+              <w:numPr>
+                <w:ilvl w:val="0"/>
+                <w:numId w:val="3"/>
+              </w:numPr>
+              <w:rPr>
+                <w:sz w:val="24"/>
+                <w:szCs w:val="24"/>
+              </w:rPr>
+            </w:pPr>
+            <w:r>
+              <w:rPr>
+                <w:sz w:val="24"/>
+                <w:szCs w:val="24"/>
+              </w:rPr>
+              <w:t>Redirect to previous solution page</w:t>
+            </w:r>
+          </w:p>
+          <w:p>
+            <w:pPr>
+              <w:pStyle w:val="ListParagraph"/>
+              <w:numPr>
+                <w:ilvl w:val="0"/>
+                <w:numId w:val="3"/>
+              </w:numPr>
+              <w:rPr>
+                <w:sz w:val="24"/>
+                <w:szCs w:val="24"/>
+              </w:rPr>
+            </w:pPr>
+            <w:r>
+              <w:rPr>
+                <w:sz w:val="24"/>
+                <w:szCs w:val="24"/>
+              </w:rPr>
+              <w:t>Display route</w:t>
+            </w:r>
+          </w:p>
+        </w:tc>
+        <w:tc>
+          <w:tcPr>
+            <w:tcW w:w="2410" w:type="dxa"/>
+          </w:tcPr>
+          <w:p>
+            <w:pPr>
+              <w:pStyle w:val="ListParagraph"/>
+              <w:numPr>
+                <w:ilvl w:val="0"/>
+                <w:numId w:val="3"/>
+              </w:numPr>
+              <w:rPr>
+                <w:sz w:val="24"/>
+                <w:szCs w:val="24"/>
+              </w:rPr>
+            </w:pPr>
+            <w:proofErr w:type="spellStart"/>
+            <w:r>
+              <w:rPr>
+                <w:sz w:val="24"/>
+                <w:szCs w:val="24"/>
+              </w:rPr>
+              <w:t>Json</w:t>
+            </w:r>
+            <w:proofErr w:type="spellEnd"/>
+            <w:r>
+              <w:rPr>
+                <w:sz w:val="24"/>
+                <w:szCs w:val="24"/>
+              </w:rPr>
+              <w:t xml:space="preserve"> file</w:t>
+            </w:r>
+          </w:p>
+        </w:tc>
+        <w:tc>
+          <w:tcPr>
+            <w:tcW w:w="1781" w:type="dxa"/>
+          </w:tcPr>
+          <w:p>
+            <w:pPr>
+              <w:rPr>
+                <w:sz w:val="24"/>
+                <w:szCs w:val="24"/>
+              </w:rPr>
+            </w:pPr>
+            <w:r>
+              <w:rPr>
+                <w:sz w:val="24"/>
+                <w:szCs w:val="24"/>
+              </w:rPr>
+              <w:t>Optimal route displayed on map</w:t>
+            </w:r>
+          </w:p>
+        </w:tc>
+      </w:tr>
+      <w:tr>
+        <w:tc>
+          <w:tcPr>
+            <w:tcW w:w="1545" w:type="dxa"/>
+          </w:tcPr>
+          <w:p>
+            <w:pPr>
+              <w:rPr>
+                <w:sz w:val="24"/>
+                <w:szCs w:val="24"/>
+              </w:rPr>
+            </w:pPr>
+            <w:r>
+              <w:rPr>
+                <w:sz w:val="24"/>
+                <w:szCs w:val="24"/>
+              </w:rPr>
+              <w:lastRenderedPageBreak/>
+              <w:t>Select route button</w:t>
+            </w:r>
+          </w:p>
+        </w:tc>
+        <w:tc>
+          <w:tcPr>
+            <w:tcW w:w="3260" w:type="dxa"/>
+          </w:tcPr>
+          <w:p>
+            <w:pPr>
+              <w:pStyle w:val="ListParagraph"/>
+              <w:numPr>
+                <w:ilvl w:val="0"/>
+                <w:numId w:val="3"/>
+              </w:numPr>
+              <w:rPr>
+                <w:sz w:val="24"/>
+                <w:szCs w:val="24"/>
+              </w:rPr>
+            </w:pPr>
+            <w:r>
+              <w:rPr>
+                <w:sz w:val="24"/>
+                <w:szCs w:val="24"/>
+              </w:rPr>
+              <w:t xml:space="preserve">Configure list of waypoints and starting </w:t>
+            </w:r>
+            <w:proofErr w:type="spellStart"/>
+            <w:r>
+              <w:rPr>
+                <w:sz w:val="24"/>
+                <w:szCs w:val="24"/>
+              </w:rPr>
+              <w:t>lat</w:t>
+            </w:r>
+            <w:proofErr w:type="spellEnd"/>
+            <w:r>
+              <w:rPr>
+                <w:sz w:val="24"/>
+                <w:szCs w:val="24"/>
+              </w:rPr>
+              <w:t>/</w:t>
+            </w:r>
+            <w:proofErr w:type="spellStart"/>
+            <w:r>
+              <w:rPr>
+                <w:sz w:val="24"/>
+                <w:szCs w:val="24"/>
+              </w:rPr>
+              <w:t>lngs</w:t>
+            </w:r>
+            <w:proofErr w:type="spellEnd"/>
+          </w:p>
+          <w:p>
+            <w:pPr>
+              <w:pStyle w:val="ListParagraph"/>
+              <w:numPr>
+                <w:ilvl w:val="0"/>
+                <w:numId w:val="3"/>
+              </w:numPr>
+              <w:rPr>
+                <w:sz w:val="24"/>
+                <w:szCs w:val="24"/>
+              </w:rPr>
+            </w:pPr>
+            <w:r>
+              <w:rPr>
+                <w:sz w:val="24"/>
+                <w:szCs w:val="24"/>
+              </w:rPr>
+              <w:t>Get route data from google directions API</w:t>
+            </w:r>
+          </w:p>
+          <w:p>
+            <w:pPr>
+              <w:pStyle w:val="ListParagraph"/>
+              <w:numPr>
+                <w:ilvl w:val="0"/>
+                <w:numId w:val="3"/>
+              </w:numPr>
+              <w:rPr>
+                <w:sz w:val="24"/>
+                <w:szCs w:val="24"/>
+              </w:rPr>
+            </w:pPr>
+            <w:r>
+              <w:rPr>
+                <w:sz w:val="24"/>
+                <w:szCs w:val="24"/>
+              </w:rPr>
+              <w:t>Display route on map</w:t>
+            </w:r>
+          </w:p>
+        </w:tc>
+        <w:tc>
+          <w:tcPr>
+            <w:tcW w:w="2410" w:type="dxa"/>
+          </w:tcPr>
+          <w:p>
+            <w:pPr>
+              <w:rPr>
+                <w:sz w:val="24"/>
+                <w:szCs w:val="24"/>
+              </w:rPr>
+            </w:pPr>
+            <w:r>
+              <w:rPr>
+                <w:sz w:val="24"/>
+                <w:szCs w:val="24"/>
+              </w:rPr>
+              <w:t>Route class</w:t>
+            </w:r>
+          </w:p>
+        </w:tc>
+        <w:tc>
+          <w:tcPr>
+            <w:tcW w:w="1781" w:type="dxa"/>
+          </w:tcPr>
+          <w:p>
+            <w:pPr>
+              <w:rPr>
+                <w:sz w:val="24"/>
+                <w:szCs w:val="24"/>
+              </w:rPr>
+            </w:pPr>
+            <w:r>
+              <w:rPr>
+                <w:sz w:val="24"/>
+                <w:szCs w:val="24"/>
+              </w:rPr>
+              <w:t>Selected route displayed on map</w:t>
+            </w:r>
+          </w:p>
+        </w:tc>
+      </w:tr>
+    </w:tbl>
+    <w:p>
+      <w:pPr>
+        <w:rPr>
+          <w:sz w:val="24"/>
+          <w:szCs w:val="24"/>
+        </w:rPr>
+      </w:pPr>
+    </w:p>
+    <w:p>
+      <w:pPr>
+        <w:rPr>
+          <w:sz w:val="24"/>
+          <w:szCs w:val="24"/>
+        </w:rPr>
+      </w:pPr>
+      <w:r>
+        <w:rPr>
+          <w:sz w:val="24"/>
+          <w:szCs w:val="24"/>
+        </w:rPr>
+        <w:t>User Interface:</w:t>
+      </w:r>
+    </w:p>
+    <w:tbl>
+      <w:tblPr>
+        <w:tblStyle w:val="TableGrid"/>
+        <w:tblW w:w="0" w:type="auto"/>
+        <w:tblLook w:val="04A0" w:firstRow="1" w:lastRow="0" w:firstColumn="1" w:lastColumn="0" w:noHBand="0" w:noVBand="1"/>
+      </w:tblPr>
+      <w:tblGrid>
+        <w:gridCol w:w="2997"/>
+        <w:gridCol w:w="2997"/>
+        <w:gridCol w:w="3002"/>
+      </w:tblGrid>
+      <w:tr>
+        <w:tc>
+          <w:tcPr>
+            <w:tcW w:w="3005" w:type="dxa"/>
+            <w:tcBorders>
+              <w:top w:val="single" w:sz="12" w:space="0" w:color="auto"/>
+              <w:left w:val="single" w:sz="12" w:space="0" w:color="auto"/>
+              <w:bottom w:val="single" w:sz="12" w:space="0" w:color="auto"/>
+              <w:right w:val="single" w:sz="12" w:space="0" w:color="auto"/>
+            </w:tcBorders>
+          </w:tcPr>
+          <w:p>
+            <w:pPr>
+              <w:jc w:val="center"/>
+              <w:rPr>
+                <w:sz w:val="24"/>
+                <w:szCs w:val="24"/>
+              </w:rPr>
+            </w:pPr>
+            <w:r>
+              <w:rPr>
+                <w:sz w:val="24"/>
+                <w:szCs w:val="24"/>
+              </w:rPr>
+              <w:t>Data item</w:t>
+            </w:r>
+          </w:p>
+        </w:tc>
+        <w:tc>
+          <w:tcPr>
+            <w:tcW w:w="3005" w:type="dxa"/>
+            <w:tcBorders>
+              <w:top w:val="single" w:sz="12" w:space="0" w:color="auto"/>
+              <w:left w:val="single" w:sz="12" w:space="0" w:color="auto"/>
+              <w:bottom w:val="single" w:sz="12" w:space="0" w:color="auto"/>
+              <w:right w:val="single" w:sz="12" w:space="0" w:color="auto"/>
+            </w:tcBorders>
+          </w:tcPr>
+          <w:p>
+            <w:pPr>
+              <w:jc w:val="center"/>
+              <w:rPr>
+                <w:sz w:val="24"/>
+                <w:szCs w:val="24"/>
+              </w:rPr>
+            </w:pPr>
+            <w:r>
+              <w:rPr>
+                <w:sz w:val="24"/>
+                <w:szCs w:val="24"/>
+              </w:rPr>
+              <w:t>Data type</w:t>
+            </w:r>
+          </w:p>
+        </w:tc>
+        <w:tc>
+          <w:tcPr>
+            <w:tcW w:w="3006" w:type="dxa"/>
+            <w:tcBorders>
+              <w:top w:val="single" w:sz="12" w:space="0" w:color="auto"/>
+              <w:left w:val="single" w:sz="12" w:space="0" w:color="auto"/>
+              <w:bottom w:val="single" w:sz="12" w:space="0" w:color="auto"/>
+              <w:right w:val="single" w:sz="12" w:space="0" w:color="auto"/>
+            </w:tcBorders>
+          </w:tcPr>
+          <w:p>
+            <w:pPr>
+              <w:jc w:val="center"/>
+              <w:rPr>
+                <w:sz w:val="24"/>
+                <w:szCs w:val="24"/>
+              </w:rPr>
+            </w:pPr>
+            <w:r>
+              <w:rPr>
+                <w:sz w:val="24"/>
+                <w:szCs w:val="24"/>
+              </w:rPr>
+              <w:t>Restrictions</w:t>
+            </w:r>
+          </w:p>
+        </w:tc>
+      </w:tr>
+      <w:tr>
+        <w:tc>
+          <w:tcPr>
+            <w:tcW w:w="3005" w:type="dxa"/>
+            <w:tcBorders>
+              <w:top w:val="single" w:sz="12" w:space="0" w:color="auto"/>
+            </w:tcBorders>
+          </w:tcPr>
+          <w:p>
+            <w:pPr>
+              <w:rPr>
+                <w:sz w:val="24"/>
+                <w:szCs w:val="24"/>
+              </w:rPr>
+            </w:pPr>
+            <w:r>
+              <w:rPr>
+                <w:sz w:val="24"/>
+                <w:szCs w:val="24"/>
+              </w:rPr>
+              <w:t>Node</w:t>
+            </w:r>
+            <w:r>
+              <w:rPr>
+                <w:sz w:val="24"/>
+                <w:szCs w:val="24"/>
+              </w:rPr>
+              <w:t xml:space="preserve"> name</w:t>
+            </w:r>
+          </w:p>
+        </w:tc>
+        <w:tc>
+          <w:tcPr>
+            <w:tcW w:w="3005" w:type="dxa"/>
+            <w:tcBorders>
+              <w:top w:val="single" w:sz="12" w:space="0" w:color="auto"/>
+            </w:tcBorders>
+          </w:tcPr>
+          <w:p>
+            <w:pPr>
+              <w:rPr>
+                <w:sz w:val="24"/>
+                <w:szCs w:val="24"/>
+              </w:rPr>
+            </w:pPr>
+            <w:r>
+              <w:rPr>
+                <w:sz w:val="24"/>
+                <w:szCs w:val="24"/>
+              </w:rPr>
+              <w:t>string</w:t>
+            </w:r>
+          </w:p>
+        </w:tc>
+        <w:tc>
+          <w:tcPr>
+            <w:tcW w:w="3006" w:type="dxa"/>
+            <w:tcBorders>
+              <w:top w:val="single" w:sz="12" w:space="0" w:color="auto"/>
+            </w:tcBorders>
+          </w:tcPr>
+          <w:p>
+            <w:pPr>
+              <w:pStyle w:val="ListParagraph"/>
+              <w:numPr>
+                <w:ilvl w:val="0"/>
+                <w:numId w:val="3"/>
+              </w:numPr>
+              <w:rPr>
+                <w:sz w:val="24"/>
+                <w:szCs w:val="24"/>
+              </w:rPr>
+            </w:pPr>
+            <w:r>
+              <w:rPr>
+                <w:sz w:val="24"/>
+                <w:szCs w:val="24"/>
+              </w:rPr>
+              <w:t>No special characters</w:t>
+            </w:r>
+          </w:p>
+          <w:p>
+            <w:pPr>
+              <w:pStyle w:val="ListParagraph"/>
+              <w:numPr>
+                <w:ilvl w:val="0"/>
+                <w:numId w:val="3"/>
+              </w:numPr>
+              <w:rPr>
+                <w:sz w:val="24"/>
+                <w:szCs w:val="24"/>
+              </w:rPr>
+            </w:pPr>
+            <w:r>
+              <w:rPr>
+                <w:sz w:val="24"/>
+                <w:szCs w:val="24"/>
+              </w:rPr>
+              <w:t>Must be unique to route</w:t>
+            </w:r>
+          </w:p>
+        </w:tc>
+      </w:tr>
+      <w:tr>
+        <w:tc>
+          <w:tcPr>
+            <w:tcW w:w="3005" w:type="dxa"/>
+          </w:tcPr>
+          <w:p>
+            <w:pPr>
+              <w:rPr>
+                <w:sz w:val="24"/>
+                <w:szCs w:val="24"/>
+              </w:rPr>
+            </w:pPr>
+            <w:r>
+              <w:rPr>
+                <w:sz w:val="24"/>
+                <w:szCs w:val="24"/>
+              </w:rPr>
+              <w:t>Starting node</w:t>
+            </w:r>
+          </w:p>
+        </w:tc>
+        <w:tc>
+          <w:tcPr>
+            <w:tcW w:w="3005" w:type="dxa"/>
+          </w:tcPr>
+          <w:p>
+            <w:pPr>
+              <w:rPr>
+                <w:sz w:val="24"/>
+                <w:szCs w:val="24"/>
+              </w:rPr>
+            </w:pPr>
+            <w:r>
+              <w:rPr>
+                <w:sz w:val="24"/>
+                <w:szCs w:val="24"/>
+              </w:rPr>
+              <w:t>As above</w:t>
+            </w:r>
+          </w:p>
+        </w:tc>
+        <w:tc>
+          <w:tcPr>
+            <w:tcW w:w="3006" w:type="dxa"/>
+          </w:tcPr>
+          <w:p>
+            <w:pPr>
+              <w:pStyle w:val="ListParagraph"/>
+              <w:numPr>
+                <w:ilvl w:val="0"/>
+                <w:numId w:val="3"/>
+              </w:numPr>
+              <w:rPr>
+                <w:sz w:val="24"/>
+                <w:szCs w:val="24"/>
+              </w:rPr>
+            </w:pPr>
+            <w:r>
+              <w:rPr>
+                <w:sz w:val="24"/>
+                <w:szCs w:val="24"/>
+              </w:rPr>
+              <w:t>Selected from dropdown</w:t>
+            </w:r>
+          </w:p>
+        </w:tc>
+      </w:tr>
+      <w:tr>
+        <w:tc>
+          <w:tcPr>
+            <w:tcW w:w="3005" w:type="dxa"/>
+          </w:tcPr>
+          <w:p>
+            <w:pPr>
+              <w:rPr>
+                <w:sz w:val="24"/>
+                <w:szCs w:val="24"/>
+              </w:rPr>
+            </w:pPr>
+            <w:r>
+              <w:rPr>
+                <w:sz w:val="24"/>
+                <w:szCs w:val="24"/>
+              </w:rPr>
+              <w:t>Route name</w:t>
+            </w:r>
+          </w:p>
+        </w:tc>
+        <w:tc>
+          <w:tcPr>
+            <w:tcW w:w="3005" w:type="dxa"/>
+          </w:tcPr>
+          <w:p>
+            <w:pPr>
+              <w:rPr>
+                <w:sz w:val="24"/>
+                <w:szCs w:val="24"/>
+              </w:rPr>
+            </w:pPr>
+            <w:r>
+              <w:rPr>
+                <w:sz w:val="24"/>
+                <w:szCs w:val="24"/>
+              </w:rPr>
+              <w:t>String</w:t>
+            </w:r>
+          </w:p>
+        </w:tc>
+        <w:tc>
+          <w:tcPr>
+            <w:tcW w:w="3006" w:type="dxa"/>
+          </w:tcPr>
+          <w:p>
+            <w:pPr>
+              <w:pStyle w:val="ListParagraph"/>
+              <w:numPr>
+                <w:ilvl w:val="0"/>
+                <w:numId w:val="3"/>
+              </w:numPr>
+              <w:rPr>
+                <w:sz w:val="24"/>
+                <w:szCs w:val="24"/>
+              </w:rPr>
+            </w:pPr>
+            <w:r>
+              <w:rPr>
+                <w:sz w:val="24"/>
+                <w:szCs w:val="24"/>
+              </w:rPr>
+              <w:t>No special characters</w:t>
+            </w:r>
+          </w:p>
+          <w:p>
+            <w:pPr>
+              <w:pStyle w:val="ListParagraph"/>
+              <w:numPr>
+                <w:ilvl w:val="0"/>
+                <w:numId w:val="3"/>
+              </w:numPr>
+              <w:rPr>
+                <w:sz w:val="24"/>
+                <w:szCs w:val="24"/>
+              </w:rPr>
+            </w:pPr>
+            <w:r>
+              <w:rPr>
+                <w:sz w:val="24"/>
+                <w:szCs w:val="24"/>
+              </w:rPr>
+              <w:t>Must be unique</w:t>
+            </w:r>
+          </w:p>
+        </w:tc>
+      </w:tr>
+      <w:tr>
+        <w:tc>
+          <w:tcPr>
+            <w:tcW w:w="3005" w:type="dxa"/>
+          </w:tcPr>
+          <w:p>
+            <w:pPr>
+              <w:rPr>
+                <w:sz w:val="24"/>
+                <w:szCs w:val="24"/>
+              </w:rPr>
+            </w:pPr>
+            <w:r>
+              <w:rPr>
+                <w:sz w:val="24"/>
+                <w:szCs w:val="24"/>
+              </w:rPr>
+              <w:t>Current route</w:t>
+            </w:r>
+          </w:p>
+        </w:tc>
+        <w:tc>
+          <w:tcPr>
+            <w:tcW w:w="3005" w:type="dxa"/>
+          </w:tcPr>
+          <w:p>
+            <w:pPr>
+              <w:rPr>
+                <w:sz w:val="24"/>
+                <w:szCs w:val="24"/>
+              </w:rPr>
+            </w:pPr>
+            <w:r>
+              <w:rPr>
+                <w:sz w:val="24"/>
+                <w:szCs w:val="24"/>
+              </w:rPr>
+              <w:t xml:space="preserve">Object </w:t>
+            </w:r>
+          </w:p>
+        </w:tc>
+        <w:tc>
+          <w:tcPr>
+            <w:tcW w:w="3006" w:type="dxa"/>
+          </w:tcPr>
+          <w:p>
+            <w:pPr>
+              <w:pStyle w:val="ListParagraph"/>
+              <w:numPr>
+                <w:ilvl w:val="0"/>
+                <w:numId w:val="3"/>
+              </w:numPr>
+              <w:rPr>
+                <w:sz w:val="24"/>
+                <w:szCs w:val="24"/>
+              </w:rPr>
+            </w:pPr>
+            <w:r>
+              <w:rPr>
+                <w:sz w:val="24"/>
+                <w:szCs w:val="24"/>
+              </w:rPr>
+              <w:t>Selected from list of routes</w:t>
+            </w:r>
+          </w:p>
+        </w:tc>
+      </w:tr>
+    </w:tbl>
+    <w:p>
+      <w:pPr>
+        <w:rPr>
+          <w:sz w:val="24"/>
+          <w:szCs w:val="24"/>
+        </w:rPr>
+      </w:pPr>
+    </w:p>
+    <w:p>
+      <w:pPr>
+        <w:rPr>
+          <w:sz w:val="24"/>
+          <w:szCs w:val="24"/>
+        </w:rPr>
+      </w:pPr>
+      <w:proofErr w:type="spellStart"/>
+      <w:r>
+        <w:rPr>
+          <w:sz w:val="24"/>
+          <w:szCs w:val="24"/>
+        </w:rPr>
+        <w:t>Mock up</w:t>
+      </w:r>
+      <w:proofErr w:type="spellEnd"/>
+      <w:r>
+        <w:rPr>
+          <w:sz w:val="24"/>
+          <w:szCs w:val="24"/>
+        </w:rPr>
+        <w:t xml:space="preserve"> of the landing page UI:</w:t>
+      </w:r>
+    </w:p>
+    <w:p>
+      <w:pPr>
+        <w:rPr>
+          <w:sz w:val="24"/>
+          <w:szCs w:val="24"/>
+        </w:rPr>
+      </w:pPr>
+      <w:r>
+        <w:rPr>
+          <w:noProof/>
+          <w:sz w:val="24"/>
+          <w:szCs w:val="24"/>
+        </w:rPr>
+        <w:drawing>
+          <wp:inline distT="0" distB="0" distL="0" distR="0" wp14:anchorId="22EC2CD4" wp14:editId="2B5D059A">
+            <wp:extent cx="5731510" cy="3092450"/>
+            <wp:effectExtent l="0" t="0" r="2540" b="0"/>
+            <wp:docPr id="5" name="Picture 5" descr="Graphical user interface, application&#10;&#10;Description automatically generated"/>
+            <wp:cNvGraphicFramePr>
+              <a:graphicFrameLocks xmlns:a="http://schemas.openxmlformats.org/drawingml/2006/main" noChangeAspect="1"/>
+            </wp:cNvGraphicFramePr>
+            <a:graphic xmlns:a="http://schemas.openxmlformats.org/drawingml/2006/main">
+              <a:graphicData uri="http://schemas.openxmlformats.org/drawingml/2006/picture">
+                <pic:pic xmlns:pic="http://schemas.openxmlformats.org/drawingml/2006/picture">
+                  <pic:nvPicPr>
+                    <pic:cNvPr id="5" name="Picture 5" descr="Graphical user interface, application&#10;&#10;Description automatically generated"/>
+                    <pic:cNvPicPr/>
+                  </pic:nvPicPr>
+                  <pic:blipFill>
+                    <a:blip r:embed="rId11"/>
+                    <a:stretch>
+                      <a:fillRect/>
+                    </a:stretch>
+                  </pic:blipFill>
+                  <pic:spPr>
+                    <a:xfrm>
+                      <a:off x="0" y="0"/>
+                      <a:ext cx="5731510" cy="3092450"/>
+                    </a:xfrm>
+                    <a:prstGeom prst="rect">
+                      <a:avLst/>
+                    </a:prstGeom>
+                  </pic:spPr>
+                </pic:pic>
+              </a:graphicData>
+            </a:graphic>
+          </wp:inline>
+        </w:drawing>
+      </w:r>
+    </w:p>
+    <w:p>
+      <w:pPr>
+        <w:rPr>
+          <w:sz w:val="24"/>
+          <w:szCs w:val="24"/>
+        </w:rPr>
+      </w:pPr>
+    </w:p>
+    <w:p>
+      <w:pPr>
+        <w:rPr>
+          <w:sz w:val="24"/>
+          <w:szCs w:val="24"/>
+        </w:rPr>
+      </w:pPr>
+    </w:p>
+    <w:p>
+      <w:pPr>
+        <w:rPr>
+          <w:sz w:val="24"/>
+          <w:szCs w:val="24"/>
+        </w:rPr>
+      </w:pPr>
+    </w:p>
+    <w:p>
+      <w:pPr>
+        <w:rPr>
+          <w:sz w:val="24"/>
+          <w:szCs w:val="24"/>
+        </w:rPr>
+      </w:pPr>
+      <w:proofErr w:type="spellStart"/>
+      <w:r>
+        <w:rPr>
+          <w:sz w:val="24"/>
+          <w:szCs w:val="24"/>
+        </w:rPr>
+        <w:t>Mock up</w:t>
+      </w:r>
+      <w:proofErr w:type="spellEnd"/>
+      <w:r>
+        <w:rPr>
+          <w:sz w:val="24"/>
+          <w:szCs w:val="24"/>
+        </w:rPr>
+        <w:t xml:space="preserve"> of the “new solution” page:</w:t>
+      </w:r>
+    </w:p>
+    <w:p>
+      <w:pPr>
+        <w:rPr>
+          <w:sz w:val="24"/>
+          <w:szCs w:val="24"/>
+        </w:rPr>
+      </w:pPr>
+      <w:r>
+        <w:rPr>
+          <w:noProof/>
+          <w:sz w:val="24"/>
+          <w:szCs w:val="24"/>
+        </w:rPr>
+        <w:lastRenderedPageBreak/>
+        <w:drawing>
+          <wp:inline distT="0" distB="0" distL="0" distR="0" wp14:anchorId="7981DFC5" wp14:editId="1D62E6A6">
+            <wp:extent cx="5731510" cy="3220085"/>
+            <wp:effectExtent l="0" t="0" r="2540" b="0"/>
+            <wp:docPr id="6" name="Picture 6" descr="Text&#10;&#10;Description automatically generated"/>
+            <wp:cNvGraphicFramePr>
+              <a:graphicFrameLocks xmlns:a="http://schemas.openxmlformats.org/drawingml/2006/main" noChangeAspect="1"/>
+            </wp:cNvGraphicFramePr>
+            <a:graphic xmlns:a="http://schemas.openxmlformats.org/drawingml/2006/main">
+              <a:graphicData uri="http://schemas.openxmlformats.org/drawingml/2006/picture">
+                <pic:pic xmlns:pic="http://schemas.openxmlformats.org/drawingml/2006/picture">
+                  <pic:nvPicPr>
+                    <pic:cNvPr id="6" name="Picture 6" descr="Text&#10;&#10;Description automatically generated"/>
+                    <pic:cNvPicPr/>
+                  </pic:nvPicPr>
+                  <pic:blipFill>
+                    <a:blip r:embed="rId12"/>
+                    <a:stretch>
+                      <a:fillRect/>
+                    </a:stretch>
+                  </pic:blipFill>
+                  <pic:spPr>
+                    <a:xfrm>
+                      <a:off x="0" y="0"/>
+                      <a:ext cx="5731510" cy="3220085"/>
+                    </a:xfrm>
+                    <a:prstGeom prst="rect">
+                      <a:avLst/>
+                    </a:prstGeom>
+                  </pic:spPr>
+                </pic:pic>
+              </a:graphicData>
+            </a:graphic>
+          </wp:inline>
+        </w:drawing>
+      </w:r>
+    </w:p>
+    <w:p>
+      <w:pPr>
+        <w:rPr>
+          <w:sz w:val="24"/>
+          <w:szCs w:val="24"/>
+        </w:rPr>
+      </w:pPr>
+      <w:proofErr w:type="spellStart"/>
+      <w:r>
+        <w:rPr>
+          <w:sz w:val="24"/>
+          <w:szCs w:val="24"/>
+        </w:rPr>
+        <w:t>Mock up</w:t>
+      </w:r>
+      <w:proofErr w:type="spellEnd"/>
+      <w:r>
+        <w:rPr>
+          <w:sz w:val="24"/>
+          <w:szCs w:val="24"/>
+        </w:rPr>
+        <w:t xml:space="preserve"> of the “previous solutions” page:</w:t>
+      </w:r>
+    </w:p>
+    <w:p>
+      <w:pPr>
+        <w:rPr>
+          <w:sz w:val="24"/>
+          <w:szCs w:val="24"/>
+        </w:rPr>
+      </w:pPr>
+      <w:r>
+        <w:rPr>
+          <w:noProof/>
+          <w:sz w:val="24"/>
+          <w:szCs w:val="24"/>
+        </w:rPr>
+        <w:drawing>
+          <wp:inline distT="0" distB="0" distL="0" distR="0" wp14:anchorId="0DF0B99A" wp14:editId="2CC452B5">
+            <wp:extent cx="5731510" cy="3230880"/>
+            <wp:effectExtent l="0" t="0" r="2540" b="7620"/>
+            <wp:docPr id="7" name="Picture 7" descr="Text&#10;&#10;Description automatically generated"/>
+            <wp:cNvGraphicFramePr>
+              <a:graphicFrameLocks xmlns:a="http://schemas.openxmlformats.org/drawingml/2006/main" noChangeAspect="1"/>
+            </wp:cNvGraphicFramePr>
+            <a:graphic xmlns:a="http://schemas.openxmlformats.org/drawingml/2006/main">
+              <a:graphicData uri="http://schemas.openxmlformats.org/drawingml/2006/picture">
+                <pic:pic xmlns:pic="http://schemas.openxmlformats.org/drawingml/2006/picture">
+                  <pic:nvPicPr>
+                    <pic:cNvPr id="7" name="Picture 7" descr="Text&#10;&#10;Description automatically generated"/>
+                    <pic:cNvPicPr/>
+                  </pic:nvPicPr>
+                  <pic:blipFill>
+                    <a:blip r:embed="rId13"/>
+                    <a:stretch>
+                      <a:fillRect/>
+                    </a:stretch>
+                  </pic:blipFill>
+                  <pic:spPr>
+                    <a:xfrm>
+                      <a:off x="0" y="0"/>
+                      <a:ext cx="5731510" cy="3230880"/>
+                    </a:xfrm>
+                    <a:prstGeom prst="rect">
+                      <a:avLst/>
+                    </a:prstGeom>
+                  </pic:spPr>
+                </pic:pic>
+              </a:graphicData>
+            </a:graphic>
+          </wp:inline>
+        </w:drawing>
+      </w:r>
+    </w:p>
+    <w:p>
+      <w:pPr>
+        <w:rPr>
+          <w:sz w:val="24"/>
+          <w:szCs w:val="24"/>
+        </w:rPr>
+      </w:pPr>
+    </w:p>
+    <w:p>
+      <w:pPr>
+        <w:rPr>
+          <w:sz w:val="24"/>
+          <w:szCs w:val="24"/>
+        </w:rPr>
+      </w:pPr>
+    </w:p>
+    <w:p>
+      <w:pPr>
+        <w:rPr>
+          <w:sz w:val="24"/>
+          <w:szCs w:val="24"/>
+        </w:rPr>
+      </w:pPr>
+    </w:p>
+    <w:p>
+      <w:pPr>
+        <w:rPr>
+          <w:sz w:val="24"/>
+          <w:szCs w:val="24"/>
+        </w:rPr>
+      </w:pPr>
+    </w:p>
+    <w:p>
+      <w:pPr>
+        <w:rPr>
+          <w:sz w:val="24"/>
+          <w:szCs w:val="24"/>
+        </w:rPr>
+      </w:pPr>
+    </w:p>
+    <w:p>
+      <w:pPr>
+        <w:rPr>
+          <w:sz w:val="24"/>
+          <w:szCs w:val="24"/>
+        </w:rPr>
+      </w:pPr>
+    </w:p>
+    <w:p>
+      <w:pPr>
+        <w:pStyle w:val="Title"/>
+      </w:pPr>
+      <w:r>
+        <w:lastRenderedPageBreak/>
+        <w:t>Testing:</w:t>
+      </w:r>
+    </w:p>
+    <w:p/>
+    <w:p>
+      <w:r>
+        <w:t>The entire system consists of three main components:</w:t>
+      </w:r>
+    </w:p>
+    <w:p>
+      <w:pPr>
+        <w:pStyle w:val="ListParagraph"/>
+        <w:numPr>
+          <w:ilvl w:val="0"/>
+          <w:numId w:val="1"/>
+        </w:numPr>
+      </w:pPr>
+      <w:r>
+        <w:t xml:space="preserve">Backend executable that will read a </w:t>
+      </w:r>
+      <w:proofErr w:type="spellStart"/>
+      <w:r>
+        <w:t>json</w:t>
+      </w:r>
+      <w:proofErr w:type="spellEnd"/>
+      <w:r>
+        <w:t xml:space="preserve"> file as input, and write a sequence of nodes as output</w:t>
+      </w:r>
+    </w:p>
+    <w:p>
+      <w:pPr>
+        <w:pStyle w:val="ListParagraph"/>
+        <w:numPr>
+          <w:ilvl w:val="0"/>
+          <w:numId w:val="1"/>
+        </w:numPr>
+      </w:pPr>
+      <w:r>
+        <w:t>Frontend interface that will display the map and take input directly from the user</w:t>
+      </w:r>
+    </w:p>
+    <w:p>
+      <w:pPr>
+        <w:pStyle w:val="ListParagraph"/>
+        <w:numPr>
+          <w:ilvl w:val="0"/>
+          <w:numId w:val="1"/>
+        </w:numPr>
+      </w:pPr>
+      <w:r>
+        <w:t xml:space="preserve">Middleware that will read / write </w:t>
+      </w:r>
+      <w:proofErr w:type="spellStart"/>
+      <w:r>
+        <w:t>json</w:t>
+      </w:r>
+      <w:proofErr w:type="spellEnd"/>
+      <w:r>
+        <w:t xml:space="preserve"> files, acting as an API</w:t>
+      </w:r>
+    </w:p>
+    <w:p>
+      <w:pPr>
+        <w:pStyle w:val="Heading2"/>
+        <w:rPr>
+          <w:u w:val="single"/>
+        </w:rPr>
+      </w:pPr>
+      <w:r>
+        <w:rPr>
+          <w:u w:val="single"/>
+        </w:rPr>
+        <w:t>Test plan:</w:t>
+      </w:r>
+    </w:p>
+    <w:p/>
+    <w:tbl>
+      <w:tblPr>
+        <w:tblStyle w:val="TableGrid"/>
+        <w:tblW w:w="9603" w:type="dxa"/>
+        <w:tblLook w:val="04A0" w:firstRow="1" w:lastRow="0" w:firstColumn="1" w:lastColumn="0" w:noHBand="0" w:noVBand="1"/>
+      </w:tblPr>
+      <w:tblGrid>
+        <w:gridCol w:w="961"/>
+        <w:gridCol w:w="2788"/>
+        <w:gridCol w:w="2369"/>
+        <w:gridCol w:w="3485"/>
+      </w:tblGrid>
+      <w:tr>
+        <w:trPr>
+          <w:trHeight w:val="255"/>
+        </w:trPr>
+        <w:tc>
+          <w:tcPr>
+            <w:tcW w:w="961" w:type="dxa"/>
+            <w:tcBorders>
+              <w:top w:val="single" w:sz="12" w:space="0" w:color="auto"/>
+              <w:left w:val="single" w:sz="12" w:space="0" w:color="auto"/>
+              <w:bottom w:val="single" w:sz="12" w:space="0" w:color="auto"/>
+              <w:right w:val="single" w:sz="12" w:space="0" w:color="auto"/>
+            </w:tcBorders>
+          </w:tcPr>
+          <w:p>
+            <w:pPr>
+              <w:jc w:val="center"/>
+              <w:rPr>
+                <w:b/>
+                <w:bCs/>
+              </w:rPr>
+            </w:pPr>
+            <w:r>
+              <w:rPr>
+                <w:b/>
+                <w:bCs/>
+              </w:rPr>
+              <w:t>Test ID</w:t>
+            </w:r>
+          </w:p>
+        </w:tc>
+        <w:tc>
+          <w:tcPr>
+            <w:tcW w:w="2788" w:type="dxa"/>
+            <w:tcBorders>
+              <w:top w:val="single" w:sz="12" w:space="0" w:color="auto"/>
+              <w:left w:val="single" w:sz="12" w:space="0" w:color="auto"/>
+              <w:bottom w:val="single" w:sz="12" w:space="0" w:color="auto"/>
+              <w:right w:val="single" w:sz="12" w:space="0" w:color="auto"/>
+            </w:tcBorders>
+          </w:tcPr>
+          <w:p>
+            <w:pPr>
+              <w:tabs>
+                <w:tab w:val="left" w:pos="927"/>
+              </w:tabs>
+              <w:jc w:val="center"/>
+              <w:rPr>
+                <w:b/>
+                <w:bCs/>
+              </w:rPr>
+            </w:pPr>
+            <w:r>
+              <w:rPr>
+                <w:b/>
+                <w:bCs/>
+              </w:rPr>
+              <w:t>Description</w:t>
+            </w:r>
+          </w:p>
+        </w:tc>
+        <w:tc>
+          <w:tcPr>
+            <w:tcW w:w="2369" w:type="dxa"/>
+            <w:tcBorders>
+              <w:top w:val="single" w:sz="12" w:space="0" w:color="auto"/>
+              <w:left w:val="single" w:sz="12" w:space="0" w:color="auto"/>
+              <w:bottom w:val="single" w:sz="12" w:space="0" w:color="auto"/>
+              <w:right w:val="single" w:sz="12" w:space="0" w:color="auto"/>
+            </w:tcBorders>
+          </w:tcPr>
+          <w:p>
+            <w:pPr>
+              <w:jc w:val="center"/>
+              <w:rPr>
+                <w:b/>
+                <w:bCs/>
+              </w:rPr>
+            </w:pPr>
+            <w:r>
+              <w:rPr>
+                <w:b/>
+                <w:bCs/>
+              </w:rPr>
+              <w:t>Data</w:t>
+            </w:r>
+          </w:p>
+        </w:tc>
+        <w:tc>
+          <w:tcPr>
+            <w:tcW w:w="3485" w:type="dxa"/>
+            <w:tcBorders>
+              <w:top w:val="single" w:sz="12" w:space="0" w:color="auto"/>
+              <w:left w:val="single" w:sz="12" w:space="0" w:color="auto"/>
+              <w:bottom w:val="single" w:sz="12" w:space="0" w:color="auto"/>
+              <w:right w:val="single" w:sz="12" w:space="0" w:color="auto"/>
+            </w:tcBorders>
+          </w:tcPr>
+          <w:p>
+            <w:pPr>
+              <w:jc w:val="center"/>
+              <w:rPr>
+                <w:b/>
+                <w:bCs/>
+              </w:rPr>
+            </w:pPr>
+            <w:r>
+              <w:rPr>
+                <w:b/>
+                <w:bCs/>
+              </w:rPr>
+              <w:t>Expected results</w:t>
+            </w:r>
+          </w:p>
+        </w:tc>
+      </w:tr>
+      <w:tr>
+        <w:trPr>
+          <w:trHeight w:val="753"/>
+        </w:trPr>
+        <w:tc>
+          <w:tcPr>
+            <w:tcW w:w="961" w:type="dxa"/>
+            <w:tcBorders>
+              <w:top w:val="single" w:sz="12" w:space="0" w:color="auto"/>
+            </w:tcBorders>
+          </w:tcPr>
+          <w:p>
+            <w:r>
+              <w:t>001</w:t>
+            </w:r>
+          </w:p>
+        </w:tc>
+        <w:tc>
+          <w:tcPr>
+            <w:tcW w:w="2788" w:type="dxa"/>
+            <w:tcBorders>
+              <w:top w:val="single" w:sz="12" w:space="0" w:color="auto"/>
+            </w:tcBorders>
+          </w:tcPr>
+          <w:p>
+            <w:r>
+              <w:t>Check that latitudes and longitudes of map clicks are recorded and can be accessed</w:t>
+            </w:r>
+          </w:p>
+        </w:tc>
+        <w:tc>
+          <w:tcPr>
+            <w:tcW w:w="2369" w:type="dxa"/>
+            <w:tcBorders>
+              <w:top w:val="single" w:sz="12" w:space="0" w:color="auto"/>
+            </w:tcBorders>
+          </w:tcPr>
+          <w:p>
+            <w:pPr>
+              <w:pStyle w:val="ListParagraph"/>
+              <w:numPr>
+                <w:ilvl w:val="0"/>
+                <w:numId w:val="3"/>
+              </w:numPr>
+            </w:pPr>
+            <w:r>
+              <w:t>Click from map</w:t>
+            </w:r>
+          </w:p>
+          <w:p>
+            <w:pPr>
+              <w:pStyle w:val="ListParagraph"/>
+              <w:numPr>
+                <w:ilvl w:val="0"/>
+                <w:numId w:val="3"/>
+              </w:numPr>
+            </w:pPr>
+            <w:r>
+              <w:t>Latitude</w:t>
+            </w:r>
+          </w:p>
+          <w:p>
+            <w:pPr>
+              <w:pStyle w:val="ListParagraph"/>
+              <w:numPr>
+                <w:ilvl w:val="0"/>
+                <w:numId w:val="3"/>
+              </w:numPr>
+            </w:pPr>
+            <w:r>
+              <w:t xml:space="preserve">Longitude </w:t>
+            </w:r>
+          </w:p>
+        </w:tc>
+        <w:tc>
+          <w:tcPr>
+            <w:tcW w:w="3485" w:type="dxa"/>
+            <w:tcBorders>
+              <w:top w:val="single" w:sz="12" w:space="0" w:color="auto"/>
+            </w:tcBorders>
+          </w:tcPr>
+          <w:p>
+            <w:r>
+              <w:t>React state variable with node name, latitude and longitude</w:t>
+            </w:r>
+          </w:p>
+        </w:tc>
+      </w:tr>
+      <w:tr>
+        <w:trPr>
+          <w:trHeight w:val="740"/>
+        </w:trPr>
+        <w:tc>
+          <w:tcPr>
+            <w:tcW w:w="961" w:type="dxa"/>
+          </w:tcPr>
+          <w:p>
+            <w:r>
+              <w:t>002</w:t>
+            </w:r>
+          </w:p>
+        </w:tc>
+        <w:tc>
+          <w:tcPr>
+            <w:tcW w:w="2788" w:type="dxa"/>
+          </w:tcPr>
+          <w:p>
+            <w:r>
+              <w:t xml:space="preserve">Check </w:t>
+            </w:r>
+            <w:r>
+              <w:t>nodes are properly removed on user input</w:t>
+            </w:r>
+          </w:p>
+        </w:tc>
+        <w:tc>
+          <w:tcPr>
+            <w:tcW w:w="2369" w:type="dxa"/>
+          </w:tcPr>
+          <w:p>
+            <w:pPr>
+              <w:pStyle w:val="ListParagraph"/>
+              <w:numPr>
+                <w:ilvl w:val="0"/>
+                <w:numId w:val="3"/>
+              </w:numPr>
+            </w:pPr>
+            <w:r>
+              <w:t>Click of button</w:t>
+            </w:r>
+          </w:p>
+          <w:p>
+            <w:pPr>
+              <w:pStyle w:val="ListParagraph"/>
+              <w:numPr>
+                <w:ilvl w:val="0"/>
+                <w:numId w:val="3"/>
+              </w:numPr>
+            </w:pPr>
+            <w:r>
+              <w:t>Node name</w:t>
+            </w:r>
+          </w:p>
+        </w:tc>
+        <w:tc>
+          <w:tcPr>
+            <w:tcW w:w="3485" w:type="dxa"/>
+          </w:tcPr>
+          <w:p>
+            <w:r>
+              <w:t>Node removed from node menu, as well as map. Node is node included in solution</w:t>
+            </w:r>
+          </w:p>
+        </w:tc>
+      </w:tr>
+      <w:tr>
+        <w:trPr>
+          <w:trHeight w:val="2977"/>
+        </w:trPr>
+        <w:tc>
+          <w:tcPr>
+            <w:tcW w:w="961" w:type="dxa"/>
+          </w:tcPr>
+          <w:p>
+            <w:r>
+              <w:t>003</w:t>
+            </w:r>
+          </w:p>
+        </w:tc>
+        <w:tc>
+          <w:tcPr>
+            <w:tcW w:w="2788" w:type="dxa"/>
+          </w:tcPr>
+          <w:p>
+            <w:r>
+              <w:t xml:space="preserve">Check </w:t>
+            </w:r>
+            <w:r>
+              <w:t>nodes are renamed and that the new name is consistent across node menu and map</w:t>
+            </w:r>
+          </w:p>
+        </w:tc>
+        <w:tc>
+          <w:tcPr>
+            <w:tcW w:w="2369" w:type="dxa"/>
+          </w:tcPr>
+          <w:p>
+            <w:pPr>
+              <w:pStyle w:val="ListParagraph"/>
+              <w:numPr>
+                <w:ilvl w:val="0"/>
+                <w:numId w:val="3"/>
+              </w:numPr>
+            </w:pPr>
+            <w:r>
+              <w:t>Click of button</w:t>
+            </w:r>
+          </w:p>
+          <w:p>
+            <w:pPr>
+              <w:pStyle w:val="ListParagraph"/>
+              <w:numPr>
+                <w:ilvl w:val="0"/>
+                <w:numId w:val="3"/>
+              </w:numPr>
+            </w:pPr>
+            <w:r>
+              <w:t>Previous node name</w:t>
+            </w:r>
+          </w:p>
+          <w:p>
+            <w:pPr>
+              <w:pStyle w:val="ListParagraph"/>
+              <w:numPr>
+                <w:ilvl w:val="0"/>
+                <w:numId w:val="3"/>
+              </w:numPr>
+            </w:pPr>
+            <w:r>
+              <w:t>“”</w:t>
+            </w:r>
+          </w:p>
+          <w:p>
+            <w:pPr>
+              <w:pStyle w:val="ListParagraph"/>
+              <w:numPr>
+                <w:ilvl w:val="0"/>
+                <w:numId w:val="3"/>
+              </w:numPr>
+            </w:pPr>
+            <w:r>
+              <w:t>“</w:t>
+            </w:r>
+            <w:proofErr w:type="gramStart"/>
+            <w:r>
+              <w:t>test!*</w:t>
+            </w:r>
+            <w:proofErr w:type="gramEnd"/>
+            <w:r>
+              <w:t>”</w:t>
+            </w:r>
+          </w:p>
+          <w:p>
+            <w:pPr>
+              <w:pStyle w:val="ListParagraph"/>
+              <w:numPr>
+                <w:ilvl w:val="0"/>
+                <w:numId w:val="3"/>
+              </w:numPr>
+            </w:pPr>
+            <w:r>
+              <w:t>“test”</w:t>
+            </w:r>
+          </w:p>
+          <w:p>
+            <w:pPr>
+              <w:pStyle w:val="ListParagraph"/>
+              <w:numPr>
+                <w:ilvl w:val="0"/>
+                <w:numId w:val="3"/>
+              </w:numPr>
+            </w:pPr>
+            <w:r>
+              <w:t>“*&amp;((“</w:t>
+            </w:r>
+          </w:p>
+          <w:p>
+            <w:pPr>
+              <w:pStyle w:val="ListParagraph"/>
+              <w:numPr>
+                <w:ilvl w:val="0"/>
+                <w:numId w:val="3"/>
+              </w:numPr>
+            </w:pPr>
+            <w:r>
+              <w:t>“………..”</w:t>
+            </w:r>
+          </w:p>
+          <w:p>
+            <w:pPr>
+              <w:pStyle w:val="ListParagraph"/>
+              <w:numPr>
+                <w:ilvl w:val="0"/>
+                <w:numId w:val="3"/>
+              </w:numPr>
+            </w:pPr>
+            <w:r>
+              <w:t>Some node name that has already been used</w:t>
+            </w:r>
+          </w:p>
+        </w:tc>
+        <w:tc>
+          <w:tcPr>
+            <w:tcW w:w="3485" w:type="dxa"/>
+          </w:tcPr>
+          <w:p>
+            <w:r>
+              <w:t>Node name is replaced with the user’s input, stripped of whitespace and disallowed characters – disallowed characters, null input, and non-unique node names should all display an error message</w:t>
+            </w:r>
+          </w:p>
+        </w:tc>
+      </w:tr>
+      <w:tr>
+        <w:trPr>
+          <w:trHeight w:val="1482"/>
+        </w:trPr>
+        <w:tc>
+          <w:tcPr>
+            <w:tcW w:w="961" w:type="dxa"/>
+          </w:tcPr>
+          <w:p>
+            <w:r>
+              <w:t>004</w:t>
+            </w:r>
+          </w:p>
+        </w:tc>
+        <w:tc>
+          <w:tcPr>
+            <w:tcW w:w="2788" w:type="dxa"/>
+          </w:tcPr>
+          <w:p>
+            <w:r>
+              <w:t>Check starting node is consistent with nodes on map</w:t>
+            </w:r>
+          </w:p>
+        </w:tc>
+        <w:tc>
+          <w:tcPr>
+            <w:tcW w:w="2369" w:type="dxa"/>
+          </w:tcPr>
+          <w:p>
+            <w:pPr>
+              <w:pStyle w:val="ListParagraph"/>
+              <w:numPr>
+                <w:ilvl w:val="0"/>
+                <w:numId w:val="3"/>
+              </w:numPr>
+            </w:pPr>
+            <w:r>
+              <w:t>Click on dropdown menu</w:t>
+            </w:r>
+          </w:p>
+        </w:tc>
+        <w:tc>
+          <w:tcPr>
+            <w:tcW w:w="3485" w:type="dxa"/>
+          </w:tcPr>
+          <w:p>
+            <w:r>
+              <w:t>Start node starts as a placeholder message, will hold value of selected node, returns to placeholder message when node from map is deleted or renamed – nodes on map must be consisted with nodes in dropdown</w:t>
+            </w:r>
+          </w:p>
+        </w:tc>
+      </w:tr>
+      <w:tr>
+        <w:trPr>
+          <w:trHeight w:val="753"/>
+        </w:trPr>
+        <w:tc>
+          <w:tcPr>
+            <w:tcW w:w="961" w:type="dxa"/>
+          </w:tcPr>
+          <w:p>
+            <w:r>
+              <w:t>005</w:t>
+            </w:r>
+          </w:p>
+        </w:tc>
+        <w:tc>
+          <w:tcPr>
+            <w:tcW w:w="2788" w:type="dxa"/>
+          </w:tcPr>
+          <w:p>
+            <w:r>
+              <w:t>Route options are recorded according to selection</w:t>
+            </w:r>
+          </w:p>
+        </w:tc>
+        <w:tc>
+          <w:tcPr>
+            <w:tcW w:w="2369" w:type="dxa"/>
+          </w:tcPr>
+          <w:p>
+            <w:pPr>
+              <w:pStyle w:val="ListParagraph"/>
+              <w:numPr>
+                <w:ilvl w:val="0"/>
+                <w:numId w:val="3"/>
+              </w:numPr>
+            </w:pPr>
+            <w:r>
+              <w:t>Click on option buttons</w:t>
+            </w:r>
+          </w:p>
+        </w:tc>
+        <w:tc>
+          <w:tcPr>
+            <w:tcW w:w="3485" w:type="dxa"/>
+          </w:tcPr>
+          <w:p>
+            <w:r>
+              <w:t>User clicks are recorded using a react state variable to represent the route options</w:t>
+            </w:r>
+          </w:p>
+        </w:tc>
+      </w:tr>
+      <w:tr>
+        <w:trPr>
+          <w:trHeight w:val="740"/>
+        </w:trPr>
+        <w:tc>
+          <w:tcPr>
+            <w:tcW w:w="961" w:type="dxa"/>
+          </w:tcPr>
+          <w:p>
+            <w:r>
+              <w:t>006</w:t>
+            </w:r>
+          </w:p>
+        </w:tc>
+        <w:tc>
+          <w:tcPr>
+            <w:tcW w:w="2788" w:type="dxa"/>
+          </w:tcPr>
+          <w:p>
+            <w:r>
+              <w:t>Ensure only one of each type of option can be selected at once</w:t>
+            </w:r>
+          </w:p>
+        </w:tc>
+        <w:tc>
+          <w:tcPr>
+            <w:tcW w:w="2369" w:type="dxa"/>
+          </w:tcPr>
+          <w:p>
+            <w:pPr>
+              <w:pStyle w:val="ListParagraph"/>
+              <w:numPr>
+                <w:ilvl w:val="0"/>
+                <w:numId w:val="3"/>
+              </w:numPr>
+            </w:pPr>
+            <w:r>
+              <w:t>Clicks on option buttons</w:t>
+            </w:r>
+          </w:p>
+        </w:tc>
+        <w:tc>
+          <w:tcPr>
+            <w:tcW w:w="3485" w:type="dxa"/>
+          </w:tcPr>
+          <w:p>
+            <w:r>
+              <w:t>Whichever option was clicked on remains highlighted, one per type of option</w:t>
+            </w:r>
+          </w:p>
+        </w:tc>
+      </w:tr>
+      <w:tr>
+        <w:trPr>
+          <w:trHeight w:val="740"/>
+        </w:trPr>
+        <w:tc>
+          <w:tcPr>
+            <w:tcW w:w="961" w:type="dxa"/>
+          </w:tcPr>
+          <w:p>
+            <w:r>
+              <w:t>007</w:t>
+            </w:r>
+          </w:p>
+        </w:tc>
+        <w:tc>
+          <w:tcPr>
+            <w:tcW w:w="2788" w:type="dxa"/>
+          </w:tcPr>
+          <w:p>
+            <w:r>
+              <w:t>Ensure t</w:t>
+            </w:r>
+            <w:r>
+              <w:t>raffic options can only be selected when driving is the transit method</w:t>
+            </w:r>
+          </w:p>
+        </w:tc>
+        <w:tc>
+          <w:tcPr>
+            <w:tcW w:w="2369" w:type="dxa"/>
+          </w:tcPr>
+          <w:p>
+            <w:pPr>
+              <w:pStyle w:val="ListParagraph"/>
+              <w:numPr>
+                <w:ilvl w:val="0"/>
+                <w:numId w:val="3"/>
+              </w:numPr>
+            </w:pPr>
+            <w:r>
+              <w:t>Clicks on option buttons</w:t>
+            </w:r>
+          </w:p>
+        </w:tc>
+        <w:tc>
+          <w:tcPr>
+            <w:tcW w:w="3485" w:type="dxa"/>
+          </w:tcPr>
+          <w:p>
+            <w:r>
+              <w:t>Traffic options are greyed out and cannot be clicked on when any transit option other than driving is selected</w:t>
+            </w:r>
+          </w:p>
+        </w:tc>
+      </w:tr>
+      <w:tr>
+        <w:trPr>
+          <w:trHeight w:val="1482"/>
+        </w:trPr>
+        <w:tc>
+          <w:tcPr>
+            <w:tcW w:w="961" w:type="dxa"/>
+          </w:tcPr>
+          <w:p>
+            <w:r>
+              <w:t>008</w:t>
+            </w:r>
+          </w:p>
+        </w:tc>
+        <w:tc>
+          <w:tcPr>
+            <w:tcW w:w="2788" w:type="dxa"/>
+          </w:tcPr>
+          <w:p>
+            <w:r>
+              <w:t>Ensure c</w:t>
+            </w:r>
+            <w:r>
+              <w:t>alculation only available when more than 2 nodes are present and start node is selected</w:t>
+            </w:r>
+          </w:p>
+        </w:tc>
+        <w:tc>
+          <w:tcPr>
+            <w:tcW w:w="2369" w:type="dxa"/>
+          </w:tcPr>
+          <w:p>
+            <w:pPr>
+              <w:pStyle w:val="ListParagraph"/>
+              <w:numPr>
+                <w:ilvl w:val="0"/>
+                <w:numId w:val="3"/>
+              </w:numPr>
+            </w:pPr>
+            <w:r>
+              <w:t>Less than 2 nodes, no start node</w:t>
+            </w:r>
+          </w:p>
+          <w:p>
+            <w:pPr>
+              <w:pStyle w:val="ListParagraph"/>
+              <w:numPr>
+                <w:ilvl w:val="0"/>
+                <w:numId w:val="3"/>
+              </w:numPr>
+            </w:pPr>
+            <w:r>
+              <w:t>More than 2 nodes, no start node</w:t>
+            </w:r>
+          </w:p>
+          <w:p>
+            <w:pPr>
+              <w:pStyle w:val="ListParagraph"/>
+              <w:numPr>
+                <w:ilvl w:val="0"/>
+                <w:numId w:val="3"/>
+              </w:numPr>
+            </w:pPr>
+            <w:r>
+              <w:lastRenderedPageBreak/>
+              <w:t>Less than 2 nodes, start node</w:t>
+            </w:r>
+          </w:p>
+          <w:p>
+            <w:pPr>
+              <w:pStyle w:val="ListParagraph"/>
+              <w:numPr>
+                <w:ilvl w:val="0"/>
+                <w:numId w:val="3"/>
+              </w:numPr>
+            </w:pPr>
+            <w:r>
+              <w:t>More than 2 nodes, start node</w:t>
+            </w:r>
+          </w:p>
+        </w:tc>
+        <w:tc>
+          <w:tcPr>
+            <w:tcW w:w="3485" w:type="dxa"/>
+          </w:tcPr>
+          <w:p>
+            <w:r>
+              <w:lastRenderedPageBreak/>
+              <w:t>The calculate button can only be clicked when more than two nodes are selected as well as a start node, otherwise the step (s) needed to make calculation are displayed to the user</w:t>
+            </w:r>
+          </w:p>
+        </w:tc>
+      </w:tr>
+      <w:tr>
+        <w:trPr>
+          <w:trHeight w:val="996"/>
+        </w:trPr>
+        <w:tc>
+          <w:tcPr>
+            <w:tcW w:w="961" w:type="dxa"/>
+          </w:tcPr>
+          <w:p>
+            <w:r>
+              <w:t>009</w:t>
+            </w:r>
+          </w:p>
+        </w:tc>
+        <w:tc>
+          <w:tcPr>
+            <w:tcW w:w="2788" w:type="dxa"/>
+          </w:tcPr>
+          <w:p>
+            <w:r>
+              <w:t>Ensure m</w:t>
+            </w:r>
+            <w:r>
+              <w:t>odal is displayed when calculation button is clicked with more than 2 nodes and a start node selected</w:t>
+            </w:r>
+          </w:p>
+        </w:tc>
+        <w:tc>
+          <w:tcPr>
+            <w:tcW w:w="2369" w:type="dxa"/>
+          </w:tcPr>
+          <w:p>
+            <w:pPr>
+              <w:pStyle w:val="ListParagraph"/>
+              <w:numPr>
+                <w:ilvl w:val="0"/>
+                <w:numId w:val="3"/>
+              </w:numPr>
+            </w:pPr>
+            <w:r>
+              <w:t>More than 2 nodes</w:t>
+            </w:r>
+          </w:p>
+          <w:p>
+            <w:pPr>
+              <w:pStyle w:val="ListParagraph"/>
+              <w:numPr>
+                <w:ilvl w:val="0"/>
+                <w:numId w:val="3"/>
+              </w:numPr>
+            </w:pPr>
+            <w:r>
+              <w:t>Start node</w:t>
+            </w:r>
+          </w:p>
+        </w:tc>
+        <w:tc>
+          <w:tcPr>
+            <w:tcW w:w="3485" w:type="dxa"/>
+          </w:tcPr>
+          <w:p>
+            <w:r>
+              <w:t>Modal pops up with either loading message or the optimal network</w:t>
+            </w:r>
+          </w:p>
+        </w:tc>
+      </w:tr>
+      <w:tr>
+        <w:trPr>
+          <w:trHeight w:val="620"/>
+        </w:trPr>
+        <w:tc>
+          <w:tcPr>
+            <w:tcW w:w="961" w:type="dxa"/>
+          </w:tcPr>
+          <w:p>
+            <w:r>
+              <w:t>010</w:t>
+            </w:r>
+          </w:p>
+        </w:tc>
+        <w:tc>
+          <w:tcPr>
+            <w:tcW w:w="2788" w:type="dxa"/>
+          </w:tcPr>
+          <w:p>
+            <w:r>
+              <w:t>Ensure A</w:t>
+            </w:r>
+            <w:r>
+              <w:t>djacency matrix is filled up using google distance matrix service on valid calculation button click</w:t>
+            </w:r>
+          </w:p>
+        </w:tc>
+        <w:tc>
+          <w:tcPr>
+            <w:tcW w:w="2369" w:type="dxa"/>
+          </w:tcPr>
+          <w:p>
+            <w:pPr>
+              <w:pStyle w:val="ListParagraph"/>
+              <w:numPr>
+                <w:ilvl w:val="0"/>
+                <w:numId w:val="3"/>
+              </w:numPr>
+            </w:pPr>
+            <w:r>
+              <w:t xml:space="preserve">Arbitrary </w:t>
+            </w:r>
+            <w:proofErr w:type="gramStart"/>
+            <w:r>
+              <w:t>amount</w:t>
+            </w:r>
+            <w:proofErr w:type="gramEnd"/>
+            <w:r>
+              <w:t xml:space="preserve"> of nodes, each with latitudes and longitudes</w:t>
+            </w:r>
+          </w:p>
+        </w:tc>
+        <w:tc>
+          <w:tcPr>
+            <w:tcW w:w="3485" w:type="dxa"/>
+          </w:tcPr>
+          <w:p>
+            <w:proofErr w:type="gramStart"/>
+            <w:r>
+              <w:t>2 dimensional</w:t>
+            </w:r>
+            <w:proofErr w:type="gramEnd"/>
+            <w:r>
+              <w:t xml:space="preserve"> dictionary representing a complete adjacency matrix for the network</w:t>
+            </w:r>
+          </w:p>
+        </w:tc>
+      </w:tr>
+      <w:tr>
+        <w:trPr>
+          <w:trHeight w:val="620"/>
+        </w:trPr>
+        <w:tc>
+          <w:tcPr>
+            <w:tcW w:w="961" w:type="dxa"/>
+          </w:tcPr>
+          <w:p>
+            <w:r>
+              <w:t xml:space="preserve"> 011</w:t>
+            </w:r>
+          </w:p>
+        </w:tc>
+        <w:tc>
+          <w:tcPr>
+            <w:tcW w:w="2788" w:type="dxa"/>
+          </w:tcPr>
+          <w:p>
+            <w:r>
+              <w:t>Ensure a</w:t>
+            </w:r>
+            <w:r>
+              <w:t xml:space="preserve">djacency matrix is saved to a </w:t>
+            </w:r>
+            <w:proofErr w:type="spellStart"/>
+            <w:r>
+              <w:t>json</w:t>
+            </w:r>
+            <w:proofErr w:type="spellEnd"/>
+            <w:r>
+              <w:t xml:space="preserve"> file so that it can be read later</w:t>
+            </w:r>
+          </w:p>
+        </w:tc>
+        <w:tc>
+          <w:tcPr>
+            <w:tcW w:w="2369" w:type="dxa"/>
+          </w:tcPr>
+          <w:p>
+            <w:pPr>
+              <w:pStyle w:val="ListParagraph"/>
+              <w:numPr>
+                <w:ilvl w:val="0"/>
+                <w:numId w:val="3"/>
+              </w:numPr>
+            </w:pPr>
+            <w:r>
+              <w:t>Adjacency matrix</w:t>
+            </w:r>
+          </w:p>
+          <w:p>
+            <w:pPr>
+              <w:ind w:left="360"/>
+            </w:pPr>
+          </w:p>
+        </w:tc>
+        <w:tc>
+          <w:tcPr>
+            <w:tcW w:w="3485" w:type="dxa"/>
+          </w:tcPr>
+          <w:p>
+            <w:r>
+              <w:t>Successful saving of adjacency matrix, display error message otherwise</w:t>
+            </w:r>
+          </w:p>
+        </w:tc>
+      </w:tr>
+      <w:tr>
+        <w:trPr>
+          <w:trHeight w:val="620"/>
+        </w:trPr>
+        <w:tc>
+          <w:tcPr>
+            <w:tcW w:w="961" w:type="dxa"/>
+          </w:tcPr>
+          <w:p>
+            <w:r>
+              <w:t>012</w:t>
+            </w:r>
+          </w:p>
+        </w:tc>
+        <w:tc>
+          <w:tcPr>
+            <w:tcW w:w="2788" w:type="dxa"/>
+          </w:tcPr>
+          <w:p>
+            <w:r>
+              <w:t xml:space="preserve">Confirm </w:t>
+            </w:r>
+            <w:r>
+              <w:t>C++ solver returns a sequence of nodes representing optimal solution</w:t>
+            </w:r>
+          </w:p>
+        </w:tc>
+        <w:tc>
+          <w:tcPr>
+            <w:tcW w:w="2369" w:type="dxa"/>
+          </w:tcPr>
+          <w:p>
+            <w:pPr>
+              <w:pStyle w:val="ListParagraph"/>
+              <w:numPr>
+                <w:ilvl w:val="0"/>
+                <w:numId w:val="3"/>
+              </w:numPr>
+            </w:pPr>
+            <w:r>
+              <w:t>Minimum adjacency matrix (3 x 3)</w:t>
+            </w:r>
+          </w:p>
+          <w:p>
+            <w:pPr>
+              <w:pStyle w:val="ListParagraph"/>
+              <w:numPr>
+                <w:ilvl w:val="0"/>
+                <w:numId w:val="3"/>
+              </w:numPr>
+            </w:pPr>
+            <w:r>
+              <w:t>Maximum adjacency matrix (10 x 10)</w:t>
+            </w:r>
+          </w:p>
+        </w:tc>
+        <w:tc>
+          <w:tcPr>
+            <w:tcW w:w="3485" w:type="dxa"/>
+          </w:tcPr>
+          <w:p>
+            <w:r>
+              <w:t>Sequence of nodes that represents optimal solution, must be checked by solving the network manually using upper and lower bounds</w:t>
+            </w:r>
+          </w:p>
+        </w:tc>
+      </w:tr>
+      <w:tr>
+        <w:trPr>
+          <w:trHeight w:val="620"/>
+        </w:trPr>
+        <w:tc>
+          <w:tcPr>
+            <w:tcW w:w="961" w:type="dxa"/>
+          </w:tcPr>
+          <w:p>
+            <w:r>
+              <w:t>013</w:t>
+            </w:r>
+          </w:p>
+        </w:tc>
+        <w:tc>
+          <w:tcPr>
+            <w:tcW w:w="2788" w:type="dxa"/>
+          </w:tcPr>
+          <w:p>
+            <w:r>
+              <w:t xml:space="preserve">Confirm </w:t>
+            </w:r>
+            <w:r>
+              <w:t>C++ solver writes node sequence to same file it read from</w:t>
+            </w:r>
+          </w:p>
+        </w:tc>
+        <w:tc>
+          <w:tcPr>
+            <w:tcW w:w="2369" w:type="dxa"/>
+          </w:tcPr>
+          <w:p>
+            <w:pPr>
+              <w:pStyle w:val="ListParagraph"/>
+              <w:numPr>
+                <w:ilvl w:val="0"/>
+                <w:numId w:val="3"/>
+              </w:numPr>
+            </w:pPr>
+            <w:r>
+              <w:t>As above</w:t>
+            </w:r>
+          </w:p>
+        </w:tc>
+        <w:tc>
+          <w:tcPr>
+            <w:tcW w:w="3485" w:type="dxa"/>
+          </w:tcPr>
+          <w:p>
+            <w:r>
+              <w:t xml:space="preserve">Path attribute added to </w:t>
+            </w:r>
+            <w:proofErr w:type="spellStart"/>
+            <w:proofErr w:type="gramStart"/>
+            <w:r>
+              <w:t>data.json</w:t>
+            </w:r>
+            <w:proofErr w:type="spellEnd"/>
+            <w:proofErr w:type="gramEnd"/>
+            <w:r>
+              <w:t xml:space="preserve"> with node sequence</w:t>
+            </w:r>
+          </w:p>
+        </w:tc>
+      </w:tr>
+      <w:tr>
+        <w:trPr>
+          <w:trHeight w:val="620"/>
+        </w:trPr>
+        <w:tc>
+          <w:tcPr>
+            <w:tcW w:w="961" w:type="dxa"/>
+          </w:tcPr>
+          <w:p>
+            <w:r>
+              <w:t>014</w:t>
+            </w:r>
+          </w:p>
+        </w:tc>
+        <w:tc>
+          <w:tcPr>
+            <w:tcW w:w="2788" w:type="dxa"/>
+          </w:tcPr>
+          <w:p>
+            <w:r>
+              <w:t xml:space="preserve">Confirm that after C++ solver executes, the </w:t>
+            </w:r>
+            <w:proofErr w:type="spellStart"/>
+            <w:r>
+              <w:t>json</w:t>
+            </w:r>
+            <w:proofErr w:type="spellEnd"/>
+            <w:r>
+              <w:t xml:space="preserve"> file is read by internal server</w:t>
+            </w:r>
+          </w:p>
+        </w:tc>
+        <w:tc>
+          <w:tcPr>
+            <w:tcW w:w="2369" w:type="dxa"/>
+          </w:tcPr>
+          <w:p>
+            <w:pPr>
+              <w:pStyle w:val="ListParagraph"/>
+              <w:numPr>
+                <w:ilvl w:val="0"/>
+                <w:numId w:val="3"/>
+              </w:numPr>
+            </w:pPr>
+            <w:r>
+              <w:t>Sequence of nodes</w:t>
+            </w:r>
+          </w:p>
+          <w:p>
+            <w:pPr>
+              <w:pStyle w:val="ListParagraph"/>
+              <w:numPr>
+                <w:ilvl w:val="0"/>
+                <w:numId w:val="3"/>
+              </w:numPr>
+            </w:pPr>
+            <w:r>
+              <w:t>Minimum: [“”, “”, “”]</w:t>
+            </w:r>
+          </w:p>
+          <w:p>
+            <w:pPr>
+              <w:pStyle w:val="ListParagraph"/>
+              <w:numPr>
+                <w:ilvl w:val="0"/>
+                <w:numId w:val="3"/>
+              </w:numPr>
+            </w:pPr>
+            <w:r>
+              <w:t>Maximum: [“”, “”, …, “”] x 10</w:t>
+            </w:r>
+          </w:p>
+        </w:tc>
+        <w:tc>
+          <w:tcPr>
+            <w:tcW w:w="3485" w:type="dxa"/>
+          </w:tcPr>
+          <w:p>
+            <w:r>
+              <w:t xml:space="preserve">Array of strings is read by internal server and sent back using </w:t>
+            </w:r>
+            <w:proofErr w:type="spellStart"/>
+            <w:r>
+              <w:t>api</w:t>
+            </w:r>
+            <w:proofErr w:type="spellEnd"/>
+          </w:p>
+        </w:tc>
+      </w:tr>
+      <w:tr>
+        <w:trPr>
+          <w:trHeight w:val="620"/>
+        </w:trPr>
+        <w:tc>
+          <w:tcPr>
+            <w:tcW w:w="961" w:type="dxa"/>
+          </w:tcPr>
+          <w:p>
+            <w:r>
+              <w:t>015</w:t>
+            </w:r>
+          </w:p>
+        </w:tc>
+        <w:tc>
+          <w:tcPr>
+            <w:tcW w:w="2788" w:type="dxa"/>
+          </w:tcPr>
+          <w:p>
+            <w:r>
+              <w:t>Ensure optimal network is displayed once sequence of nodes is returned</w:t>
+            </w:r>
+          </w:p>
+        </w:tc>
+        <w:tc>
+          <w:tcPr>
+            <w:tcW w:w="2369" w:type="dxa"/>
+          </w:tcPr>
+          <w:p>
+            <w:pPr>
+              <w:pStyle w:val="ListParagraph"/>
+              <w:numPr>
+                <w:ilvl w:val="0"/>
+                <w:numId w:val="3"/>
+              </w:numPr>
+            </w:pPr>
+            <w:r>
+              <w:t>As above</w:t>
+            </w:r>
+          </w:p>
+        </w:tc>
+        <w:tc>
+          <w:tcPr>
+            <w:tcW w:w="3485" w:type="dxa"/>
+          </w:tcPr>
+          <w:p>
+            <w:r>
+              <w:t xml:space="preserve">Drawing using </w:t>
+            </w:r>
+            <w:proofErr w:type="spellStart"/>
+            <w:r>
+              <w:t>js</w:t>
+            </w:r>
+            <w:proofErr w:type="spellEnd"/>
+            <w:r>
+              <w:t xml:space="preserve"> canvas with connections between nodes in order of the optimal route</w:t>
+            </w:r>
+          </w:p>
+        </w:tc>
+      </w:tr>
+      <w:tr>
+        <w:trPr>
+          <w:trHeight w:val="620"/>
+        </w:trPr>
+        <w:tc>
+          <w:tcPr>
+            <w:tcW w:w="961" w:type="dxa"/>
+          </w:tcPr>
+          <w:p>
+            <w:r>
+              <w:t>016</w:t>
+            </w:r>
+          </w:p>
+        </w:tc>
+        <w:tc>
+          <w:tcPr>
+            <w:tcW w:w="2788" w:type="dxa"/>
+          </w:tcPr>
+          <w:p>
+            <w:r>
+              <w:t>Confirm network name is unique and contains no special characters</w:t>
+            </w:r>
+          </w:p>
+        </w:tc>
+        <w:tc>
+          <w:tcPr>
+            <w:tcW w:w="2369" w:type="dxa"/>
+          </w:tcPr>
+          <w:p>
+            <w:pPr>
+              <w:pStyle w:val="ListParagraph"/>
+              <w:numPr>
+                <w:ilvl w:val="0"/>
+                <w:numId w:val="3"/>
+              </w:numPr>
+            </w:pPr>
+            <w:r>
+              <w:t>User input</w:t>
+            </w:r>
+          </w:p>
+          <w:p>
+            <w:pPr>
+              <w:pStyle w:val="ListParagraph"/>
+              <w:numPr>
+                <w:ilvl w:val="0"/>
+                <w:numId w:val="3"/>
+              </w:numPr>
+            </w:pPr>
+            <w:r>
+              <w:t>Previously used names</w:t>
+            </w:r>
+          </w:p>
+          <w:p>
+            <w:pPr>
+              <w:pStyle w:val="ListParagraph"/>
+              <w:numPr>
+                <w:ilvl w:val="0"/>
+                <w:numId w:val="3"/>
+              </w:numPr>
+            </w:pPr>
+            <w:r>
+              <w:t>“”</w:t>
+            </w:r>
+          </w:p>
+          <w:p>
+            <w:pPr>
+              <w:pStyle w:val="ListParagraph"/>
+              <w:numPr>
+                <w:ilvl w:val="0"/>
+                <w:numId w:val="3"/>
+              </w:numPr>
+            </w:pPr>
+            <w:r>
+              <w:t>“test”</w:t>
+            </w:r>
+          </w:p>
+          <w:p>
+            <w:pPr>
+              <w:pStyle w:val="ListParagraph"/>
+              <w:numPr>
+                <w:ilvl w:val="0"/>
+                <w:numId w:val="3"/>
+              </w:numPr>
+            </w:pPr>
+            <w:r>
+              <w:t>“*&amp;(“</w:t>
+            </w:r>
+          </w:p>
+          <w:p>
+            <w:pPr>
+              <w:pStyle w:val="ListParagraph"/>
+              <w:numPr>
+                <w:ilvl w:val="0"/>
+                <w:numId w:val="3"/>
+              </w:numPr>
+            </w:pPr>
+            <w:r>
+              <w:t>“test*&amp;”</w:t>
+            </w:r>
+          </w:p>
+        </w:tc>
+        <w:tc>
+          <w:tcPr>
+            <w:tcW w:w="3485" w:type="dxa"/>
+          </w:tcPr>
+          <w:p>
+            <w:r>
+              <w:t>Error message displayed until name is valid. Trailing and leading whitespace is stripped, empty string is not allowed</w:t>
+            </w:r>
+          </w:p>
+        </w:tc>
+      </w:tr>
+      <w:tr>
+        <w:trPr>
+          <w:trHeight w:val="620"/>
+        </w:trPr>
+        <w:tc>
+          <w:tcPr>
+            <w:tcW w:w="961" w:type="dxa"/>
+          </w:tcPr>
+          <w:p>
+            <w:r>
+              <w:t>017</w:t>
+            </w:r>
+          </w:p>
+        </w:tc>
+        <w:tc>
+          <w:tcPr>
+            <w:tcW w:w="2788" w:type="dxa"/>
+          </w:tcPr>
+          <w:p>
+            <w:r>
+              <w:t xml:space="preserve">Confirm network data is saved to </w:t>
+            </w:r>
+            <w:proofErr w:type="spellStart"/>
+            <w:r>
+              <w:t>prevData.json</w:t>
+            </w:r>
+            <w:proofErr w:type="spellEnd"/>
+            <w:r>
+              <w:t xml:space="preserve"> with user input name</w:t>
+            </w:r>
+            <w:r>
+              <w:t>, redirect to page where route will be shown</w:t>
+            </w:r>
+          </w:p>
+        </w:tc>
+        <w:tc>
+          <w:tcPr>
+            <w:tcW w:w="2369" w:type="dxa"/>
+          </w:tcPr>
+          <w:p>
+            <w:pPr>
+              <w:pStyle w:val="ListParagraph"/>
+              <w:numPr>
+                <w:ilvl w:val="0"/>
+                <w:numId w:val="3"/>
+              </w:numPr>
+            </w:pPr>
+            <w:r>
+              <w:t>User input as above</w:t>
+            </w:r>
+          </w:p>
+          <w:p>
+            <w:pPr>
+              <w:pStyle w:val="ListParagraph"/>
+              <w:numPr>
+                <w:ilvl w:val="0"/>
+                <w:numId w:val="3"/>
+              </w:numPr>
+            </w:pPr>
+            <w:r>
+              <w:t>Minimum and maximum networks</w:t>
+            </w:r>
+          </w:p>
+          <w:p>
+            <w:pPr>
+              <w:pStyle w:val="ListParagraph"/>
+              <w:numPr>
+                <w:ilvl w:val="0"/>
+                <w:numId w:val="3"/>
+              </w:numPr>
+            </w:pPr>
+            <w:r>
+              <w:t>Adjacency matrix (3x3 through 10x10)</w:t>
+            </w:r>
+          </w:p>
+          <w:p>
+            <w:pPr>
+              <w:pStyle w:val="ListParagraph"/>
+              <w:numPr>
+                <w:ilvl w:val="0"/>
+                <w:numId w:val="3"/>
+              </w:numPr>
+            </w:pPr>
+            <w:r>
+              <w:t>Node information (min 3, max 10)</w:t>
+            </w:r>
+          </w:p>
+          <w:p>
+            <w:pPr>
+              <w:pStyle w:val="ListParagraph"/>
+              <w:numPr>
+                <w:ilvl w:val="0"/>
+                <w:numId w:val="3"/>
+              </w:numPr>
+            </w:pPr>
+            <w:r>
+              <w:lastRenderedPageBreak/>
+              <w:t>Start Node information (required)</w:t>
+            </w:r>
+          </w:p>
+        </w:tc>
+        <w:tc>
+          <w:tcPr>
+            <w:tcW w:w="3485" w:type="dxa"/>
+          </w:tcPr>
+          <w:p>
+            <w:r>
+              <w:lastRenderedPageBreak/>
+              <w:t xml:space="preserve">Addition to the solutions array in </w:t>
+            </w:r>
+            <w:proofErr w:type="spellStart"/>
+            <w:r>
+              <w:t>prevData.json</w:t>
+            </w:r>
+            <w:proofErr w:type="spellEnd"/>
+            <w:r>
+              <w:t>, with all structure and attributes preserved. If saving fails, an error message should be shown. If saving succeeds, user should be redirected to another page to display the route</w:t>
+            </w:r>
+          </w:p>
+        </w:tc>
+      </w:tr>
+      <w:tr>
+        <w:trPr>
+          <w:trHeight w:val="620"/>
+        </w:trPr>
+        <w:tc>
+          <w:tcPr>
+            <w:tcW w:w="961" w:type="dxa"/>
+          </w:tcPr>
+          <w:p>
+            <w:r>
+              <w:t>018</w:t>
+            </w:r>
+          </w:p>
+        </w:tc>
+        <w:tc>
+          <w:tcPr>
+            <w:tcW w:w="2788" w:type="dxa"/>
+          </w:tcPr>
+          <w:p>
+            <w:r>
+              <w:t>Confirm network renames are unique and contain no special characters</w:t>
+            </w:r>
+          </w:p>
+        </w:tc>
+        <w:tc>
+          <w:tcPr>
+            <w:tcW w:w="2369" w:type="dxa"/>
+          </w:tcPr>
+          <w:p>
+            <w:pPr>
+              <w:pStyle w:val="ListParagraph"/>
+              <w:numPr>
+                <w:ilvl w:val="0"/>
+                <w:numId w:val="3"/>
+              </w:numPr>
+            </w:pPr>
+            <w:r>
+              <w:t>Previous route name</w:t>
+            </w:r>
+          </w:p>
+          <w:p>
+            <w:pPr>
+              <w:pStyle w:val="ListParagraph"/>
+              <w:numPr>
+                <w:ilvl w:val="0"/>
+                <w:numId w:val="3"/>
+              </w:numPr>
+            </w:pPr>
+            <w:r>
+              <w:t>“”</w:t>
+            </w:r>
+          </w:p>
+          <w:p>
+            <w:pPr>
+              <w:pStyle w:val="ListParagraph"/>
+              <w:numPr>
+                <w:ilvl w:val="0"/>
+                <w:numId w:val="3"/>
+              </w:numPr>
+            </w:pPr>
+            <w:r>
+              <w:t>“test”</w:t>
+            </w:r>
+          </w:p>
+          <w:p>
+            <w:pPr>
+              <w:pStyle w:val="ListParagraph"/>
+              <w:numPr>
+                <w:ilvl w:val="0"/>
+                <w:numId w:val="3"/>
+              </w:numPr>
+            </w:pPr>
+            <w:r>
+              <w:t>“&amp;(*&amp;”</w:t>
+            </w:r>
+          </w:p>
+          <w:p>
+            <w:pPr>
+              <w:pStyle w:val="ListParagraph"/>
+              <w:numPr>
+                <w:ilvl w:val="0"/>
+                <w:numId w:val="3"/>
+              </w:numPr>
+            </w:pPr>
+            <w:r>
+              <w:t>“</w:t>
+            </w:r>
+            <w:proofErr w:type="gramStart"/>
+            <w:r>
+              <w:t>test”*</w:t>
+            </w:r>
+            <w:proofErr w:type="gramEnd"/>
+            <w:r>
+              <w:t>(&amp;”</w:t>
+            </w:r>
+          </w:p>
+        </w:tc>
+        <w:tc>
+          <w:tcPr>
+            <w:tcW w:w="3485" w:type="dxa"/>
+          </w:tcPr>
+          <w:p>
+            <w:r>
+              <w:t xml:space="preserve">Name of route is changed in current instance as well as </w:t>
+            </w:r>
+            <w:proofErr w:type="spellStart"/>
+            <w:r>
+              <w:t>prevData.json</w:t>
+            </w:r>
+            <w:proofErr w:type="spellEnd"/>
+            <w:r>
+              <w:t>, if the route is currently selected then the title of the map must also change. Leading whitespace, trailing whitespace, and special characters must be removed</w:t>
+            </w:r>
+          </w:p>
+        </w:tc>
+      </w:tr>
+      <w:tr>
+        <w:trPr>
+          <w:trHeight w:val="620"/>
+        </w:trPr>
+        <w:tc>
+          <w:tcPr>
+            <w:tcW w:w="961" w:type="dxa"/>
+          </w:tcPr>
+          <w:p>
+            <w:r>
+              <w:t>019</w:t>
+            </w:r>
+          </w:p>
+        </w:tc>
+        <w:tc>
+          <w:tcPr>
+            <w:tcW w:w="2788" w:type="dxa"/>
+          </w:tcPr>
+          <w:p>
+            <w:r>
+              <w:t xml:space="preserve">Confirm </w:t>
+            </w:r>
+            <w:r>
+              <w:t>route is selected and loaded onto map on button press</w:t>
+            </w:r>
+          </w:p>
+        </w:tc>
+        <w:tc>
+          <w:tcPr>
+            <w:tcW w:w="2369" w:type="dxa"/>
+          </w:tcPr>
+          <w:p>
+            <w:pPr>
+              <w:pStyle w:val="ListParagraph"/>
+              <w:numPr>
+                <w:ilvl w:val="0"/>
+                <w:numId w:val="3"/>
+              </w:numPr>
+            </w:pPr>
+            <w:r>
+              <w:t>Button press</w:t>
+            </w:r>
+          </w:p>
+        </w:tc>
+        <w:tc>
+          <w:tcPr>
+            <w:tcW w:w="3485" w:type="dxa"/>
+          </w:tcPr>
+          <w:p>
+            <w:r>
+              <w:t>Previously selected route (if exists) is removed from map, and user selected route is loaded onto map</w:t>
+            </w:r>
+          </w:p>
+        </w:tc>
+      </w:tr>
+      <w:tr>
+        <w:trPr>
+          <w:trHeight w:val="620"/>
+        </w:trPr>
+        <w:tc>
+          <w:tcPr>
+            <w:tcW w:w="961" w:type="dxa"/>
+          </w:tcPr>
+          <w:p>
+            <w:r>
+              <w:t>020</w:t>
+            </w:r>
+          </w:p>
+        </w:tc>
+        <w:tc>
+          <w:tcPr>
+            <w:tcW w:w="2788" w:type="dxa"/>
+          </w:tcPr>
+          <w:p>
+            <w:r>
+              <w:t>Confirm route is deleted on button press</w:t>
+            </w:r>
+          </w:p>
+        </w:tc>
+        <w:tc>
+          <w:tcPr>
+            <w:tcW w:w="2369" w:type="dxa"/>
+          </w:tcPr>
+          <w:p>
+            <w:pPr>
+              <w:pStyle w:val="ListParagraph"/>
+              <w:numPr>
+                <w:ilvl w:val="0"/>
+                <w:numId w:val="3"/>
+              </w:numPr>
+            </w:pPr>
+            <w:r>
+              <w:t>Button press</w:t>
+            </w:r>
+          </w:p>
+        </w:tc>
+        <w:tc>
+          <w:tcPr>
+            <w:tcW w:w="3485" w:type="dxa"/>
+          </w:tcPr>
+          <w:p>
+            <w:r>
+              <w:t xml:space="preserve">Route is deleted from </w:t>
+            </w:r>
+            <w:proofErr w:type="spellStart"/>
+            <w:r>
+              <w:t>prevData.json</w:t>
+            </w:r>
+            <w:proofErr w:type="spellEnd"/>
+            <w:r>
+              <w:t>, if it is currently selected then the map must be cleared</w:t>
+            </w:r>
+          </w:p>
+        </w:tc>
+      </w:tr>
+    </w:tbl>
+    <w:p/>
+    <w:p>
+      <w:pPr>
+        <w:pStyle w:val="Heading1"/>
+      </w:pPr>
+      <w:r>
+        <w:t>Tests:</w:t>
+      </w:r>
+    </w:p>
+    <w:p>
+      <w:r>
+        <w:rPr>
+          <w:noProof/>
+        </w:rPr>
+        <w:drawing>
+          <wp:inline distT="0" distB="0" distL="0" distR="0" wp14:anchorId="23F3EEC2" wp14:editId="04EEEB33">
+            <wp:extent cx="5772647" cy="3416300"/>
+            <wp:effectExtent l="0" t="0" r="0" b="0"/>
+            <wp:docPr id="8" name="Video 8" descr="csproject tests">
+              <a:hlinkClick xmlns:a="http://schemas.openxmlformats.org/drawingml/2006/main" r:id="rId14"/>
+            </wp:docPr>
+            <wp:cNvGraphicFramePr>
+              <a:graphicFrameLocks xmlns:a="http://schemas.openxmlformats.org/drawingml/2006/main" noChangeAspect="1"/>
+            </wp:cNvGraphicFramePr>
+            <a:graphic xmlns:a="http://schemas.openxmlformats.org/drawingml/2006/main">
+              <a:graphicData uri="http://schemas.openxmlformats.org/drawingml/2006/picture">
+                <pic:pic xmlns:pic="http://schemas.openxmlformats.org/drawingml/2006/picture">
+                  <pic:nvPicPr>
+                    <pic:cNvPr id="8" name="Video 8" descr="csproject tests">
+                      <a:hlinkClick r:id="rId14"/>
+                    </pic:cNvPr>
+                    <pic:cNvPicPr/>
+                  </pic:nvPicPr>
+                  <pic:blipFill>
+                    <a:blip r:embed="rId15">
+                      <a:extLst>
+                        <a:ext uri="{28A0092B-C50C-407E-A947-70E740481C1C}">
+                          <a14:useLocalDpi xmlns:a14="http://schemas.microsoft.com/office/drawing/2010/main" val="0"/>
+                        </a:ext>
+                        <a:ext uri="{C809E66F-F1BF-436E-b5F7-EEA9579F0CBA}">
+                          <wp15:webVideoPr xmlns:wp15="http://schemas.microsoft.com/office/word/2012/wordprocessingDrawing" embeddedHtml="&lt;iframe width=&quot;200&quot; height=&quot;113&quot; src=&quot;https://www.youtube.com/embed/ZAyXyuUwgC4?feature=oembed&quot; frameborder=&quot;0&quot; allow=&quot;accelerometer; autoplay; clipboard-write; encrypted-media; gyroscope; picture-in-picture; web-share&quot; allowfullscreen=&quot;&quot; title=&quot;csproject tests&quot; sandbox=&quot;allow-scripts allow-same-origin allow-popups&quot;&gt;&lt;/iframe&gt;" h="113" w="200"/>
+                        </a:ext>
+                      </a:extLst>
+                    </a:blip>
+                    <a:stretch>
+                      <a:fillRect/>
+                    </a:stretch>
+                  </pic:blipFill>
+                  <pic:spPr>
+                    <a:xfrm>
+                      <a:off x="0" y="0"/>
+                      <a:ext cx="5804859" cy="3435363"/>
+                    </a:xfrm>
+                    <a:prstGeom prst="rect">
+                      <a:avLst/>
+                    </a:prstGeom>
+                  </pic:spPr>
+                </pic:pic>
+              </a:graphicData>
+            </a:graphic>
+          </wp:inline>
+        </w:drawing>
+      </w:r>
+    </w:p>
     <w:sectPr>
-      <w:headerReference w:type="even" r:id="rId11"/>
-      <w:headerReference w:type="default" r:id="rId12"/>
-      <w:footerReference w:type="even" r:id="rId13"/>
-      <w:footerReference w:type="default" r:id="rId14"/>
-      <w:headerReference w:type="first" r:id="rId15"/>
-      <w:footerReference w:type="first" r:id="rId16"/>
+      <w:headerReference w:type="even" r:id="rId16"/>
+      <w:headerReference w:type="default" r:id="rId17"/>
+      <w:footerReference w:type="even" r:id="rId18"/>
+      <w:footerReference w:type="default" r:id="rId19"/>
+      <w:headerReference w:type="first" r:id="rId20"/>
+      <w:footerReference w:type="first" r:id="rId21"/>
       <w:pgSz w:w="11906" w:h="16838"/>
       <w:pgMar w:top="1440" w:right="1440" w:bottom="1440" w:left="1440" w:header="708" w:footer="708" w:gutter="0"/>
       <w:pgNumType w:start="0"/>
@@ -2197,6 +5702,118 @@
 <file path=word/numbering.xml><?xml version="1.0" encoding="utf-8"?>
 <w:numbering xmlns:wpc="http://schemas.microsoft.com/office/word/2010/wordprocessingCanvas" xmlns:cx="http://schemas.microsoft.com/office/drawing/2014/chartex" xmlns:cx1="http://schemas.microsoft.com/office/drawing/2015/9/8/chartex" xmlns:cx2="http://schemas.microsoft.com/office/drawing/2015/10/21/chartex" xmlns:cx3="http://schemas.microsoft.com/office/drawing/2016/5/9/chartex" xmlns:cx4="http://schemas.microsoft.com/office/drawing/2016/5/10/chartex" xmlns:cx5="http://schemas.microsoft.com/office/drawing/2016/5/11/chartex" xmlns:cx6="http://schemas.microsoft.com/office/drawing/2016/5/12/chartex" xmlns:cx7="http://schemas.microsoft.com/office/drawing/2016/5/13/chartex" xmlns:cx8="http://schemas.microsoft.com/office/drawing/2016/5/14/chartex" xmlns:mc="http://schemas.openxmlformats.org/markup-compatibility/2006" xmlns:aink="http://schemas.microsoft.com/office/drawing/2016/ink" xmlns:am3d="http://schemas.microsoft.com/office/drawing/2017/model3d" xmlns:o="urn:schemas-microsoft-com:office:office" xmlns:oel="http://schemas.microsoft.com/office/2019/extlst" xmlns:r="http://schemas.openxmlformats.org/officeDocument/2006/relationships" xmlns:m="http://schemas.openxmlformats.org/officeDocument/2006/math" xmlns:v="urn:schemas-microsoft-com:vml" xmlns:wp14="http://schemas.microsoft.com/office/word/2010/wordprocessingDrawing" xmlns:wp="http://schemas.openxmlformats.org/drawingml/2006/wordprocessingDrawing" xmlns:w10="urn:schemas-microsoft-com:office:word" xmlns:w="http://schemas.openxmlformats.org/wordprocessingml/2006/main" xmlns:w14="http://schemas.microsoft.com/office/word/2010/wordml" xmlns:w15="http://schemas.microsoft.com/office/word/2012/wordml" xmlns:w16cex="http://schemas.microsoft.com/office/word/2018/wordml/cex" xmlns:w16cid="http://schemas.microsoft.com/office/word/2016/wordml/cid" xmlns:w16="http://schemas.microsoft.com/office/word/2018/wordml" xmlns:w16sdtdh="http://schemas.microsoft.com/office/word/2020/wordml/sdtdatahash" xmlns:w16se="http://schemas.microsoft.com/office/word/2015/wordml/symex" xmlns:wpg="http://schemas.microsoft.com/office/word/2010/wordprocessingGroup" xmlns:wpi="http://schemas.microsoft.com/office/word/2010/wordprocessingInk" xmlns:wne="http://schemas.microsoft.com/office/word/2006/wordml" xmlns:wps="http://schemas.microsoft.com/office/word/2010/wordprocessingShape" mc:Ignorable="w14 w15 w16se w16cid w16 w16cex w16sdtdh wp14">
   <w:abstractNum w:abstractNumId="0" w15:restartNumberingAfterBreak="0">
+    <w:nsid w:val="26497585"/>
+    <w:multiLevelType w:val="hybridMultilevel"/>
+    <w:tmpl w:val="A6A81A72"/>
+    <w:lvl w:ilvl="0" w:tplc="26201290">
+      <w:numFmt w:val="bullet"/>
+      <w:lvlText w:val="-"/>
+      <w:lvlJc w:val="left"/>
+      <w:pPr>
+        <w:ind w:left="720" w:hanging="360"/>
+      </w:pPr>
+      <w:rPr>
+        <w:rFonts w:ascii="Gill Sans MT" w:eastAsiaTheme="minorEastAsia" w:hAnsi="Gill Sans MT" w:cstheme="minorBidi" w:hint="default"/>
+      </w:rPr>
+    </w:lvl>
+    <w:lvl w:ilvl="1" w:tplc="08090003" w:tentative="1">
+      <w:start w:val="1"/>
+      <w:numFmt w:val="bullet"/>
+      <w:lvlText w:val="o"/>
+      <w:lvlJc w:val="left"/>
+      <w:pPr>
+        <w:ind w:left="1440" w:hanging="360"/>
+      </w:pPr>
+      <w:rPr>
+        <w:rFonts w:ascii="Courier New" w:hAnsi="Courier New" w:cs="Courier New" w:hint="default"/>
+      </w:rPr>
+    </w:lvl>
+    <w:lvl w:ilvl="2" w:tplc="08090005" w:tentative="1">
+      <w:start w:val="1"/>
+      <w:numFmt w:val="bullet"/>
+      <w:lvlText w:val=""/>
+      <w:lvlJc w:val="left"/>
+      <w:pPr>
+        <w:ind w:left="2160" w:hanging="360"/>
+      </w:pPr>
+      <w:rPr>
+        <w:rFonts w:ascii="Wingdings" w:hAnsi="Wingdings" w:hint="default"/>
+      </w:rPr>
+    </w:lvl>
+    <w:lvl w:ilvl="3" w:tplc="08090001" w:tentative="1">
+      <w:start w:val="1"/>
+      <w:numFmt w:val="bullet"/>
+      <w:lvlText w:val=""/>
+      <w:lvlJc w:val="left"/>
+      <w:pPr>
+        <w:ind w:left="2880" w:hanging="360"/>
+      </w:pPr>
+      <w:rPr>
+        <w:rFonts w:ascii="Symbol" w:hAnsi="Symbol" w:hint="default"/>
+      </w:rPr>
+    </w:lvl>
+    <w:lvl w:ilvl="4" w:tplc="08090003" w:tentative="1">
+      <w:start w:val="1"/>
+      <w:numFmt w:val="bullet"/>
+      <w:lvlText w:val="o"/>
+      <w:lvlJc w:val="left"/>
+      <w:pPr>
+        <w:ind w:left="3600" w:hanging="360"/>
+      </w:pPr>
+      <w:rPr>
+        <w:rFonts w:ascii="Courier New" w:hAnsi="Courier New" w:cs="Courier New" w:hint="default"/>
+      </w:rPr>
+    </w:lvl>
+    <w:lvl w:ilvl="5" w:tplc="08090005" w:tentative="1">
+      <w:start w:val="1"/>
+      <w:numFmt w:val="bullet"/>
+      <w:lvlText w:val=""/>
+      <w:lvlJc w:val="left"/>
+      <w:pPr>
+        <w:ind w:left="4320" w:hanging="360"/>
+      </w:pPr>
+      <w:rPr>
+        <w:rFonts w:ascii="Wingdings" w:hAnsi="Wingdings" w:hint="default"/>
+      </w:rPr>
+    </w:lvl>
+    <w:lvl w:ilvl="6" w:tplc="08090001" w:tentative="1">
+      <w:start w:val="1"/>
+      <w:numFmt w:val="bullet"/>
+      <w:lvlText w:val=""/>
+      <w:lvlJc w:val="left"/>
+      <w:pPr>
+        <w:ind w:left="5040" w:hanging="360"/>
+      </w:pPr>
+      <w:rPr>
+        <w:rFonts w:ascii="Symbol" w:hAnsi="Symbol" w:hint="default"/>
+      </w:rPr>
+    </w:lvl>
+    <w:lvl w:ilvl="7" w:tplc="08090003" w:tentative="1">
+      <w:start w:val="1"/>
+      <w:numFmt w:val="bullet"/>
+      <w:lvlText w:val="o"/>
+      <w:lvlJc w:val="left"/>
+      <w:pPr>
+        <w:ind w:left="5760" w:hanging="360"/>
+      </w:pPr>
+      <w:rPr>
+        <w:rFonts w:ascii="Courier New" w:hAnsi="Courier New" w:cs="Courier New" w:hint="default"/>
+      </w:rPr>
+    </w:lvl>
+    <w:lvl w:ilvl="8" w:tplc="08090005" w:tentative="1">
+      <w:start w:val="1"/>
+      <w:numFmt w:val="bullet"/>
+      <w:lvlText w:val=""/>
+      <w:lvlJc w:val="left"/>
+      <w:pPr>
+        <w:ind w:left="6480" w:hanging="360"/>
+      </w:pPr>
+      <w:rPr>
+        <w:rFonts w:ascii="Wingdings" w:hAnsi="Wingdings" w:hint="default"/>
+      </w:rPr>
+    </w:lvl>
+  </w:abstractNum>
+  <w:abstractNum w:abstractNumId="1" w15:restartNumberingAfterBreak="0">
     <w:nsid w:val="29C93232"/>
     <w:multiLevelType w:val="hybridMultilevel"/>
     <w:tmpl w:val="CBB43616"/>
@@ -2308,7 +5925,125 @@
       </w:rPr>
     </w:lvl>
   </w:abstractNum>
+  <w:abstractNum w:abstractNumId="2" w15:restartNumberingAfterBreak="0">
+    <w:nsid w:val="625400E3"/>
+    <w:multiLevelType w:val="hybridMultilevel"/>
+    <w:tmpl w:val="8B02495C"/>
+    <w:lvl w:ilvl="0" w:tplc="A23AFAA8">
+      <w:numFmt w:val="bullet"/>
+      <w:lvlText w:val="-"/>
+      <w:lvlJc w:val="left"/>
+      <w:pPr>
+        <w:ind w:left="720" w:hanging="360"/>
+      </w:pPr>
+      <w:rPr>
+        <w:rFonts w:ascii="Gill Sans MT" w:eastAsiaTheme="minorEastAsia" w:hAnsi="Gill Sans MT" w:cstheme="minorBidi" w:hint="default"/>
+      </w:rPr>
+    </w:lvl>
+    <w:lvl w:ilvl="1" w:tplc="08090003" w:tentative="1">
+      <w:start w:val="1"/>
+      <w:numFmt w:val="bullet"/>
+      <w:lvlText w:val="o"/>
+      <w:lvlJc w:val="left"/>
+      <w:pPr>
+        <w:ind w:left="1440" w:hanging="360"/>
+      </w:pPr>
+      <w:rPr>
+        <w:rFonts w:ascii="Courier New" w:hAnsi="Courier New" w:cs="Courier New" w:hint="default"/>
+      </w:rPr>
+    </w:lvl>
+    <w:lvl w:ilvl="2" w:tplc="08090005" w:tentative="1">
+      <w:start w:val="1"/>
+      <w:numFmt w:val="bullet"/>
+      <w:lvlText w:val=""/>
+      <w:lvlJc w:val="left"/>
+      <w:pPr>
+        <w:ind w:left="2160" w:hanging="360"/>
+      </w:pPr>
+      <w:rPr>
+        <w:rFonts w:ascii="Wingdings" w:hAnsi="Wingdings" w:hint="default"/>
+      </w:rPr>
+    </w:lvl>
+    <w:lvl w:ilvl="3" w:tplc="08090001" w:tentative="1">
+      <w:start w:val="1"/>
+      <w:numFmt w:val="bullet"/>
+      <w:lvlText w:val=""/>
+      <w:lvlJc w:val="left"/>
+      <w:pPr>
+        <w:ind w:left="2880" w:hanging="360"/>
+      </w:pPr>
+      <w:rPr>
+        <w:rFonts w:ascii="Symbol" w:hAnsi="Symbol" w:hint="default"/>
+      </w:rPr>
+    </w:lvl>
+    <w:lvl w:ilvl="4" w:tplc="08090003" w:tentative="1">
+      <w:start w:val="1"/>
+      <w:numFmt w:val="bullet"/>
+      <w:lvlText w:val="o"/>
+      <w:lvlJc w:val="left"/>
+      <w:pPr>
+        <w:ind w:left="3600" w:hanging="360"/>
+      </w:pPr>
+      <w:rPr>
+        <w:rFonts w:ascii="Courier New" w:hAnsi="Courier New" w:cs="Courier New" w:hint="default"/>
+      </w:rPr>
+    </w:lvl>
+    <w:lvl w:ilvl="5" w:tplc="08090005" w:tentative="1">
+      <w:start w:val="1"/>
+      <w:numFmt w:val="bullet"/>
+      <w:lvlText w:val=""/>
+      <w:lvlJc w:val="left"/>
+      <w:pPr>
+        <w:ind w:left="4320" w:hanging="360"/>
+      </w:pPr>
+      <w:rPr>
+        <w:rFonts w:ascii="Wingdings" w:hAnsi="Wingdings" w:hint="default"/>
+      </w:rPr>
+    </w:lvl>
+    <w:lvl w:ilvl="6" w:tplc="08090001" w:tentative="1">
+      <w:start w:val="1"/>
+      <w:numFmt w:val="bullet"/>
+      <w:lvlText w:val=""/>
+      <w:lvlJc w:val="left"/>
+      <w:pPr>
+        <w:ind w:left="5040" w:hanging="360"/>
+      </w:pPr>
+      <w:rPr>
+        <w:rFonts w:ascii="Symbol" w:hAnsi="Symbol" w:hint="default"/>
+      </w:rPr>
+    </w:lvl>
+    <w:lvl w:ilvl="7" w:tplc="08090003" w:tentative="1">
+      <w:start w:val="1"/>
+      <w:numFmt w:val="bullet"/>
+      <w:lvlText w:val="o"/>
+      <w:lvlJc w:val="left"/>
+      <w:pPr>
+        <w:ind w:left="5760" w:hanging="360"/>
+      </w:pPr>
+      <w:rPr>
+        <w:rFonts w:ascii="Courier New" w:hAnsi="Courier New" w:cs="Courier New" w:hint="default"/>
+      </w:rPr>
+    </w:lvl>
+    <w:lvl w:ilvl="8" w:tplc="08090005" w:tentative="1">
+      <w:start w:val="1"/>
+      <w:numFmt w:val="bullet"/>
+      <w:lvlText w:val=""/>
+      <w:lvlJc w:val="left"/>
+      <w:pPr>
+        <w:ind w:left="6480" w:hanging="360"/>
+      </w:pPr>
+      <w:rPr>
+        <w:rFonts w:ascii="Wingdings" w:hAnsi="Wingdings" w:hint="default"/>
+      </w:rPr>
+    </w:lvl>
+  </w:abstractNum>
   <w:num w:numId="1" w16cid:durableId="1386564486">
+    <w:abstractNumId w:val="1"/>
+  </w:num>
+  <w:num w:numId="2" w16cid:durableId="1519391663">
+    <w:abstractNumId w:val="2"/>
+  </w:num>
+  <w:num w:numId="3" w16cid:durableId="798306854">
     <w:abstractNumId w:val="0"/>
   </w:num>
 </w:numbering>
@@ -3386,6 +7121,25 @@
       <w:contextualSpacing/>
     </w:pPr>
   </w:style>
+  <w:style w:type="table" w:styleId="TableGrid">
+    <w:name w:val="Table Grid"/>
+    <w:basedOn w:val="TableNormal"/>
+    <w:uiPriority w:val="39"/>
+    <w:rsid w:val="008F063C"/>
+    <w:pPr>
+      <w:spacing w:after="0" w:line="240" w:lineRule="auto"/>
+    </w:pPr>
+    <w:tblPr>
+      <w:tblBorders>
+        <w:top w:val="single" w:sz="4" w:space="0" w:color="auto"/>
+        <w:left w:val="single" w:sz="4" w:space="0" w:color="auto"/>
+        <w:bottom w:val="single" w:sz="4" w:space="0" w:color="auto"/>
+        <w:right w:val="single" w:sz="4" w:space="0" w:color="auto"/>
+        <w:insideH w:val="single" w:sz="4" w:space="0" w:color="auto"/>
+        <w:insideV w:val="single" w:sz="4" w:space="0" w:color="auto"/>
+      </w:tblBorders>
+    </w:tblPr>
+  </w:style>
 </w:styles>
 </file>
 

</xml_diff>

<commit_message>
Final write up change
</commit_message>
<xml_diff>
--- a/Write Up.docx
+++ b/Write Up.docx
@@ -1,6 +1,6 @@
 
 <file path=word/document.xml><?xml version="1.0" encoding="utf-8"?>
-<w:document xmlns:wpc="http://schemas.microsoft.com/office/word/2010/wordprocessingCanvas" xmlns:cx="http://schemas.microsoft.com/office/drawing/2014/chartex" xmlns:cx1="http://schemas.microsoft.com/office/drawing/2015/9/8/chartex" xmlns:cx2="http://schemas.microsoft.com/office/drawing/2015/10/21/chartex" xmlns:cx3="http://schemas.microsoft.com/office/drawing/2016/5/9/chartex" xmlns:cx4="http://schemas.microsoft.com/office/drawing/2016/5/10/chartex" xmlns:cx5="http://schemas.microsoft.com/office/drawing/2016/5/11/chartex" xmlns:cx6="http://schemas.microsoft.com/office/drawing/2016/5/12/chartex" xmlns:cx7="http://schemas.microsoft.com/office/drawing/2016/5/13/chartex" xmlns:cx8="http://schemas.microsoft.com/office/drawing/2016/5/14/chartex" xmlns:mc="http://schemas.openxmlformats.org/markup-compatibility/2006" xmlns:aink="http://schemas.microsoft.com/office/drawing/2016/ink" xmlns:am3d="http://schemas.microsoft.com/office/drawing/2017/model3d" xmlns:o="urn:schemas-microsoft-com:office:office" xmlns:oel="http://schemas.microsoft.com/office/2019/extlst" xmlns:r="http://schemas.openxmlformats.org/officeDocument/2006/relationships" xmlns:m="http://schemas.openxmlformats.org/officeDocument/2006/math" xmlns:v="urn:schemas-microsoft-com:vml" xmlns:wp14="http://schemas.microsoft.com/office/word/2010/wordprocessingDrawing" xmlns:wp="http://schemas.openxmlformats.org/drawingml/2006/wordprocessingDrawing" xmlns:w10="urn:schemas-microsoft-com:office:word" xmlns:w="http://schemas.openxmlformats.org/wordprocessingml/2006/main" xmlns:w14="http://schemas.microsoft.com/office/word/2010/wordml" xmlns:w15="http://schemas.microsoft.com/office/word/2012/wordml" xmlns:w16cex="http://schemas.microsoft.com/office/word/2018/wordml/cex" xmlns:w16cid="http://schemas.microsoft.com/office/word/2016/wordml/cid" xmlns:w16="http://schemas.microsoft.com/office/word/2018/wordml" xmlns:w16sdtdh="http://schemas.microsoft.com/office/word/2020/wordml/sdtdatahash" xmlns:w16se="http://schemas.microsoft.com/office/word/2015/wordml/symex" xmlns:wpg="http://schemas.microsoft.com/office/word/2010/wordprocessingGroup" xmlns:wpi="http://schemas.microsoft.com/office/word/2010/wordprocessingInk" xmlns:wne="http://schemas.microsoft.com/office/word/2006/wordml" xmlns:wps="http://schemas.microsoft.com/office/word/2010/wordprocessingShape" mc:Ignorable="w14 w15 w16se w16cid w16 w16cex w16sdtdh wp14">
+<w:document xmlns:wpc="http://schemas.microsoft.com/office/word/2010/wordprocessingCanvas" xmlns:cx="http://schemas.microsoft.com/office/drawing/2014/chartex" xmlns:cx1="http://schemas.microsoft.com/office/drawing/2015/9/8/chartex" xmlns:cx2="http://schemas.microsoft.com/office/drawing/2015/10/21/chartex" xmlns:cx3="http://schemas.microsoft.com/office/drawing/2016/5/9/chartex" xmlns:cx4="http://schemas.microsoft.com/office/drawing/2016/5/10/chartex" xmlns:cx5="http://schemas.microsoft.com/office/drawing/2016/5/11/chartex" xmlns:cx6="http://schemas.microsoft.com/office/drawing/2016/5/12/chartex" xmlns:cx7="http://schemas.microsoft.com/office/drawing/2016/5/13/chartex" xmlns:cx8="http://schemas.microsoft.com/office/drawing/2016/5/14/chartex" xmlns:mc="http://schemas.openxmlformats.org/markup-compatibility/2006" xmlns:aink="http://schemas.microsoft.com/office/drawing/2016/ink" xmlns:am3d="http://schemas.microsoft.com/office/drawing/2017/model3d" xmlns:o="urn:schemas-microsoft-com:office:office" xmlns:oel="http://schemas.microsoft.com/office/2019/extlst" xmlns:r="http://schemas.openxmlformats.org/officeDocument/2006/relationships" xmlns:m="http://schemas.openxmlformats.org/officeDocument/2006/math" xmlns:v="urn:schemas-microsoft-com:vml" xmlns:wp14="http://schemas.microsoft.com/office/word/2010/wordprocessingDrawing" xmlns:wp="http://schemas.openxmlformats.org/drawingml/2006/wordprocessingDrawing" xmlns:w10="urn:schemas-microsoft-com:office:word" xmlns:w="http://schemas.openxmlformats.org/wordprocessingml/2006/main" xmlns:w14="http://schemas.microsoft.com/office/word/2010/wordml" xmlns:w15="http://schemas.microsoft.com/office/word/2012/wordml" xmlns:w16cex="http://schemas.microsoft.com/office/word/2018/wordml/cex" xmlns:w16cid="http://schemas.microsoft.com/office/word/2016/wordml/cid" xmlns:w16="http://schemas.microsoft.com/office/word/2018/wordml" xmlns:w16du="http://schemas.microsoft.com/office/word/2023/wordml/word16du" xmlns:w16sdtdh="http://schemas.microsoft.com/office/word/2020/wordml/sdtdatahash" xmlns:w16se="http://schemas.microsoft.com/office/word/2015/wordml/symex" xmlns:wpg="http://schemas.microsoft.com/office/word/2010/wordprocessingGroup" xmlns:wpi="http://schemas.microsoft.com/office/word/2010/wordprocessingInk" xmlns:wne="http://schemas.microsoft.com/office/word/2006/wordml" xmlns:wps="http://schemas.microsoft.com/office/word/2010/wordprocessingShape" mc:Ignorable="w14 w15 w16se w16cid w16 w16cex w16sdtdh wp14">
   <w:body>
     <w:sdt>
       <w:sdtPr>
@@ -874,23 +874,7 @@
           <w:sz w:val="24"/>
           <w:szCs w:val="24"/>
         </w:rPr>
-        <w:t xml:space="preserve">“There is currently no software used, we receive a list of addresses and </w:t>
-      </w:r>
-      <w:proofErr w:type="gramStart"/>
-      <w:r>
-        <w:rPr>
-          <w:sz w:val="24"/>
-          <w:szCs w:val="24"/>
-        </w:rPr>
-        <w:t>have to</w:t>
-      </w:r>
-      <w:proofErr w:type="gramEnd"/>
-      <w:r>
-        <w:rPr>
-          <w:sz w:val="24"/>
-          <w:szCs w:val="24"/>
-        </w:rPr>
-        <w:t xml:space="preserve"> improvise the route that we take. Honestly this can get a bit overwhelming on a busy day!”</w:t>
+        <w:t>“There is currently no software used, we receive a list of addresses and have to improvise the route that we take. Honestly this can get a bit overwhelming on a busy day!”</w:t>
       </w:r>
     </w:p>
     <w:p>
@@ -2411,39 +2395,7 @@
                 <w:sz w:val="24"/>
                 <w:szCs w:val="24"/>
               </w:rPr>
-              <w:t xml:space="preserve">Get </w:t>
-            </w:r>
-            <w:proofErr w:type="spellStart"/>
-            <w:r>
-              <w:rPr>
-                <w:sz w:val="24"/>
-                <w:szCs w:val="24"/>
-              </w:rPr>
-              <w:t>lat</w:t>
-            </w:r>
-            <w:proofErr w:type="spellEnd"/>
-            <w:r>
-              <w:rPr>
-                <w:sz w:val="24"/>
-                <w:szCs w:val="24"/>
-              </w:rPr>
-              <w:t>/</w:t>
-            </w:r>
-            <w:proofErr w:type="spellStart"/>
-            <w:r>
-              <w:rPr>
-                <w:sz w:val="24"/>
-                <w:szCs w:val="24"/>
-              </w:rPr>
-              <w:t>lng</w:t>
-            </w:r>
-            <w:proofErr w:type="spellEnd"/>
-            <w:r>
-              <w:rPr>
-                <w:sz w:val="24"/>
-                <w:szCs w:val="24"/>
-              </w:rPr>
-              <w:t xml:space="preserve"> from google maps embed API</w:t>
+              <w:t>Get lat/lng from google maps embed API</w:t>
             </w:r>
           </w:p>
           <w:p>
@@ -2663,17 +2615,8 @@
                 <w:sz w:val="24"/>
                 <w:szCs w:val="24"/>
               </w:rPr>
-              <w:t xml:space="preserve">Fill distances between nodes using distance matrix </w:t>
-            </w:r>
-            <w:proofErr w:type="spellStart"/>
-            <w:r>
-              <w:rPr>
-                <w:sz w:val="24"/>
-                <w:szCs w:val="24"/>
-              </w:rPr>
-              <w:t>api</w:t>
-            </w:r>
-            <w:proofErr w:type="spellEnd"/>
+              <w:t>Fill distances between nodes using distance matrix api</w:t>
+            </w:r>
           </w:p>
           <w:p>
             <w:pPr>
@@ -2692,23 +2635,7 @@
                 <w:sz w:val="24"/>
                 <w:szCs w:val="24"/>
               </w:rPr>
-              <w:t xml:space="preserve">Save matrix to </w:t>
-            </w:r>
-            <w:proofErr w:type="spellStart"/>
-            <w:r>
-              <w:rPr>
-                <w:sz w:val="24"/>
-                <w:szCs w:val="24"/>
-              </w:rPr>
-              <w:t>json</w:t>
-            </w:r>
-            <w:proofErr w:type="spellEnd"/>
-            <w:r>
-              <w:rPr>
-                <w:sz w:val="24"/>
-                <w:szCs w:val="24"/>
-              </w:rPr>
-              <w:t xml:space="preserve"> file</w:t>
+              <w:t>Save matrix to json file</w:t>
             </w:r>
           </w:p>
           <w:p>
@@ -2748,23 +2675,7 @@
                 <w:sz w:val="24"/>
                 <w:szCs w:val="24"/>
               </w:rPr>
-              <w:t xml:space="preserve">Read </w:t>
-            </w:r>
-            <w:proofErr w:type="spellStart"/>
-            <w:r>
-              <w:rPr>
-                <w:sz w:val="24"/>
-                <w:szCs w:val="24"/>
-              </w:rPr>
-              <w:t>json</w:t>
-            </w:r>
-            <w:proofErr w:type="spellEnd"/>
-            <w:r>
-              <w:rPr>
-                <w:sz w:val="24"/>
-                <w:szCs w:val="24"/>
-              </w:rPr>
-              <w:t xml:space="preserve"> file</w:t>
+              <w:t>Read json file</w:t>
             </w:r>
           </w:p>
         </w:tc>
@@ -2804,21 +2715,12 @@
                 <w:szCs w:val="24"/>
               </w:rPr>
             </w:pPr>
-            <w:proofErr w:type="spellStart"/>
-            <w:r>
-              <w:rPr>
-                <w:sz w:val="24"/>
-                <w:szCs w:val="24"/>
-              </w:rPr>
-              <w:t>Json</w:t>
-            </w:r>
-            <w:proofErr w:type="spellEnd"/>
-            <w:r>
-              <w:rPr>
-                <w:sz w:val="24"/>
-                <w:szCs w:val="24"/>
-              </w:rPr>
-              <w:t xml:space="preserve"> files</w:t>
+            <w:r>
+              <w:rPr>
+                <w:sz w:val="24"/>
+                <w:szCs w:val="24"/>
+              </w:rPr>
+              <w:t>Json files</w:t>
             </w:r>
           </w:p>
         </w:tc>
@@ -2885,23 +2787,7 @@
                 <w:sz w:val="24"/>
                 <w:szCs w:val="24"/>
               </w:rPr>
-              <w:t xml:space="preserve">Write current route to </w:t>
-            </w:r>
-            <w:proofErr w:type="spellStart"/>
-            <w:r>
-              <w:rPr>
-                <w:sz w:val="24"/>
-                <w:szCs w:val="24"/>
-              </w:rPr>
-              <w:t>json</w:t>
-            </w:r>
-            <w:proofErr w:type="spellEnd"/>
-            <w:r>
-              <w:rPr>
-                <w:sz w:val="24"/>
-                <w:szCs w:val="24"/>
-              </w:rPr>
-              <w:t xml:space="preserve"> file</w:t>
+              <w:t>Write current route to json file</w:t>
             </w:r>
           </w:p>
           <w:p>
@@ -2961,21 +2847,12 @@
                 <w:szCs w:val="24"/>
               </w:rPr>
             </w:pPr>
-            <w:proofErr w:type="spellStart"/>
-            <w:r>
-              <w:rPr>
-                <w:sz w:val="24"/>
-                <w:szCs w:val="24"/>
-              </w:rPr>
-              <w:t>Json</w:t>
-            </w:r>
-            <w:proofErr w:type="spellEnd"/>
-            <w:r>
-              <w:rPr>
-                <w:sz w:val="24"/>
-                <w:szCs w:val="24"/>
-              </w:rPr>
-              <w:t xml:space="preserve"> file</w:t>
+            <w:r>
+              <w:rPr>
+                <w:sz w:val="24"/>
+                <w:szCs w:val="24"/>
+              </w:rPr>
+              <w:t>Json file</w:t>
             </w:r>
           </w:p>
         </w:tc>
@@ -3042,33 +2919,8 @@
                 <w:sz w:val="24"/>
                 <w:szCs w:val="24"/>
               </w:rPr>
-              <w:t xml:space="preserve">Configure list of waypoints and starting </w:t>
-            </w:r>
-            <w:proofErr w:type="spellStart"/>
-            <w:r>
-              <w:rPr>
-                <w:sz w:val="24"/>
-                <w:szCs w:val="24"/>
-              </w:rPr>
-              <w:t>lat</w:t>
-            </w:r>
-            <w:proofErr w:type="spellEnd"/>
-            <w:r>
-              <w:rPr>
-                <w:sz w:val="24"/>
-                <w:szCs w:val="24"/>
-              </w:rPr>
-              <w:t>/</w:t>
-            </w:r>
-            <w:proofErr w:type="spellStart"/>
-            <w:r>
-              <w:rPr>
-                <w:sz w:val="24"/>
-                <w:szCs w:val="24"/>
-              </w:rPr>
-              <w:t>lngs</w:t>
-            </w:r>
-            <w:proofErr w:type="spellEnd"/>
+              <w:t>Configure list of waypoints and starting lat/lngs</w:t>
+            </w:r>
           </w:p>
           <w:p>
             <w:pPr>
@@ -3610,21 +3462,12 @@
           <w:szCs w:val="24"/>
         </w:rPr>
       </w:pPr>
-      <w:proofErr w:type="spellStart"/>
-      <w:r>
-        <w:rPr>
-          <w:sz w:val="24"/>
-          <w:szCs w:val="24"/>
-        </w:rPr>
-        <w:t>Mock up</w:t>
-      </w:r>
-      <w:proofErr w:type="spellEnd"/>
-      <w:r>
-        <w:rPr>
-          <w:sz w:val="24"/>
-          <w:szCs w:val="24"/>
-        </w:rPr>
-        <w:t xml:space="preserve"> of the landing page UI:</w:t>
+      <w:r>
+        <w:rPr>
+          <w:sz w:val="24"/>
+          <w:szCs w:val="24"/>
+        </w:rPr>
+        <w:t>Mock up of the landing page UI:</w:t>
       </w:r>
     </w:p>
     <w:p>
@@ -3709,21 +3552,12 @@
           <w:szCs w:val="24"/>
         </w:rPr>
       </w:pPr>
-      <w:proofErr w:type="spellStart"/>
-      <w:r>
-        <w:rPr>
-          <w:sz w:val="24"/>
-          <w:szCs w:val="24"/>
-        </w:rPr>
-        <w:t>Mock up</w:t>
-      </w:r>
-      <w:proofErr w:type="spellEnd"/>
-      <w:r>
-        <w:rPr>
-          <w:sz w:val="24"/>
-          <w:szCs w:val="24"/>
-        </w:rPr>
-        <w:t xml:space="preserve"> of the “new solution” page:</w:t>
+      <w:r>
+        <w:rPr>
+          <w:sz w:val="24"/>
+          <w:szCs w:val="24"/>
+        </w:rPr>
+        <w:t>Mock up of the “new solution” page:</w:t>
       </w:r>
     </w:p>
     <w:p>
@@ -3783,21 +3617,12 @@
           <w:szCs w:val="24"/>
         </w:rPr>
       </w:pPr>
-      <w:proofErr w:type="spellStart"/>
-      <w:r>
-        <w:rPr>
-          <w:sz w:val="24"/>
-          <w:szCs w:val="24"/>
-        </w:rPr>
-        <w:t>Mock up</w:t>
-      </w:r>
-      <w:proofErr w:type="spellEnd"/>
-      <w:r>
-        <w:rPr>
-          <w:sz w:val="24"/>
-          <w:szCs w:val="24"/>
-        </w:rPr>
-        <w:t xml:space="preserve"> of the “previous solutions” page:</w:t>
+      <w:r>
+        <w:rPr>
+          <w:sz w:val="24"/>
+          <w:szCs w:val="24"/>
+        </w:rPr>
+        <w:t>Mock up of the “previous solutions” page:</w:t>
       </w:r>
     </w:p>
     <w:p>
@@ -3874,14 +3699,1315 @@
           <w:szCs w:val="24"/>
         </w:rPr>
       </w:pPr>
-    </w:p>
-    <w:p>
-      <w:pPr>
-        <w:rPr>
-          <w:sz w:val="24"/>
-          <w:szCs w:val="24"/>
-        </w:rPr>
-      </w:pPr>
+      <w:r>
+        <w:rPr>
+          <w:sz w:val="24"/>
+          <w:szCs w:val="24"/>
+        </w:rPr>
+        <w:t xml:space="preserve">The Google Maps distance matrix api takes an array of lat/lng objects </w:t>
+      </w:r>
+      <w:r>
+        <w:rPr>
+          <w:sz w:val="24"/>
+          <w:szCs w:val="24"/>
+        </w:rPr>
+        <w:t xml:space="preserve">(Origins) </w:t>
+      </w:r>
+      <w:r>
+        <w:rPr>
+          <w:sz w:val="24"/>
+          <w:szCs w:val="24"/>
+        </w:rPr>
+        <w:t>and returns the shortest distance between each pairing between another array of lat/lng objects</w:t>
+      </w:r>
+      <w:r>
+        <w:rPr>
+          <w:sz w:val="24"/>
+          <w:szCs w:val="24"/>
+        </w:rPr>
+        <w:t xml:space="preserve"> (Destinations)</w:t>
+      </w:r>
+      <w:r>
+        <w:rPr>
+          <w:sz w:val="24"/>
+          <w:szCs w:val="24"/>
+        </w:rPr>
+        <w:t>. This is the equivalent of populating a complete graph with connections. However, upon researching how this API works, I had discovered that N-1 pair</w:t>
+      </w:r>
+      <w:r>
+        <w:rPr>
+          <w:sz w:val="24"/>
+          <w:szCs w:val="24"/>
+        </w:rPr>
+        <w:t>s</w:t>
+      </w:r>
+      <w:r>
+        <w:rPr>
+          <w:sz w:val="24"/>
+          <w:szCs w:val="24"/>
+        </w:rPr>
+        <w:t xml:space="preserve"> are repeated. It is because of being frugal that I had decided to implement an algorithm that removes the need to repeat these pairings, by iterating over each node and only requesting the remaining connections. By default, this would be N^2. This is the pseudocode for said algorithm:</w:t>
+      </w:r>
+    </w:p>
+    <w:p>
+      <w:pPr>
+        <w:rPr>
+          <w:sz w:val="24"/>
+          <w:szCs w:val="24"/>
+        </w:rPr>
+      </w:pPr>
+    </w:p>
+    <w:p>
+      <w:pPr>
+        <w:rPr>
+          <w:sz w:val="24"/>
+          <w:szCs w:val="24"/>
+        </w:rPr>
+      </w:pPr>
+      <w:r>
+        <w:rPr>
+          <w:sz w:val="24"/>
+          <w:szCs w:val="24"/>
+        </w:rPr>
+        <w:t>All Nodes = [N1, N2, N3,…,Nn]</w:t>
+      </w:r>
+    </w:p>
+    <w:p>
+      <w:pPr>
+        <w:rPr>
+          <w:sz w:val="24"/>
+          <w:szCs w:val="24"/>
+        </w:rPr>
+      </w:pPr>
+      <w:r>
+        <w:rPr>
+          <w:sz w:val="24"/>
+          <w:szCs w:val="24"/>
+        </w:rPr>
+        <w:t>All Arcs = []</w:t>
+      </w:r>
+    </w:p>
+    <w:p>
+      <w:pPr>
+        <w:rPr>
+          <w:sz w:val="24"/>
+          <w:szCs w:val="24"/>
+        </w:rPr>
+      </w:pPr>
+      <w:r>
+        <w:rPr>
+          <w:sz w:val="24"/>
+          <w:szCs w:val="24"/>
+        </w:rPr>
+        <w:t>For node in all nodes:</w:t>
+      </w:r>
+    </w:p>
+    <w:p>
+      <w:pPr>
+        <w:rPr>
+          <w:sz w:val="24"/>
+          <w:szCs w:val="24"/>
+        </w:rPr>
+      </w:pPr>
+      <w:r>
+        <w:rPr>
+          <w:sz w:val="24"/>
+          <w:szCs w:val="24"/>
+        </w:rPr>
+        <w:tab/>
+        <w:t>Send request(</w:t>
+      </w:r>
+    </w:p>
+    <w:p>
+      <w:pPr>
+        <w:rPr>
+          <w:sz w:val="24"/>
+          <w:szCs w:val="24"/>
+        </w:rPr>
+      </w:pPr>
+      <w:r>
+        <w:rPr>
+          <w:sz w:val="24"/>
+          <w:szCs w:val="24"/>
+        </w:rPr>
+        <w:tab/>
+      </w:r>
+      <w:r>
+        <w:rPr>
+          <w:sz w:val="24"/>
+          <w:szCs w:val="24"/>
+        </w:rPr>
+        <w:tab/>
+        <w:t>Origin: node</w:t>
+      </w:r>
+    </w:p>
+    <w:p>
+      <w:pPr>
+        <w:rPr>
+          <w:sz w:val="24"/>
+          <w:szCs w:val="24"/>
+        </w:rPr>
+      </w:pPr>
+      <w:r>
+        <w:rPr>
+          <w:sz w:val="24"/>
+          <w:szCs w:val="24"/>
+        </w:rPr>
+        <w:tab/>
+      </w:r>
+      <w:r>
+        <w:rPr>
+          <w:sz w:val="24"/>
+          <w:szCs w:val="24"/>
+        </w:rPr>
+        <w:tab/>
+        <w:t>Destinations: [all nodes after node]</w:t>
+      </w:r>
+    </w:p>
+    <w:p>
+      <w:pPr>
+        <w:ind w:firstLine="720"/>
+        <w:rPr>
+          <w:sz w:val="24"/>
+          <w:szCs w:val="24"/>
+        </w:rPr>
+      </w:pPr>
+      <w:r>
+        <w:rPr>
+          <w:sz w:val="24"/>
+          <w:szCs w:val="24"/>
+        </w:rPr>
+        <w:t>) then (</w:t>
+      </w:r>
+    </w:p>
+    <w:p>
+      <w:pPr>
+        <w:ind w:firstLine="720"/>
+        <w:rPr>
+          <w:sz w:val="24"/>
+          <w:szCs w:val="24"/>
+        </w:rPr>
+      </w:pPr>
+      <w:r>
+        <w:rPr>
+          <w:sz w:val="24"/>
+          <w:szCs w:val="24"/>
+        </w:rPr>
+        <w:tab/>
+        <w:t>For connection in results:</w:t>
+      </w:r>
+    </w:p>
+    <w:p>
+      <w:pPr>
+        <w:ind w:firstLine="720"/>
+        <w:rPr>
+          <w:sz w:val="24"/>
+          <w:szCs w:val="24"/>
+        </w:rPr>
+      </w:pPr>
+      <w:r>
+        <w:rPr>
+          <w:sz w:val="24"/>
+          <w:szCs w:val="24"/>
+        </w:rPr>
+        <w:tab/>
+      </w:r>
+      <w:r>
+        <w:rPr>
+          <w:sz w:val="24"/>
+          <w:szCs w:val="24"/>
+        </w:rPr>
+        <w:tab/>
+        <w:t>Append connection to All Arcs</w:t>
+      </w:r>
+    </w:p>
+    <w:p>
+      <w:pPr>
+        <w:ind w:firstLine="720"/>
+        <w:rPr>
+          <w:sz w:val="24"/>
+          <w:szCs w:val="24"/>
+        </w:rPr>
+      </w:pPr>
+      <w:r>
+        <w:rPr>
+          <w:sz w:val="24"/>
+          <w:szCs w:val="24"/>
+        </w:rPr>
+        <w:t>)</w:t>
+      </w:r>
+    </w:p>
+    <w:p>
+      <w:pPr>
+        <w:rPr>
+          <w:sz w:val="24"/>
+          <w:szCs w:val="24"/>
+        </w:rPr>
+      </w:pPr>
+    </w:p>
+    <w:p>
+      <w:pPr>
+        <w:rPr>
+          <w:sz w:val="24"/>
+          <w:szCs w:val="24"/>
+        </w:rPr>
+      </w:pPr>
+      <w:r>
+        <w:rPr>
+          <w:sz w:val="24"/>
+          <w:szCs w:val="24"/>
+        </w:rPr>
+        <w:lastRenderedPageBreak/>
+        <w:t>This algorithm will reduce the program from calling the API with N^2 nodes to (N^2-N)/2 nodes, as one less node is queried each time. While this is the same order as before, it will result in significantly less requests to the Google Maps distance matrix api, saving me money.</w:t>
+      </w:r>
+    </w:p>
+    <w:p>
+      <w:pPr>
+        <w:rPr>
+          <w:sz w:val="24"/>
+          <w:szCs w:val="24"/>
+        </w:rPr>
+      </w:pPr>
+    </w:p>
+    <w:p>
+      <w:pPr>
+        <w:rPr>
+          <w:sz w:val="24"/>
+          <w:szCs w:val="24"/>
+        </w:rPr>
+      </w:pPr>
+      <w:r>
+        <w:rPr>
+          <w:sz w:val="24"/>
+          <w:szCs w:val="24"/>
+        </w:rPr>
+        <w:t>Once the graph created from the connections provided by the Google Maps distance matrix api has been loaded, the Floyd-Warshall  algorithm will be used to find the shortest distance between any two nodes:</w:t>
+      </w:r>
+    </w:p>
+    <w:p>
+      <w:pPr>
+        <w:rPr>
+          <w:sz w:val="24"/>
+          <w:szCs w:val="24"/>
+        </w:rPr>
+      </w:pPr>
+    </w:p>
+    <w:p>
+      <w:pPr>
+        <w:rPr>
+          <w:sz w:val="24"/>
+          <w:szCs w:val="24"/>
+        </w:rPr>
+      </w:pPr>
+      <w:r>
+        <w:rPr>
+          <w:sz w:val="24"/>
+          <w:szCs w:val="24"/>
+        </w:rPr>
+        <w:t>For node in all nodes:</w:t>
+      </w:r>
+    </w:p>
+    <w:p>
+      <w:pPr>
+        <w:rPr>
+          <w:sz w:val="24"/>
+          <w:szCs w:val="24"/>
+        </w:rPr>
+      </w:pPr>
+      <w:r>
+        <w:rPr>
+          <w:sz w:val="24"/>
+          <w:szCs w:val="24"/>
+        </w:rPr>
+        <w:tab/>
+        <w:t>For row in all nodes:</w:t>
+      </w:r>
+    </w:p>
+    <w:p>
+      <w:pPr>
+        <w:rPr>
+          <w:sz w:val="24"/>
+          <w:szCs w:val="24"/>
+        </w:rPr>
+      </w:pPr>
+      <w:r>
+        <w:rPr>
+          <w:sz w:val="24"/>
+          <w:szCs w:val="24"/>
+        </w:rPr>
+        <w:tab/>
+      </w:r>
+      <w:r>
+        <w:rPr>
+          <w:sz w:val="24"/>
+          <w:szCs w:val="24"/>
+        </w:rPr>
+        <w:tab/>
+        <w:t>For column in all nodes:</w:t>
+      </w:r>
+    </w:p>
+    <w:p>
+      <w:pPr>
+        <w:rPr>
+          <w:sz w:val="24"/>
+          <w:szCs w:val="24"/>
+        </w:rPr>
+      </w:pPr>
+      <w:r>
+        <w:rPr>
+          <w:sz w:val="24"/>
+          <w:szCs w:val="24"/>
+        </w:rPr>
+        <w:tab/>
+      </w:r>
+      <w:r>
+        <w:rPr>
+          <w:sz w:val="24"/>
+          <w:szCs w:val="24"/>
+        </w:rPr>
+        <w:tab/>
+      </w:r>
+      <w:r>
+        <w:rPr>
+          <w:sz w:val="24"/>
+          <w:szCs w:val="24"/>
+        </w:rPr>
+        <w:tab/>
+        <w:t>If row != column:</w:t>
+      </w:r>
+    </w:p>
+    <w:p>
+      <w:pPr>
+        <w:ind w:left="2880"/>
+        <w:rPr>
+          <w:sz w:val="24"/>
+          <w:szCs w:val="24"/>
+        </w:rPr>
+      </w:pPr>
+      <w:r>
+        <w:rPr>
+          <w:sz w:val="24"/>
+          <w:szCs w:val="24"/>
+        </w:rPr>
+        <w:t>newDistance = distanceTable[node][column] + distanceTable[row][node]</w:t>
+      </w:r>
+    </w:p>
+    <w:p>
+      <w:pPr>
+        <w:ind w:left="2880"/>
+        <w:rPr>
+          <w:sz w:val="24"/>
+          <w:szCs w:val="24"/>
+        </w:rPr>
+      </w:pPr>
+      <w:r>
+        <w:rPr>
+          <w:sz w:val="24"/>
+          <w:szCs w:val="24"/>
+        </w:rPr>
+        <w:t>If newDistance &lt; distanceTable[row][column]:</w:t>
+      </w:r>
+    </w:p>
+    <w:p>
+      <w:pPr>
+        <w:ind w:left="2880"/>
+        <w:rPr>
+          <w:sz w:val="24"/>
+          <w:szCs w:val="24"/>
+        </w:rPr>
+      </w:pPr>
+      <w:r>
+        <w:rPr>
+          <w:sz w:val="24"/>
+          <w:szCs w:val="24"/>
+        </w:rPr>
+        <w:tab/>
+        <w:t>distanceTable[row][column] = newDistance</w:t>
+      </w:r>
+    </w:p>
+    <w:p>
+      <w:pPr>
+        <w:ind w:left="2880"/>
+        <w:rPr>
+          <w:sz w:val="24"/>
+          <w:szCs w:val="24"/>
+        </w:rPr>
+      </w:pPr>
+      <w:r>
+        <w:rPr>
+          <w:sz w:val="24"/>
+          <w:szCs w:val="24"/>
+        </w:rPr>
+        <w:tab/>
+        <w:t>routeTable[row][column] = routeTable[row][node]</w:t>
+      </w:r>
+    </w:p>
+    <w:p>
+      <w:pPr>
+        <w:rPr>
+          <w:sz w:val="24"/>
+          <w:szCs w:val="24"/>
+        </w:rPr>
+      </w:pPr>
+    </w:p>
+    <w:p>
+      <w:pPr>
+        <w:rPr>
+          <w:sz w:val="24"/>
+          <w:szCs w:val="24"/>
+        </w:rPr>
+      </w:pPr>
+      <w:r>
+        <w:rPr>
+          <w:sz w:val="24"/>
+          <w:szCs w:val="24"/>
+        </w:rPr>
+        <w:t>While this algorithm is N^3, it is the best option going forward as alternatives (Dijkstra’s) will require the algorithm to be repeated multiple times throughout the program. The optimal distanceTable and routeTable will be saved to the Graph Class for later use when traversing the graph.</w:t>
+      </w:r>
+    </w:p>
+    <w:p>
+      <w:pPr>
+        <w:rPr>
+          <w:sz w:val="24"/>
+          <w:szCs w:val="24"/>
+        </w:rPr>
+      </w:pPr>
+    </w:p>
+    <w:p>
+      <w:pPr>
+        <w:rPr>
+          <w:sz w:val="24"/>
+          <w:szCs w:val="24"/>
+        </w:rPr>
+      </w:pPr>
+      <w:r>
+        <w:rPr>
+          <w:sz w:val="24"/>
+          <w:szCs w:val="24"/>
+        </w:rPr>
+        <w:t xml:space="preserve">An algorithm will be required to traverse the graph once Floyd’s algorithm has been completed. This is not as simple as iterating over the route table, as each connection defined in the route table can often be split into shorter routes also defined in the route table. This is a mock up of </w:t>
+      </w:r>
+      <w:r>
+        <w:rPr>
+          <w:sz w:val="24"/>
+          <w:szCs w:val="24"/>
+        </w:rPr>
+        <w:t>a recursive</w:t>
+      </w:r>
+      <w:r>
+        <w:rPr>
+          <w:sz w:val="24"/>
+          <w:szCs w:val="24"/>
+        </w:rPr>
+        <w:t xml:space="preserve"> algorithm</w:t>
+      </w:r>
+      <w:r>
+        <w:rPr>
+          <w:sz w:val="24"/>
+          <w:szCs w:val="24"/>
+        </w:rPr>
+        <w:t>, pathBetweenNodes(startNode, endNode),</w:t>
+      </w:r>
+      <w:r>
+        <w:rPr>
+          <w:sz w:val="24"/>
+          <w:szCs w:val="24"/>
+        </w:rPr>
+        <w:t xml:space="preserve"> that I have designed to get the shortest sequence of nodes between startNode and endNode, based on floyd’s algorithm being completed: </w:t>
+      </w:r>
+    </w:p>
+    <w:p>
+      <w:pPr>
+        <w:rPr>
+          <w:sz w:val="24"/>
+          <w:szCs w:val="24"/>
+        </w:rPr>
+      </w:pPr>
+    </w:p>
+    <w:p>
+      <w:pPr>
+        <w:rPr>
+          <w:sz w:val="24"/>
+          <w:szCs w:val="24"/>
+        </w:rPr>
+      </w:pPr>
+      <w:r>
+        <w:rPr>
+          <w:sz w:val="24"/>
+          <w:szCs w:val="24"/>
+        </w:rPr>
+        <w:t>If floyd’s not complete:</w:t>
+      </w:r>
+    </w:p>
+    <w:p>
+      <w:pPr>
+        <w:rPr>
+          <w:sz w:val="24"/>
+          <w:szCs w:val="24"/>
+        </w:rPr>
+      </w:pPr>
+      <w:r>
+        <w:rPr>
+          <w:sz w:val="24"/>
+          <w:szCs w:val="24"/>
+        </w:rPr>
+        <w:tab/>
+        <w:t>Complete floyd’s</w:t>
+      </w:r>
+    </w:p>
+    <w:p>
+      <w:pPr>
+        <w:rPr>
+          <w:sz w:val="24"/>
+          <w:szCs w:val="24"/>
+        </w:rPr>
+      </w:pPr>
+    </w:p>
+    <w:p>
+      <w:pPr>
+        <w:rPr>
+          <w:sz w:val="24"/>
+          <w:szCs w:val="24"/>
+        </w:rPr>
+      </w:pPr>
+      <w:r>
+        <w:rPr>
+          <w:sz w:val="24"/>
+          <w:szCs w:val="24"/>
+        </w:rPr>
+        <w:t>new path initialPath(start = startNode, end = endNode)</w:t>
+      </w:r>
+    </w:p>
+    <w:p>
+      <w:pPr>
+        <w:rPr>
+          <w:sz w:val="24"/>
+          <w:szCs w:val="24"/>
+        </w:rPr>
+      </w:pPr>
+      <w:r>
+        <w:rPr>
+          <w:sz w:val="24"/>
+          <w:szCs w:val="24"/>
+        </w:rPr>
+        <w:t>initialPath.sequence.insert(startNode, endNode)</w:t>
+      </w:r>
+    </w:p>
+    <w:p>
+      <w:pPr>
+        <w:rPr>
+          <w:sz w:val="24"/>
+          <w:szCs w:val="24"/>
+        </w:rPr>
+      </w:pPr>
+    </w:p>
+    <w:p>
+      <w:pPr>
+        <w:rPr>
+          <w:sz w:val="24"/>
+          <w:szCs w:val="24"/>
+        </w:rPr>
+      </w:pPr>
+      <w:r>
+        <w:rPr>
+          <w:sz w:val="24"/>
+          <w:szCs w:val="24"/>
+        </w:rPr>
+        <w:lastRenderedPageBreak/>
+        <w:t>If areAdjacent(startNode, endNode):</w:t>
+      </w:r>
+    </w:p>
+    <w:p>
+      <w:pPr>
+        <w:rPr>
+          <w:sz w:val="24"/>
+          <w:szCs w:val="24"/>
+        </w:rPr>
+      </w:pPr>
+      <w:r>
+        <w:rPr>
+          <w:sz w:val="24"/>
+          <w:szCs w:val="24"/>
+        </w:rPr>
+        <w:tab/>
+        <w:t>Return initialPath</w:t>
+      </w:r>
+    </w:p>
+    <w:p>
+      <w:pPr>
+        <w:rPr>
+          <w:sz w:val="24"/>
+          <w:szCs w:val="24"/>
+        </w:rPr>
+      </w:pPr>
+      <w:r>
+        <w:rPr>
+          <w:sz w:val="24"/>
+          <w:szCs w:val="24"/>
+        </w:rPr>
+        <w:t>Else:</w:t>
+      </w:r>
+    </w:p>
+    <w:p>
+      <w:pPr>
+        <w:rPr>
+          <w:sz w:val="24"/>
+          <w:szCs w:val="24"/>
+        </w:rPr>
+      </w:pPr>
+      <w:r>
+        <w:rPr>
+          <w:sz w:val="24"/>
+          <w:szCs w:val="24"/>
+        </w:rPr>
+        <w:tab/>
+        <w:t>nextNode = routeTable[startNode][endNode]</w:t>
+      </w:r>
+    </w:p>
+    <w:p>
+      <w:pPr>
+        <w:rPr>
+          <w:sz w:val="24"/>
+          <w:szCs w:val="24"/>
+        </w:rPr>
+      </w:pPr>
+      <w:r>
+        <w:rPr>
+          <w:sz w:val="24"/>
+          <w:szCs w:val="24"/>
+        </w:rPr>
+        <w:tab/>
+        <w:t>new path subPath1 = pathBetweenNodes(startNode, nextNode)</w:t>
+      </w:r>
+    </w:p>
+    <w:p>
+      <w:pPr>
+        <w:rPr>
+          <w:sz w:val="24"/>
+          <w:szCs w:val="24"/>
+        </w:rPr>
+      </w:pPr>
+      <w:r>
+        <w:rPr>
+          <w:sz w:val="24"/>
+          <w:szCs w:val="24"/>
+        </w:rPr>
+        <w:tab/>
+        <w:t>new path subPath2 = pathBetweenNodes(nextNode, endNode)</w:t>
+      </w:r>
+    </w:p>
+    <w:p>
+      <w:pPr>
+        <w:rPr>
+          <w:sz w:val="24"/>
+          <w:szCs w:val="24"/>
+        </w:rPr>
+      </w:pPr>
+    </w:p>
+    <w:p>
+      <w:pPr>
+        <w:rPr>
+          <w:sz w:val="24"/>
+          <w:szCs w:val="24"/>
+        </w:rPr>
+      </w:pPr>
+      <w:r>
+        <w:rPr>
+          <w:sz w:val="24"/>
+          <w:szCs w:val="24"/>
+        </w:rPr>
+        <w:t>initialPath.splice(subPath1)</w:t>
+      </w:r>
+    </w:p>
+    <w:p>
+      <w:pPr>
+        <w:rPr>
+          <w:sz w:val="24"/>
+          <w:szCs w:val="24"/>
+        </w:rPr>
+      </w:pPr>
+      <w:r>
+        <w:rPr>
+          <w:sz w:val="24"/>
+          <w:szCs w:val="24"/>
+        </w:rPr>
+        <w:t>initialPath.splice(subPath2)</w:t>
+      </w:r>
+    </w:p>
+    <w:p>
+      <w:pPr>
+        <w:rPr>
+          <w:sz w:val="24"/>
+          <w:szCs w:val="24"/>
+        </w:rPr>
+      </w:pPr>
+    </w:p>
+    <w:p>
+      <w:pPr>
+        <w:rPr>
+          <w:sz w:val="24"/>
+          <w:szCs w:val="24"/>
+        </w:rPr>
+      </w:pPr>
+      <w:r>
+        <w:rPr>
+          <w:sz w:val="24"/>
+          <w:szCs w:val="24"/>
+        </w:rPr>
+        <w:t>return initialPath</w:t>
+      </w:r>
+    </w:p>
+    <w:p>
+      <w:pPr>
+        <w:rPr>
+          <w:sz w:val="24"/>
+          <w:szCs w:val="24"/>
+        </w:rPr>
+      </w:pPr>
+    </w:p>
+    <w:p>
+      <w:pPr>
+        <w:rPr>
+          <w:sz w:val="24"/>
+          <w:szCs w:val="24"/>
+        </w:rPr>
+      </w:pPr>
+      <w:r>
+        <w:rPr>
+          <w:sz w:val="24"/>
+          <w:szCs w:val="24"/>
+        </w:rPr>
+        <w:t>The method of creating an upper bound will use a modified version of the nearest neighbour algorithm, that first removes a node</w:t>
+      </w:r>
+      <w:r>
+        <w:rPr>
+          <w:sz w:val="24"/>
+          <w:szCs w:val="24"/>
+        </w:rPr>
+        <w:t xml:space="preserve"> before finding the MST. Once the MST (Minimum Spanning Tree) is found, the removed node is then added back in via the shortest path. The following pseudocode represents the process:</w:t>
+      </w:r>
+    </w:p>
+    <w:p>
+      <w:pPr>
+        <w:rPr>
+          <w:sz w:val="24"/>
+          <w:szCs w:val="24"/>
+        </w:rPr>
+      </w:pPr>
+    </w:p>
+    <w:p>
+      <w:pPr>
+        <w:rPr>
+          <w:sz w:val="24"/>
+          <w:szCs w:val="24"/>
+        </w:rPr>
+      </w:pPr>
+      <w:r>
+        <w:rPr>
+          <w:sz w:val="24"/>
+          <w:szCs w:val="24"/>
+        </w:rPr>
+        <w:t>Initialise list of graphs BoundGraphs</w:t>
+      </w:r>
+    </w:p>
+    <w:p>
+      <w:pPr>
+        <w:rPr>
+          <w:sz w:val="24"/>
+          <w:szCs w:val="24"/>
+        </w:rPr>
+      </w:pPr>
+      <w:r>
+        <w:rPr>
+          <w:sz w:val="24"/>
+          <w:szCs w:val="24"/>
+        </w:rPr>
+        <w:t>For node in all nodes:</w:t>
+      </w:r>
+    </w:p>
+    <w:p>
+      <w:pPr>
+        <w:rPr>
+          <w:sz w:val="24"/>
+          <w:szCs w:val="24"/>
+        </w:rPr>
+      </w:pPr>
+      <w:r>
+        <w:rPr>
+          <w:sz w:val="24"/>
+          <w:szCs w:val="24"/>
+        </w:rPr>
+        <w:tab/>
+        <w:t>Initialise new graph NNGraph</w:t>
+      </w:r>
+    </w:p>
+    <w:p>
+      <w:pPr>
+        <w:rPr>
+          <w:sz w:val="24"/>
+          <w:szCs w:val="24"/>
+        </w:rPr>
+      </w:pPr>
+      <w:r>
+        <w:rPr>
+          <w:sz w:val="24"/>
+          <w:szCs w:val="24"/>
+        </w:rPr>
+        <w:tab/>
+        <w:t>Initialise list of nodes BannedNodes</w:t>
+      </w:r>
+    </w:p>
+    <w:p>
+      <w:pPr>
+        <w:rPr>
+          <w:sz w:val="24"/>
+          <w:szCs w:val="24"/>
+        </w:rPr>
+      </w:pPr>
+    </w:p>
+    <w:p>
+      <w:pPr>
+        <w:rPr>
+          <w:sz w:val="24"/>
+          <w:szCs w:val="24"/>
+        </w:rPr>
+      </w:pPr>
+      <w:r>
+        <w:rPr>
+          <w:sz w:val="24"/>
+          <w:szCs w:val="24"/>
+        </w:rPr>
+        <w:tab/>
+        <w:t>NNGraph.addNode(node)</w:t>
+      </w:r>
+    </w:p>
+    <w:p>
+      <w:pPr>
+        <w:rPr>
+          <w:sz w:val="24"/>
+          <w:szCs w:val="24"/>
+        </w:rPr>
+      </w:pPr>
+      <w:r>
+        <w:rPr>
+          <w:sz w:val="24"/>
+          <w:szCs w:val="24"/>
+        </w:rPr>
+        <w:tab/>
+        <w:t>BannedNodes.addNode(node)</w:t>
+      </w:r>
+    </w:p>
+    <w:p>
+      <w:pPr>
+        <w:rPr>
+          <w:sz w:val="24"/>
+          <w:szCs w:val="24"/>
+        </w:rPr>
+      </w:pPr>
+      <w:r>
+        <w:rPr>
+          <w:sz w:val="24"/>
+          <w:szCs w:val="24"/>
+        </w:rPr>
+        <w:tab/>
+        <w:t>currentNode = node</w:t>
+      </w:r>
+    </w:p>
+    <w:p>
+      <w:pPr>
+        <w:rPr>
+          <w:sz w:val="24"/>
+          <w:szCs w:val="24"/>
+        </w:rPr>
+      </w:pPr>
+    </w:p>
+    <w:p>
+      <w:pPr>
+        <w:rPr>
+          <w:sz w:val="24"/>
+          <w:szCs w:val="24"/>
+        </w:rPr>
+      </w:pPr>
+      <w:r>
+        <w:rPr>
+          <w:sz w:val="24"/>
+          <w:szCs w:val="24"/>
+        </w:rPr>
+        <w:tab/>
+        <w:t>While size of BannedNodes != size of all nodes:</w:t>
+      </w:r>
+    </w:p>
+    <w:p>
+      <w:pPr>
+        <w:rPr>
+          <w:sz w:val="24"/>
+          <w:szCs w:val="24"/>
+        </w:rPr>
+      </w:pPr>
+      <w:r>
+        <w:rPr>
+          <w:sz w:val="24"/>
+          <w:szCs w:val="24"/>
+        </w:rPr>
+        <w:tab/>
+      </w:r>
+      <w:r>
+        <w:rPr>
+          <w:sz w:val="24"/>
+          <w:szCs w:val="24"/>
+        </w:rPr>
+        <w:tab/>
+        <w:t>Initialise list of arcs possibleArcs</w:t>
+      </w:r>
+    </w:p>
+    <w:p>
+      <w:pPr>
+        <w:rPr>
+          <w:sz w:val="24"/>
+          <w:szCs w:val="24"/>
+        </w:rPr>
+      </w:pPr>
+      <w:r>
+        <w:rPr>
+          <w:sz w:val="24"/>
+          <w:szCs w:val="24"/>
+        </w:rPr>
+        <w:tab/>
+      </w:r>
+      <w:r>
+        <w:rPr>
+          <w:sz w:val="24"/>
+          <w:szCs w:val="24"/>
+        </w:rPr>
+        <w:tab/>
+      </w:r>
+      <w:r>
+        <w:rPr>
+          <w:sz w:val="24"/>
+          <w:szCs w:val="24"/>
+        </w:rPr>
+        <w:t>For adjacentNode in adjancencyMatrix[currentNode]:</w:t>
+      </w:r>
+    </w:p>
+    <w:p>
+      <w:pPr>
+        <w:rPr>
+          <w:sz w:val="24"/>
+          <w:szCs w:val="24"/>
+        </w:rPr>
+      </w:pPr>
+      <w:r>
+        <w:rPr>
+          <w:sz w:val="24"/>
+          <w:szCs w:val="24"/>
+        </w:rPr>
+        <w:tab/>
+      </w:r>
+      <w:r>
+        <w:rPr>
+          <w:sz w:val="24"/>
+          <w:szCs w:val="24"/>
+        </w:rPr>
+        <w:tab/>
+      </w:r>
+      <w:r>
+        <w:rPr>
+          <w:sz w:val="24"/>
+          <w:szCs w:val="24"/>
+        </w:rPr>
+        <w:tab/>
+        <w:t>If adjacentNode not in BannedNodes:</w:t>
+      </w:r>
+    </w:p>
+    <w:p>
+      <w:pPr>
+        <w:rPr>
+          <w:sz w:val="24"/>
+          <w:szCs w:val="24"/>
+        </w:rPr>
+      </w:pPr>
+      <w:r>
+        <w:rPr>
+          <w:sz w:val="24"/>
+          <w:szCs w:val="24"/>
+        </w:rPr>
+        <w:tab/>
+      </w:r>
+      <w:r>
+        <w:rPr>
+          <w:sz w:val="24"/>
+          <w:szCs w:val="24"/>
+        </w:rPr>
+        <w:tab/>
+      </w:r>
+      <w:r>
+        <w:rPr>
+          <w:sz w:val="24"/>
+          <w:szCs w:val="24"/>
+        </w:rPr>
+        <w:tab/>
+      </w:r>
+      <w:r>
+        <w:rPr>
+          <w:sz w:val="24"/>
+          <w:szCs w:val="24"/>
+        </w:rPr>
+        <w:tab/>
+        <w:t>arcWeight = adjacencyMatrix[currentNode][adjacentNode]</w:t>
+      </w:r>
+    </w:p>
+    <w:p>
+      <w:pPr>
+        <w:rPr>
+          <w:sz w:val="24"/>
+          <w:szCs w:val="24"/>
+        </w:rPr>
+      </w:pPr>
+      <w:r>
+        <w:rPr>
+          <w:sz w:val="24"/>
+          <w:szCs w:val="24"/>
+        </w:rPr>
+        <w:tab/>
+      </w:r>
+      <w:r>
+        <w:rPr>
+          <w:sz w:val="24"/>
+          <w:szCs w:val="24"/>
+        </w:rPr>
+        <w:tab/>
+      </w:r>
+      <w:r>
+        <w:rPr>
+          <w:sz w:val="24"/>
+          <w:szCs w:val="24"/>
+        </w:rPr>
+        <w:tab/>
+      </w:r>
+      <w:r>
+        <w:rPr>
+          <w:sz w:val="24"/>
+          <w:szCs w:val="24"/>
+        </w:rPr>
+        <w:tab/>
+        <w:t>possibleArcs.addArc(arcWeight, currentNode, adjacentNode)</w:t>
+      </w:r>
+    </w:p>
+    <w:p>
+      <w:pPr>
+        <w:rPr>
+          <w:sz w:val="24"/>
+          <w:szCs w:val="24"/>
+        </w:rPr>
+      </w:pPr>
+      <w:r>
+        <w:rPr>
+          <w:sz w:val="24"/>
+          <w:szCs w:val="24"/>
+        </w:rPr>
+        <w:tab/>
+      </w:r>
+      <w:r>
+        <w:rPr>
+          <w:sz w:val="24"/>
+          <w:szCs w:val="24"/>
+        </w:rPr>
+        <w:tab/>
+        <w:t>sort possibleArcs according to arcWeight</w:t>
+      </w:r>
+    </w:p>
+    <w:p>
+      <w:pPr>
+        <w:rPr>
+          <w:sz w:val="24"/>
+          <w:szCs w:val="24"/>
+        </w:rPr>
+      </w:pPr>
+      <w:r>
+        <w:rPr>
+          <w:sz w:val="24"/>
+          <w:szCs w:val="24"/>
+        </w:rPr>
+        <w:lastRenderedPageBreak/>
+        <w:tab/>
+      </w:r>
+      <w:r>
+        <w:rPr>
+          <w:sz w:val="24"/>
+          <w:szCs w:val="24"/>
+        </w:rPr>
+        <w:tab/>
+      </w:r>
+    </w:p>
+    <w:p>
+      <w:pPr>
+        <w:rPr>
+          <w:sz w:val="24"/>
+          <w:szCs w:val="24"/>
+        </w:rPr>
+      </w:pPr>
+      <w:r>
+        <w:rPr>
+          <w:sz w:val="24"/>
+          <w:szCs w:val="24"/>
+        </w:rPr>
+        <w:tab/>
+      </w:r>
+      <w:r>
+        <w:rPr>
+          <w:sz w:val="24"/>
+          <w:szCs w:val="24"/>
+        </w:rPr>
+        <w:tab/>
+        <w:t>currentNode = possibleArcs[0].node2</w:t>
+      </w:r>
+    </w:p>
+    <w:p>
+      <w:pPr>
+        <w:rPr>
+          <w:sz w:val="24"/>
+          <w:szCs w:val="24"/>
+        </w:rPr>
+      </w:pPr>
+      <w:r>
+        <w:rPr>
+          <w:sz w:val="24"/>
+          <w:szCs w:val="24"/>
+        </w:rPr>
+        <w:tab/>
+      </w:r>
+      <w:r>
+        <w:rPr>
+          <w:sz w:val="24"/>
+          <w:szCs w:val="24"/>
+        </w:rPr>
+        <w:tab/>
+        <w:t>BannedNodes.addNode(currentNode)</w:t>
+      </w:r>
+    </w:p>
+    <w:p>
+      <w:pPr>
+        <w:rPr>
+          <w:sz w:val="24"/>
+          <w:szCs w:val="24"/>
+        </w:rPr>
+      </w:pPr>
+      <w:r>
+        <w:rPr>
+          <w:sz w:val="24"/>
+          <w:szCs w:val="24"/>
+        </w:rPr>
+        <w:tab/>
+      </w:r>
+      <w:r>
+        <w:rPr>
+          <w:sz w:val="24"/>
+          <w:szCs w:val="24"/>
+        </w:rPr>
+        <w:tab/>
+        <w:t>NNGraph.addNode(currentNode)</w:t>
+      </w:r>
+    </w:p>
+    <w:p>
+      <w:pPr>
+        <w:rPr>
+          <w:sz w:val="24"/>
+          <w:szCs w:val="24"/>
+        </w:rPr>
+      </w:pPr>
+      <w:r>
+        <w:rPr>
+          <w:sz w:val="24"/>
+          <w:szCs w:val="24"/>
+        </w:rPr>
+        <w:tab/>
+      </w:r>
+      <w:r>
+        <w:rPr>
+          <w:sz w:val="24"/>
+          <w:szCs w:val="24"/>
+        </w:rPr>
+        <w:tab/>
+        <w:t>NNGraph.addArc(possibleArcs[0])</w:t>
+      </w:r>
+    </w:p>
+    <w:p>
+      <w:pPr>
+        <w:rPr>
+          <w:sz w:val="24"/>
+          <w:szCs w:val="24"/>
+        </w:rPr>
+      </w:pPr>
+    </w:p>
+    <w:p>
+      <w:pPr>
+        <w:rPr>
+          <w:sz w:val="24"/>
+          <w:szCs w:val="24"/>
+        </w:rPr>
+      </w:pPr>
+      <w:r>
+        <w:rPr>
+          <w:sz w:val="24"/>
+          <w:szCs w:val="24"/>
+        </w:rPr>
+        <w:tab/>
+        <w:t>returnArc = new arc PathBetweenNodes(currentNode, node)</w:t>
+      </w:r>
+    </w:p>
+    <w:p>
+      <w:pPr>
+        <w:rPr>
+          <w:sz w:val="24"/>
+          <w:szCs w:val="24"/>
+        </w:rPr>
+      </w:pPr>
+      <w:r>
+        <w:rPr>
+          <w:sz w:val="24"/>
+          <w:szCs w:val="24"/>
+        </w:rPr>
+        <w:tab/>
+        <w:t>BoundGraphs.addGraph(NNGraph)</w:t>
+      </w:r>
+    </w:p>
+    <w:p>
+      <w:pPr>
+        <w:rPr>
+          <w:sz w:val="24"/>
+          <w:szCs w:val="24"/>
+        </w:rPr>
+      </w:pPr>
+    </w:p>
+    <w:p>
+      <w:pPr>
+        <w:rPr>
+          <w:sz w:val="24"/>
+          <w:szCs w:val="24"/>
+        </w:rPr>
+      </w:pPr>
+      <w:r>
+        <w:rPr>
+          <w:sz w:val="24"/>
+          <w:szCs w:val="24"/>
+        </w:rPr>
+        <w:t>Sort BoundGraphs according to total weight</w:t>
+      </w:r>
+    </w:p>
+    <w:p>
+      <w:pPr>
+        <w:rPr>
+          <w:sz w:val="24"/>
+          <w:szCs w:val="24"/>
+        </w:rPr>
+      </w:pPr>
+      <w:r>
+        <w:rPr>
+          <w:sz w:val="24"/>
+          <w:szCs w:val="24"/>
+        </w:rPr>
+        <w:t>Return BoundGraphs[01]</w:t>
+      </w:r>
     </w:p>
     <w:p>
       <w:pPr>
@@ -3922,15 +5048,7 @@
         </w:numPr>
       </w:pPr>
       <w:r>
-        <w:t xml:space="preserve">Backend executable that will read a </w:t>
-      </w:r>
-      <w:proofErr w:type="spellStart"/>
-      <w:r>
-        <w:t>json</w:t>
-      </w:r>
-      <w:proofErr w:type="spellEnd"/>
-      <w:r>
-        <w:t xml:space="preserve"> file as input, and write a sequence of nodes as output</w:t>
+        <w:t>Backend executable that will read a json file as input, and write a sequence of nodes as output</w:t>
       </w:r>
     </w:p>
     <w:p>
@@ -3954,15 +5072,114 @@
         </w:numPr>
       </w:pPr>
       <w:r>
-        <w:t xml:space="preserve">Middleware that will read / write </w:t>
-      </w:r>
-      <w:proofErr w:type="spellStart"/>
-      <w:r>
-        <w:t>json</w:t>
-      </w:r>
-      <w:proofErr w:type="spellEnd"/>
-      <w:r>
-        <w:t xml:space="preserve"> files, acting as an API</w:t>
+        <w:t>Middleware that will read / write json files, acting as an API</w:t>
+      </w:r>
+    </w:p>
+    <w:p>
+      <w:r>
+        <w:t>Each aspect of the system will be tested:</w:t>
+      </w:r>
+    </w:p>
+    <w:p>
+      <w:pPr>
+        <w:pStyle w:val="ListParagraph"/>
+        <w:numPr>
+          <w:ilvl w:val="0"/>
+          <w:numId w:val="1"/>
+        </w:numPr>
+      </w:pPr>
+      <w:r>
+        <w:t>Tests 001 through 004 show the function of the map and are intended to show the proper recording of point data. This shows the function of the BetterMap module and successful communication between the NewSol module.</w:t>
+      </w:r>
+    </w:p>
+    <w:p>
+      <w:pPr>
+        <w:pStyle w:val="ListParagraph"/>
+        <w:numPr>
+          <w:ilvl w:val="0"/>
+          <w:numId w:val="1"/>
+        </w:numPr>
+      </w:pPr>
+      <w:r>
+        <w:t xml:space="preserve">Tests 005 through 007 show the function of the route options and the proper recording of these options for later use. </w:t>
+      </w:r>
+    </w:p>
+    <w:p>
+      <w:pPr>
+        <w:pStyle w:val="ListParagraph"/>
+        <w:numPr>
+          <w:ilvl w:val="0"/>
+          <w:numId w:val="1"/>
+        </w:numPr>
+      </w:pPr>
+      <w:r>
+        <w:t>Tests 008 and 009 show the appearance of a pop-up upon a valid selection of the “calculate” button. This shows the function of the NetworkDisplay module and the interface between it and the NewSol module.</w:t>
+      </w:r>
+    </w:p>
+    <w:p>
+      <w:pPr>
+        <w:pStyle w:val="ListParagraph"/>
+        <w:numPr>
+          <w:ilvl w:val="0"/>
+          <w:numId w:val="1"/>
+        </w:numPr>
+      </w:pPr>
+      <w:r>
+        <w:t xml:space="preserve">Tests 010 and 011 show the completeness of the adjacency matrix using the Google maps distance matrix API, as well as communication to the back-end server where the abstraction takes place. This shows successful parsing of data between </w:t>
+      </w:r>
+      <w:r>
+        <w:t>front and back end.</w:t>
+      </w:r>
+    </w:p>
+    <w:p>
+      <w:pPr>
+        <w:pStyle w:val="ListParagraph"/>
+        <w:numPr>
+          <w:ilvl w:val="0"/>
+          <w:numId w:val="1"/>
+        </w:numPr>
+      </w:pPr>
+      <w:r>
+        <w:t>Tests 012 to 014 show the successful calculation of an optimal sequence of nodes to visit from the C++ TSP solving algorithm.</w:t>
+      </w:r>
+      <w:r>
+        <w:t xml:space="preserve"> I admit that I should have shown more testing with the C++ side here, however you can see the output from the algorithm as it runs, showing some level of module testing,</w:t>
+      </w:r>
+    </w:p>
+    <w:p>
+      <w:pPr>
+        <w:pStyle w:val="ListParagraph"/>
+        <w:numPr>
+          <w:ilvl w:val="0"/>
+          <w:numId w:val="1"/>
+        </w:numPr>
+      </w:pPr>
+      <w:r>
+        <w:t>Test 015 shows the communication from the C++ algorithm to the back-end server using a JSON file, as well as parsing the node sequence back down to the front-end.</w:t>
+      </w:r>
+    </w:p>
+    <w:p>
+      <w:pPr>
+        <w:pStyle w:val="ListParagraph"/>
+        <w:numPr>
+          <w:ilvl w:val="0"/>
+          <w:numId w:val="1"/>
+        </w:numPr>
+      </w:pPr>
+      <w:r>
+        <w:t>Test 016 shows proper input sanitation from the user in a stylish manner.</w:t>
+      </w:r>
+    </w:p>
+    <w:p>
+      <w:pPr>
+        <w:pStyle w:val="ListParagraph"/>
+        <w:numPr>
+          <w:ilvl w:val="0"/>
+          <w:numId w:val="1"/>
+        </w:numPr>
+      </w:pPr>
+      <w:r>
+        <w:t>Tests 017 through 020 show proper communication between front-end, back-end, and a JSON file to store previous solutions. This includes error handling and clean-up.</w:t>
       </w:r>
     </w:p>
     <w:p>
@@ -3976,6 +5193,7 @@
         <w:rPr>
           <w:u w:val="single"/>
         </w:rPr>
+        <w:lastRenderedPageBreak/>
         <w:t>Test plan:</w:t>
       </w:r>
     </w:p>
@@ -4273,7 +5491,6 @@
           </w:tcPr>
           <w:p>
             <w:r>
-              <w:lastRenderedPageBreak/>
               <w:t>003</w:t>
             </w:r>
           </w:p>
@@ -4340,15 +5557,7 @@
               </w:numPr>
             </w:pPr>
             <w:r>
-              <w:t>“</w:t>
-            </w:r>
-            <w:proofErr w:type="gramStart"/>
-            <w:r>
-              <w:t>test!*</w:t>
-            </w:r>
-            <w:proofErr w:type="gramEnd"/>
-            <w:r>
-              <w:t>”</w:t>
+              <w:t>“test!*”</w:t>
             </w:r>
           </w:p>
           <w:p>
@@ -4790,6 +5999,7 @@
           </w:tcPr>
           <w:p>
             <w:r>
+              <w:lastRenderedPageBreak/>
               <w:t>010</w:t>
             </w:r>
           </w:p>
@@ -4820,15 +6030,7 @@
               </w:numPr>
             </w:pPr>
             <w:r>
-              <w:t xml:space="preserve">Arbitrary </w:t>
-            </w:r>
-            <w:proofErr w:type="gramStart"/>
-            <w:r>
-              <w:t>amount</w:t>
-            </w:r>
-            <w:proofErr w:type="gramEnd"/>
-            <w:r>
-              <w:t xml:space="preserve"> of nodes, each with latitudes and longitudes</w:t>
+              <w:t>Arbitrary amount of nodes, each with latitudes and longitudes</w:t>
             </w:r>
           </w:p>
         </w:tc>
@@ -4837,13 +6039,8 @@
             <w:tcW w:w="3485" w:type="dxa"/>
           </w:tcPr>
           <w:p>
-            <w:proofErr w:type="gramStart"/>
-            <w:r>
-              <w:t>2 dimensional</w:t>
-            </w:r>
-            <w:proofErr w:type="gramEnd"/>
-            <w:r>
-              <w:t xml:space="preserve"> dictionary representing a complete adjacency matrix for the network</w:t>
+            <w:r>
+              <w:t>2 dimensional dictionary representing a complete adjacency matrix for the network</w:t>
             </w:r>
           </w:p>
         </w:tc>
@@ -4871,15 +6068,7 @@
               <w:t>Ensure a</w:t>
             </w:r>
             <w:r>
-              <w:t xml:space="preserve">djacency matrix is saved to a </w:t>
-            </w:r>
-            <w:proofErr w:type="spellStart"/>
-            <w:r>
-              <w:t>json</w:t>
-            </w:r>
-            <w:proofErr w:type="spellEnd"/>
-            <w:r>
-              <w:t xml:space="preserve"> file so that it can be read later</w:t>
+              <w:t>djacency matrix is saved to a json file so that it can be read later</w:t>
             </w:r>
           </w:p>
         </w:tc>
@@ -4968,7 +6157,6 @@
               </w:numPr>
             </w:pPr>
             <w:r>
-              <w:lastRenderedPageBreak/>
               <w:t>Maximum adjacency matrix (10 x 10)</w:t>
             </w:r>
           </w:p>
@@ -4979,7 +6167,6 @@
           </w:tcPr>
           <w:p>
             <w:r>
-              <w:lastRenderedPageBreak/>
               <w:t>Sequence of nodes that represents optimal solution, must be checked by solving the network manually using upper and lower bounds</w:t>
             </w:r>
           </w:p>
@@ -5035,17 +6222,7 @@
           </w:tcPr>
           <w:p>
             <w:r>
-              <w:t xml:space="preserve">Path attribute added to </w:t>
-            </w:r>
-            <w:proofErr w:type="spellStart"/>
-            <w:proofErr w:type="gramStart"/>
-            <w:r>
-              <w:t>data.json</w:t>
-            </w:r>
-            <w:proofErr w:type="spellEnd"/>
-            <w:proofErr w:type="gramEnd"/>
-            <w:r>
-              <w:t xml:space="preserve"> with node sequence</w:t>
+              <w:t>Path attribute added to data.json with node sequence</w:t>
             </w:r>
           </w:p>
         </w:tc>
@@ -5070,15 +6247,7 @@
           </w:tcPr>
           <w:p>
             <w:r>
-              <w:t xml:space="preserve">Confirm that after C++ solver executes, the </w:t>
-            </w:r>
-            <w:proofErr w:type="spellStart"/>
-            <w:r>
-              <w:t>json</w:t>
-            </w:r>
-            <w:proofErr w:type="spellEnd"/>
-            <w:r>
-              <w:t xml:space="preserve"> file is read by internal server</w:t>
+              <w:t>Confirm that after C++ solver executes, the json file is read by internal server</w:t>
             </w:r>
           </w:p>
         </w:tc>
@@ -5129,13 +6298,8 @@
           </w:tcPr>
           <w:p>
             <w:r>
-              <w:t xml:space="preserve">Array of strings is read by internal server and sent back using </w:t>
-            </w:r>
-            <w:proofErr w:type="spellStart"/>
-            <w:r>
-              <w:t>api</w:t>
-            </w:r>
-            <w:proofErr w:type="spellEnd"/>
+              <w:t>Array of strings is read by internal server and sent back using api</w:t>
+            </w:r>
           </w:p>
         </w:tc>
       </w:tr>
@@ -5186,15 +6350,7 @@
           </w:tcPr>
           <w:p>
             <w:r>
-              <w:t xml:space="preserve">Drawing using </w:t>
-            </w:r>
-            <w:proofErr w:type="spellStart"/>
-            <w:r>
-              <w:t>js</w:t>
-            </w:r>
-            <w:proofErr w:type="spellEnd"/>
-            <w:r>
-              <w:t xml:space="preserve"> canvas with connections between nodes in order of the optimal route</w:t>
+              <w:t>Drawing using js canvas with connections between nodes in order of the optimal route</w:t>
             </w:r>
           </w:p>
         </w:tc>
@@ -5331,15 +6487,7 @@
           </w:tcPr>
           <w:p>
             <w:r>
-              <w:t xml:space="preserve">Confirm network data is saved to </w:t>
-            </w:r>
-            <w:proofErr w:type="spellStart"/>
-            <w:r>
-              <w:t>prevData.json</w:t>
-            </w:r>
-            <w:proofErr w:type="spellEnd"/>
-            <w:r>
-              <w:t xml:space="preserve"> with user input name</w:t>
+              <w:t>Confirm network data is saved to prevData.json with user input name</w:t>
             </w:r>
             <w:r>
               <w:t>, redirect to page where route will be shown</w:t>
@@ -5417,15 +6565,7 @@
           </w:tcPr>
           <w:p>
             <w:r>
-              <w:t xml:space="preserve">Addition to the solutions array in </w:t>
-            </w:r>
-            <w:proofErr w:type="spellStart"/>
-            <w:r>
-              <w:t>prevData.json</w:t>
-            </w:r>
-            <w:proofErr w:type="spellEnd"/>
-            <w:r>
-              <w:t>, with all structure and attributes preserved. If saving fails, an error message should be shown. If saving succeeds, user should be redirected to another page to display the route</w:t>
+              <w:t>Addition to the solutions array in prevData.json, with all structure and attributes preserved. If saving fails, an error message should be shown. If saving succeeds, user should be redirected to another page to display the route</w:t>
             </w:r>
           </w:p>
         </w:tc>
@@ -5515,15 +6655,7 @@
               </w:numPr>
             </w:pPr>
             <w:r>
-              <w:t>“</w:t>
-            </w:r>
-            <w:proofErr w:type="gramStart"/>
-            <w:r>
-              <w:t>test”*</w:t>
-            </w:r>
-            <w:proofErr w:type="gramEnd"/>
-            <w:r>
-              <w:t>(&amp;”</w:t>
+              <w:t>“test”*(&amp;”</w:t>
             </w:r>
           </w:p>
         </w:tc>
@@ -5533,15 +6665,7 @@
           </w:tcPr>
           <w:p>
             <w:r>
-              <w:t xml:space="preserve">Name of route is changed in current instance as well as </w:t>
-            </w:r>
-            <w:proofErr w:type="spellStart"/>
-            <w:r>
-              <w:t>prevData.json</w:t>
-            </w:r>
-            <w:proofErr w:type="spellEnd"/>
-            <w:r>
-              <w:t>, if the route is currently selected then the title of the map must also change. Leading whitespace, trailing whitespace, and special characters must be removed</w:t>
+              <w:t>Name of route is changed in current instance as well as prevData.json, if the route is currently selected then the title of the map must also change. Leading whitespace, trailing whitespace, and special characters must be removed</w:t>
             </w:r>
           </w:p>
         </w:tc>
@@ -5556,6 +6680,7 @@
           </w:tcPr>
           <w:p>
             <w:r>
+              <w:lastRenderedPageBreak/>
               <w:t>019</w:t>
             </w:r>
           </w:p>
@@ -5648,15 +6773,7 @@
           </w:tcPr>
           <w:p>
             <w:r>
-              <w:t xml:space="preserve">Route is deleted from </w:t>
-            </w:r>
-            <w:proofErr w:type="spellStart"/>
-            <w:r>
-              <w:t>prevData.json</w:t>
-            </w:r>
-            <w:proofErr w:type="spellEnd"/>
-            <w:r>
-              <w:t>, if it is currently selected then the map must be cleared</w:t>
+              <w:t>Route is deleted from prevData.json, if it is currently selected then the map must be cleared</w:t>
             </w:r>
           </w:p>
         </w:tc>
@@ -5668,7 +6785,6 @@
         <w:pStyle w:val="Heading1"/>
       </w:pPr>
       <w:r>
-        <w:lastRenderedPageBreak/>
         <w:t>Tests:</w:t>
       </w:r>
     </w:p>
@@ -5742,9 +6858,52 @@
       </w:r>
     </w:p>
     <w:p/>
+    <w:p>
+      <w:r>
+        <w:t xml:space="preserve">In conclusion, I believe my project to effectively meet the user’s needs for a fast and efficient </w:t>
+      </w:r>
+      <w:r>
+        <w:t>route-finding</w:t>
+      </w:r>
+      <w:r>
+        <w:t xml:space="preserve"> algorithm with an intuitive and responsive UI/UX. The TSP algorithm that I have designed uses an upper bound in a heuristic approach to the problem, so that the solution that it reaches is always a </w:t>
+      </w:r>
+      <w:r>
+        <w:t>real-world</w:t>
+      </w:r>
+      <w:r>
+        <w:t xml:space="preserve"> solution that the user can physically drive down.</w:t>
+      </w:r>
+      <w:r>
+        <w:t xml:space="preserve"> </w:t>
+      </w:r>
+    </w:p>
     <w:p/>
+    <w:p>
+      <w:r>
+        <w:t>Even when the location the user selected is in a field, and the route takes them to the nearest road, I have added a polyline (google maps line on the map) that shows where each point connects to the end of the road. This effectively shows any user the association between each destination on the calculated route and the physical point that they have selected. This is an improvement over most existing solutions, as the typical sat-nav solution will not show allow the user to select any point, only enter an address.</w:t>
+      </w:r>
+    </w:p>
     <w:p/>
+    <w:p>
+      <w:r>
+        <w:t xml:space="preserve">One limitation of the google maps distance matrix API that I have used is that the API sometimes returns an error when inter-continental points are selected. This error is handled in the solution pop-up with an appropriate message and warning. Following this warning, the user can close down the pop-up and remove the problematic points before selecting more appropriate points and attempting another calculation. </w:t>
+      </w:r>
+    </w:p>
     <w:p/>
+    <w:p>
+      <w:r>
+        <w:t>My client did provide feedback that the system cannot handle inter-continental journeys, one of the main weaknesses of the system. This can be remedied by using a different distance matrix api, for example the MapBox or Apple Maps apis. However, both of these do not offer a free option for amateur developers, so they were not considered in analysis.</w:t>
+      </w:r>
+    </w:p>
+    <w:p>
+      <w:r>
+        <w:t xml:space="preserve">The glaring problem with the routes that the system returns is that they are only upper bounds and may not be the optimal solution. This was considered when designing the algorithm that I will use, however I believe that the implementation that I chose provided the best trade off between assuredness of optimality, time, and viability. If I were to design a more complex algorithm that ensured an optimal solution every time, the system would be much slower and may not even be able to find an optimal solution with every set of points. It is for these reasons that I believe my Travelling Salesman Problem solving algorithm is </w:t>
+      </w:r>
+      <w:r>
+        <w:t>the best option for the client at this scale, for the purposes of delivering parcels.</w:t>
+      </w:r>
+    </w:p>
     <w:sectPr>
       <w:headerReference w:type="even" r:id="rId16"/>
       <w:headerReference w:type="default" r:id="rId17"/>
@@ -5764,7 +6923,7 @@
 </file>
 
 <file path=word/endnotes.xml><?xml version="1.0" encoding="utf-8"?>
-<w:endnotes xmlns:wpc="http://schemas.microsoft.com/office/word/2010/wordprocessingCanvas" xmlns:cx="http://schemas.microsoft.com/office/drawing/2014/chartex" xmlns:cx1="http://schemas.microsoft.com/office/drawing/2015/9/8/chartex" xmlns:cx2="http://schemas.microsoft.com/office/drawing/2015/10/21/chartex" xmlns:cx3="http://schemas.microsoft.com/office/drawing/2016/5/9/chartex" xmlns:cx4="http://schemas.microsoft.com/office/drawing/2016/5/10/chartex" xmlns:cx5="http://schemas.microsoft.com/office/drawing/2016/5/11/chartex" xmlns:cx6="http://schemas.microsoft.com/office/drawing/2016/5/12/chartex" xmlns:cx7="http://schemas.microsoft.com/office/drawing/2016/5/13/chartex" xmlns:cx8="http://schemas.microsoft.com/office/drawing/2016/5/14/chartex" xmlns:mc="http://schemas.openxmlformats.org/markup-compatibility/2006" xmlns:aink="http://schemas.microsoft.com/office/drawing/2016/ink" xmlns:am3d="http://schemas.microsoft.com/office/drawing/2017/model3d" xmlns:o="urn:schemas-microsoft-com:office:office" xmlns:oel="http://schemas.microsoft.com/office/2019/extlst" xmlns:r="http://schemas.openxmlformats.org/officeDocument/2006/relationships" xmlns:m="http://schemas.openxmlformats.org/officeDocument/2006/math" xmlns:v="urn:schemas-microsoft-com:vml" xmlns:wp14="http://schemas.microsoft.com/office/word/2010/wordprocessingDrawing" xmlns:wp="http://schemas.openxmlformats.org/drawingml/2006/wordprocessingDrawing" xmlns:w10="urn:schemas-microsoft-com:office:word" xmlns:w="http://schemas.openxmlformats.org/wordprocessingml/2006/main" xmlns:w14="http://schemas.microsoft.com/office/word/2010/wordml" xmlns:w15="http://schemas.microsoft.com/office/word/2012/wordml" xmlns:w16cex="http://schemas.microsoft.com/office/word/2018/wordml/cex" xmlns:w16cid="http://schemas.microsoft.com/office/word/2016/wordml/cid" xmlns:w16="http://schemas.microsoft.com/office/word/2018/wordml" xmlns:w16sdtdh="http://schemas.microsoft.com/office/word/2020/wordml/sdtdatahash" xmlns:w16se="http://schemas.microsoft.com/office/word/2015/wordml/symex" xmlns:wpg="http://schemas.microsoft.com/office/word/2010/wordprocessingGroup" xmlns:wpi="http://schemas.microsoft.com/office/word/2010/wordprocessingInk" xmlns:wne="http://schemas.microsoft.com/office/word/2006/wordml" xmlns:wps="http://schemas.microsoft.com/office/word/2010/wordprocessingShape" mc:Ignorable="w14 w15 w16se w16cid w16 w16cex w16sdtdh wp14">
+<w:endnotes xmlns:wpc="http://schemas.microsoft.com/office/word/2010/wordprocessingCanvas" xmlns:cx="http://schemas.microsoft.com/office/drawing/2014/chartex" xmlns:cx1="http://schemas.microsoft.com/office/drawing/2015/9/8/chartex" xmlns:cx2="http://schemas.microsoft.com/office/drawing/2015/10/21/chartex" xmlns:cx3="http://schemas.microsoft.com/office/drawing/2016/5/9/chartex" xmlns:cx4="http://schemas.microsoft.com/office/drawing/2016/5/10/chartex" xmlns:cx5="http://schemas.microsoft.com/office/drawing/2016/5/11/chartex" xmlns:cx6="http://schemas.microsoft.com/office/drawing/2016/5/12/chartex" xmlns:cx7="http://schemas.microsoft.com/office/drawing/2016/5/13/chartex" xmlns:cx8="http://schemas.microsoft.com/office/drawing/2016/5/14/chartex" xmlns:mc="http://schemas.openxmlformats.org/markup-compatibility/2006" xmlns:aink="http://schemas.microsoft.com/office/drawing/2016/ink" xmlns:am3d="http://schemas.microsoft.com/office/drawing/2017/model3d" xmlns:o="urn:schemas-microsoft-com:office:office" xmlns:oel="http://schemas.microsoft.com/office/2019/extlst" xmlns:r="http://schemas.openxmlformats.org/officeDocument/2006/relationships" xmlns:m="http://schemas.openxmlformats.org/officeDocument/2006/math" xmlns:v="urn:schemas-microsoft-com:vml" xmlns:wp14="http://schemas.microsoft.com/office/word/2010/wordprocessingDrawing" xmlns:wp="http://schemas.openxmlformats.org/drawingml/2006/wordprocessingDrawing" xmlns:w10="urn:schemas-microsoft-com:office:word" xmlns:w="http://schemas.openxmlformats.org/wordprocessingml/2006/main" xmlns:w14="http://schemas.microsoft.com/office/word/2010/wordml" xmlns:w15="http://schemas.microsoft.com/office/word/2012/wordml" xmlns:w16cex="http://schemas.microsoft.com/office/word/2018/wordml/cex" xmlns:w16cid="http://schemas.microsoft.com/office/word/2016/wordml/cid" xmlns:w16="http://schemas.microsoft.com/office/word/2018/wordml" xmlns:w16du="http://schemas.microsoft.com/office/word/2023/wordml/word16du" xmlns:w16sdtdh="http://schemas.microsoft.com/office/word/2020/wordml/sdtdatahash" xmlns:w16se="http://schemas.microsoft.com/office/word/2015/wordml/symex" xmlns:wpg="http://schemas.microsoft.com/office/word/2010/wordprocessingGroup" xmlns:wpi="http://schemas.microsoft.com/office/word/2010/wordprocessingInk" xmlns:wne="http://schemas.microsoft.com/office/word/2006/wordml" xmlns:wps="http://schemas.microsoft.com/office/word/2010/wordprocessingShape" mc:Ignorable="w14 w15 w16se w16cid w16 w16cex w16sdtdh wp14">
   <w:endnote w:type="separator" w:id="-1">
     <w:p>
       <w:pPr>
@@ -5789,7 +6948,7 @@
 </file>
 
 <file path=word/footer1.xml><?xml version="1.0" encoding="utf-8"?>
-<w:ftr xmlns:wpc="http://schemas.microsoft.com/office/word/2010/wordprocessingCanvas" xmlns:cx="http://schemas.microsoft.com/office/drawing/2014/chartex" xmlns:cx1="http://schemas.microsoft.com/office/drawing/2015/9/8/chartex" xmlns:cx2="http://schemas.microsoft.com/office/drawing/2015/10/21/chartex" xmlns:cx3="http://schemas.microsoft.com/office/drawing/2016/5/9/chartex" xmlns:cx4="http://schemas.microsoft.com/office/drawing/2016/5/10/chartex" xmlns:cx5="http://schemas.microsoft.com/office/drawing/2016/5/11/chartex" xmlns:cx6="http://schemas.microsoft.com/office/drawing/2016/5/12/chartex" xmlns:cx7="http://schemas.microsoft.com/office/drawing/2016/5/13/chartex" xmlns:cx8="http://schemas.microsoft.com/office/drawing/2016/5/14/chartex" xmlns:mc="http://schemas.openxmlformats.org/markup-compatibility/2006" xmlns:aink="http://schemas.microsoft.com/office/drawing/2016/ink" xmlns:am3d="http://schemas.microsoft.com/office/drawing/2017/model3d" xmlns:o="urn:schemas-microsoft-com:office:office" xmlns:oel="http://schemas.microsoft.com/office/2019/extlst" xmlns:r="http://schemas.openxmlformats.org/officeDocument/2006/relationships" xmlns:m="http://schemas.openxmlformats.org/officeDocument/2006/math" xmlns:v="urn:schemas-microsoft-com:vml" xmlns:wp14="http://schemas.microsoft.com/office/word/2010/wordprocessingDrawing" xmlns:wp="http://schemas.openxmlformats.org/drawingml/2006/wordprocessingDrawing" xmlns:w10="urn:schemas-microsoft-com:office:word" xmlns:w="http://schemas.openxmlformats.org/wordprocessingml/2006/main" xmlns:w14="http://schemas.microsoft.com/office/word/2010/wordml" xmlns:w15="http://schemas.microsoft.com/office/word/2012/wordml" xmlns:w16cex="http://schemas.microsoft.com/office/word/2018/wordml/cex" xmlns:w16cid="http://schemas.microsoft.com/office/word/2016/wordml/cid" xmlns:w16="http://schemas.microsoft.com/office/word/2018/wordml" xmlns:w16sdtdh="http://schemas.microsoft.com/office/word/2020/wordml/sdtdatahash" xmlns:w16se="http://schemas.microsoft.com/office/word/2015/wordml/symex" xmlns:wpg="http://schemas.microsoft.com/office/word/2010/wordprocessingGroup" xmlns:wpi="http://schemas.microsoft.com/office/word/2010/wordprocessingInk" xmlns:wne="http://schemas.microsoft.com/office/word/2006/wordml" xmlns:wps="http://schemas.microsoft.com/office/word/2010/wordprocessingShape" mc:Ignorable="w14 w15 w16se w16cid w16 w16cex w16sdtdh wp14">
+<w:ftr xmlns:wpc="http://schemas.microsoft.com/office/word/2010/wordprocessingCanvas" xmlns:cx="http://schemas.microsoft.com/office/drawing/2014/chartex" xmlns:cx1="http://schemas.microsoft.com/office/drawing/2015/9/8/chartex" xmlns:cx2="http://schemas.microsoft.com/office/drawing/2015/10/21/chartex" xmlns:cx3="http://schemas.microsoft.com/office/drawing/2016/5/9/chartex" xmlns:cx4="http://schemas.microsoft.com/office/drawing/2016/5/10/chartex" xmlns:cx5="http://schemas.microsoft.com/office/drawing/2016/5/11/chartex" xmlns:cx6="http://schemas.microsoft.com/office/drawing/2016/5/12/chartex" xmlns:cx7="http://schemas.microsoft.com/office/drawing/2016/5/13/chartex" xmlns:cx8="http://schemas.microsoft.com/office/drawing/2016/5/14/chartex" xmlns:mc="http://schemas.openxmlformats.org/markup-compatibility/2006" xmlns:aink="http://schemas.microsoft.com/office/drawing/2016/ink" xmlns:am3d="http://schemas.microsoft.com/office/drawing/2017/model3d" xmlns:o="urn:schemas-microsoft-com:office:office" xmlns:oel="http://schemas.microsoft.com/office/2019/extlst" xmlns:r="http://schemas.openxmlformats.org/officeDocument/2006/relationships" xmlns:m="http://schemas.openxmlformats.org/officeDocument/2006/math" xmlns:v="urn:schemas-microsoft-com:vml" xmlns:wp14="http://schemas.microsoft.com/office/word/2010/wordprocessingDrawing" xmlns:wp="http://schemas.openxmlformats.org/drawingml/2006/wordprocessingDrawing" xmlns:w10="urn:schemas-microsoft-com:office:word" xmlns:w="http://schemas.openxmlformats.org/wordprocessingml/2006/main" xmlns:w14="http://schemas.microsoft.com/office/word/2010/wordml" xmlns:w15="http://schemas.microsoft.com/office/word/2012/wordml" xmlns:w16cex="http://schemas.microsoft.com/office/word/2018/wordml/cex" xmlns:w16cid="http://schemas.microsoft.com/office/word/2016/wordml/cid" xmlns:w16="http://schemas.microsoft.com/office/word/2018/wordml" xmlns:w16du="http://schemas.microsoft.com/office/word/2023/wordml/word16du" xmlns:w16sdtdh="http://schemas.microsoft.com/office/word/2020/wordml/sdtdatahash" xmlns:w16se="http://schemas.microsoft.com/office/word/2015/wordml/symex" xmlns:wpg="http://schemas.microsoft.com/office/word/2010/wordprocessingGroup" xmlns:wpi="http://schemas.microsoft.com/office/word/2010/wordprocessingInk" xmlns:wne="http://schemas.microsoft.com/office/word/2006/wordml" xmlns:wps="http://schemas.microsoft.com/office/word/2010/wordprocessingShape" mc:Ignorable="w14 w15 w16se w16cid w16 w16cex w16sdtdh wp14">
   <w:p>
     <w:pPr>
       <w:pStyle w:val="Footer"/>
@@ -5799,7 +6958,7 @@
 </file>
 
 <file path=word/footer2.xml><?xml version="1.0" encoding="utf-8"?>
-<w:ftr xmlns:wpc="http://schemas.microsoft.com/office/word/2010/wordprocessingCanvas" xmlns:cx="http://schemas.microsoft.com/office/drawing/2014/chartex" xmlns:cx1="http://schemas.microsoft.com/office/drawing/2015/9/8/chartex" xmlns:cx2="http://schemas.microsoft.com/office/drawing/2015/10/21/chartex" xmlns:cx3="http://schemas.microsoft.com/office/drawing/2016/5/9/chartex" xmlns:cx4="http://schemas.microsoft.com/office/drawing/2016/5/10/chartex" xmlns:cx5="http://schemas.microsoft.com/office/drawing/2016/5/11/chartex" xmlns:cx6="http://schemas.microsoft.com/office/drawing/2016/5/12/chartex" xmlns:cx7="http://schemas.microsoft.com/office/drawing/2016/5/13/chartex" xmlns:cx8="http://schemas.microsoft.com/office/drawing/2016/5/14/chartex" xmlns:mc="http://schemas.openxmlformats.org/markup-compatibility/2006" xmlns:aink="http://schemas.microsoft.com/office/drawing/2016/ink" xmlns:am3d="http://schemas.microsoft.com/office/drawing/2017/model3d" xmlns:o="urn:schemas-microsoft-com:office:office" xmlns:oel="http://schemas.microsoft.com/office/2019/extlst" xmlns:r="http://schemas.openxmlformats.org/officeDocument/2006/relationships" xmlns:m="http://schemas.openxmlformats.org/officeDocument/2006/math" xmlns:v="urn:schemas-microsoft-com:vml" xmlns:wp14="http://schemas.microsoft.com/office/word/2010/wordprocessingDrawing" xmlns:wp="http://schemas.openxmlformats.org/drawingml/2006/wordprocessingDrawing" xmlns:w10="urn:schemas-microsoft-com:office:word" xmlns:w="http://schemas.openxmlformats.org/wordprocessingml/2006/main" xmlns:w14="http://schemas.microsoft.com/office/word/2010/wordml" xmlns:w15="http://schemas.microsoft.com/office/word/2012/wordml" xmlns:w16cex="http://schemas.microsoft.com/office/word/2018/wordml/cex" xmlns:w16cid="http://schemas.microsoft.com/office/word/2016/wordml/cid" xmlns:w16="http://schemas.microsoft.com/office/word/2018/wordml" xmlns:w16sdtdh="http://schemas.microsoft.com/office/word/2020/wordml/sdtdatahash" xmlns:w16se="http://schemas.microsoft.com/office/word/2015/wordml/symex" xmlns:wpg="http://schemas.microsoft.com/office/word/2010/wordprocessingGroup" xmlns:wpi="http://schemas.microsoft.com/office/word/2010/wordprocessingInk" xmlns:wne="http://schemas.microsoft.com/office/word/2006/wordml" xmlns:wps="http://schemas.microsoft.com/office/word/2010/wordprocessingShape" mc:Ignorable="w14 w15 w16se w16cid w16 w16cex w16sdtdh wp14">
+<w:ftr xmlns:wpc="http://schemas.microsoft.com/office/word/2010/wordprocessingCanvas" xmlns:cx="http://schemas.microsoft.com/office/drawing/2014/chartex" xmlns:cx1="http://schemas.microsoft.com/office/drawing/2015/9/8/chartex" xmlns:cx2="http://schemas.microsoft.com/office/drawing/2015/10/21/chartex" xmlns:cx3="http://schemas.microsoft.com/office/drawing/2016/5/9/chartex" xmlns:cx4="http://schemas.microsoft.com/office/drawing/2016/5/10/chartex" xmlns:cx5="http://schemas.microsoft.com/office/drawing/2016/5/11/chartex" xmlns:cx6="http://schemas.microsoft.com/office/drawing/2016/5/12/chartex" xmlns:cx7="http://schemas.microsoft.com/office/drawing/2016/5/13/chartex" xmlns:cx8="http://schemas.microsoft.com/office/drawing/2016/5/14/chartex" xmlns:mc="http://schemas.openxmlformats.org/markup-compatibility/2006" xmlns:aink="http://schemas.microsoft.com/office/drawing/2016/ink" xmlns:am3d="http://schemas.microsoft.com/office/drawing/2017/model3d" xmlns:o="urn:schemas-microsoft-com:office:office" xmlns:oel="http://schemas.microsoft.com/office/2019/extlst" xmlns:r="http://schemas.openxmlformats.org/officeDocument/2006/relationships" xmlns:m="http://schemas.openxmlformats.org/officeDocument/2006/math" xmlns:v="urn:schemas-microsoft-com:vml" xmlns:wp14="http://schemas.microsoft.com/office/word/2010/wordprocessingDrawing" xmlns:wp="http://schemas.openxmlformats.org/drawingml/2006/wordprocessingDrawing" xmlns:w10="urn:schemas-microsoft-com:office:word" xmlns:w="http://schemas.openxmlformats.org/wordprocessingml/2006/main" xmlns:w14="http://schemas.microsoft.com/office/word/2010/wordml" xmlns:w15="http://schemas.microsoft.com/office/word/2012/wordml" xmlns:w16cex="http://schemas.microsoft.com/office/word/2018/wordml/cex" xmlns:w16cid="http://schemas.microsoft.com/office/word/2016/wordml/cid" xmlns:w16="http://schemas.microsoft.com/office/word/2018/wordml" xmlns:w16du="http://schemas.microsoft.com/office/word/2023/wordml/word16du" xmlns:w16sdtdh="http://schemas.microsoft.com/office/word/2020/wordml/sdtdatahash" xmlns:w16se="http://schemas.microsoft.com/office/word/2015/wordml/symex" xmlns:wpg="http://schemas.microsoft.com/office/word/2010/wordprocessingGroup" xmlns:wpi="http://schemas.microsoft.com/office/word/2010/wordprocessingInk" xmlns:wne="http://schemas.microsoft.com/office/word/2006/wordml" xmlns:wps="http://schemas.microsoft.com/office/word/2010/wordprocessingShape" mc:Ignorable="w14 w15 w16se w16cid w16 w16cex w16sdtdh wp14">
   <w:p>
     <w:pPr>
       <w:pStyle w:val="Footer"/>
@@ -5809,7 +6968,7 @@
 </file>
 
 <file path=word/footer3.xml><?xml version="1.0" encoding="utf-8"?>
-<w:ftr xmlns:wpc="http://schemas.microsoft.com/office/word/2010/wordprocessingCanvas" xmlns:cx="http://schemas.microsoft.com/office/drawing/2014/chartex" xmlns:cx1="http://schemas.microsoft.com/office/drawing/2015/9/8/chartex" xmlns:cx2="http://schemas.microsoft.com/office/drawing/2015/10/21/chartex" xmlns:cx3="http://schemas.microsoft.com/office/drawing/2016/5/9/chartex" xmlns:cx4="http://schemas.microsoft.com/office/drawing/2016/5/10/chartex" xmlns:cx5="http://schemas.microsoft.com/office/drawing/2016/5/11/chartex" xmlns:cx6="http://schemas.microsoft.com/office/drawing/2016/5/12/chartex" xmlns:cx7="http://schemas.microsoft.com/office/drawing/2016/5/13/chartex" xmlns:cx8="http://schemas.microsoft.com/office/drawing/2016/5/14/chartex" xmlns:mc="http://schemas.openxmlformats.org/markup-compatibility/2006" xmlns:aink="http://schemas.microsoft.com/office/drawing/2016/ink" xmlns:am3d="http://schemas.microsoft.com/office/drawing/2017/model3d" xmlns:o="urn:schemas-microsoft-com:office:office" xmlns:oel="http://schemas.microsoft.com/office/2019/extlst" xmlns:r="http://schemas.openxmlformats.org/officeDocument/2006/relationships" xmlns:m="http://schemas.openxmlformats.org/officeDocument/2006/math" xmlns:v="urn:schemas-microsoft-com:vml" xmlns:wp14="http://schemas.microsoft.com/office/word/2010/wordprocessingDrawing" xmlns:wp="http://schemas.openxmlformats.org/drawingml/2006/wordprocessingDrawing" xmlns:w10="urn:schemas-microsoft-com:office:word" xmlns:w="http://schemas.openxmlformats.org/wordprocessingml/2006/main" xmlns:w14="http://schemas.microsoft.com/office/word/2010/wordml" xmlns:w15="http://schemas.microsoft.com/office/word/2012/wordml" xmlns:w16cex="http://schemas.microsoft.com/office/word/2018/wordml/cex" xmlns:w16cid="http://schemas.microsoft.com/office/word/2016/wordml/cid" xmlns:w16="http://schemas.microsoft.com/office/word/2018/wordml" xmlns:w16sdtdh="http://schemas.microsoft.com/office/word/2020/wordml/sdtdatahash" xmlns:w16se="http://schemas.microsoft.com/office/word/2015/wordml/symex" xmlns:wpg="http://schemas.microsoft.com/office/word/2010/wordprocessingGroup" xmlns:wpi="http://schemas.microsoft.com/office/word/2010/wordprocessingInk" xmlns:wne="http://schemas.microsoft.com/office/word/2006/wordml" xmlns:wps="http://schemas.microsoft.com/office/word/2010/wordprocessingShape" mc:Ignorable="w14 w15 w16se w16cid w16 w16cex w16sdtdh wp14">
+<w:ftr xmlns:wpc="http://schemas.microsoft.com/office/word/2010/wordprocessingCanvas" xmlns:cx="http://schemas.microsoft.com/office/drawing/2014/chartex" xmlns:cx1="http://schemas.microsoft.com/office/drawing/2015/9/8/chartex" xmlns:cx2="http://schemas.microsoft.com/office/drawing/2015/10/21/chartex" xmlns:cx3="http://schemas.microsoft.com/office/drawing/2016/5/9/chartex" xmlns:cx4="http://schemas.microsoft.com/office/drawing/2016/5/10/chartex" xmlns:cx5="http://schemas.microsoft.com/office/drawing/2016/5/11/chartex" xmlns:cx6="http://schemas.microsoft.com/office/drawing/2016/5/12/chartex" xmlns:cx7="http://schemas.microsoft.com/office/drawing/2016/5/13/chartex" xmlns:cx8="http://schemas.microsoft.com/office/drawing/2016/5/14/chartex" xmlns:mc="http://schemas.openxmlformats.org/markup-compatibility/2006" xmlns:aink="http://schemas.microsoft.com/office/drawing/2016/ink" xmlns:am3d="http://schemas.microsoft.com/office/drawing/2017/model3d" xmlns:o="urn:schemas-microsoft-com:office:office" xmlns:oel="http://schemas.microsoft.com/office/2019/extlst" xmlns:r="http://schemas.openxmlformats.org/officeDocument/2006/relationships" xmlns:m="http://schemas.openxmlformats.org/officeDocument/2006/math" xmlns:v="urn:schemas-microsoft-com:vml" xmlns:wp14="http://schemas.microsoft.com/office/word/2010/wordprocessingDrawing" xmlns:wp="http://schemas.openxmlformats.org/drawingml/2006/wordprocessingDrawing" xmlns:w10="urn:schemas-microsoft-com:office:word" xmlns:w="http://schemas.openxmlformats.org/wordprocessingml/2006/main" xmlns:w14="http://schemas.microsoft.com/office/word/2010/wordml" xmlns:w15="http://schemas.microsoft.com/office/word/2012/wordml" xmlns:w16cex="http://schemas.microsoft.com/office/word/2018/wordml/cex" xmlns:w16cid="http://schemas.microsoft.com/office/word/2016/wordml/cid" xmlns:w16="http://schemas.microsoft.com/office/word/2018/wordml" xmlns:w16du="http://schemas.microsoft.com/office/word/2023/wordml/word16du" xmlns:w16sdtdh="http://schemas.microsoft.com/office/word/2020/wordml/sdtdatahash" xmlns:w16se="http://schemas.microsoft.com/office/word/2015/wordml/symex" xmlns:wpg="http://schemas.microsoft.com/office/word/2010/wordprocessingGroup" xmlns:wpi="http://schemas.microsoft.com/office/word/2010/wordprocessingInk" xmlns:wne="http://schemas.microsoft.com/office/word/2006/wordml" xmlns:wps="http://schemas.microsoft.com/office/word/2010/wordprocessingShape" mc:Ignorable="w14 w15 w16se w16cid w16 w16cex w16sdtdh wp14">
   <w:p>
     <w:pPr>
       <w:pStyle w:val="Footer"/>
@@ -5819,7 +6978,7 @@
 </file>
 
 <file path=word/footnotes.xml><?xml version="1.0" encoding="utf-8"?>
-<w:footnotes xmlns:wpc="http://schemas.microsoft.com/office/word/2010/wordprocessingCanvas" xmlns:cx="http://schemas.microsoft.com/office/drawing/2014/chartex" xmlns:cx1="http://schemas.microsoft.com/office/drawing/2015/9/8/chartex" xmlns:cx2="http://schemas.microsoft.com/office/drawing/2015/10/21/chartex" xmlns:cx3="http://schemas.microsoft.com/office/drawing/2016/5/9/chartex" xmlns:cx4="http://schemas.microsoft.com/office/drawing/2016/5/10/chartex" xmlns:cx5="http://schemas.microsoft.com/office/drawing/2016/5/11/chartex" xmlns:cx6="http://schemas.microsoft.com/office/drawing/2016/5/12/chartex" xmlns:cx7="http://schemas.microsoft.com/office/drawing/2016/5/13/chartex" xmlns:cx8="http://schemas.microsoft.com/office/drawing/2016/5/14/chartex" xmlns:mc="http://schemas.openxmlformats.org/markup-compatibility/2006" xmlns:aink="http://schemas.microsoft.com/office/drawing/2016/ink" xmlns:am3d="http://schemas.microsoft.com/office/drawing/2017/model3d" xmlns:o="urn:schemas-microsoft-com:office:office" xmlns:oel="http://schemas.microsoft.com/office/2019/extlst" xmlns:r="http://schemas.openxmlformats.org/officeDocument/2006/relationships" xmlns:m="http://schemas.openxmlformats.org/officeDocument/2006/math" xmlns:v="urn:schemas-microsoft-com:vml" xmlns:wp14="http://schemas.microsoft.com/office/word/2010/wordprocessingDrawing" xmlns:wp="http://schemas.openxmlformats.org/drawingml/2006/wordprocessingDrawing" xmlns:w10="urn:schemas-microsoft-com:office:word" xmlns:w="http://schemas.openxmlformats.org/wordprocessingml/2006/main" xmlns:w14="http://schemas.microsoft.com/office/word/2010/wordml" xmlns:w15="http://schemas.microsoft.com/office/word/2012/wordml" xmlns:w16cex="http://schemas.microsoft.com/office/word/2018/wordml/cex" xmlns:w16cid="http://schemas.microsoft.com/office/word/2016/wordml/cid" xmlns:w16="http://schemas.microsoft.com/office/word/2018/wordml" xmlns:w16sdtdh="http://schemas.microsoft.com/office/word/2020/wordml/sdtdatahash" xmlns:w16se="http://schemas.microsoft.com/office/word/2015/wordml/symex" xmlns:wpg="http://schemas.microsoft.com/office/word/2010/wordprocessingGroup" xmlns:wpi="http://schemas.microsoft.com/office/word/2010/wordprocessingInk" xmlns:wne="http://schemas.microsoft.com/office/word/2006/wordml" xmlns:wps="http://schemas.microsoft.com/office/word/2010/wordprocessingShape" mc:Ignorable="w14 w15 w16se w16cid w16 w16cex w16sdtdh wp14">
+<w:footnotes xmlns:wpc="http://schemas.microsoft.com/office/word/2010/wordprocessingCanvas" xmlns:cx="http://schemas.microsoft.com/office/drawing/2014/chartex" xmlns:cx1="http://schemas.microsoft.com/office/drawing/2015/9/8/chartex" xmlns:cx2="http://schemas.microsoft.com/office/drawing/2015/10/21/chartex" xmlns:cx3="http://schemas.microsoft.com/office/drawing/2016/5/9/chartex" xmlns:cx4="http://schemas.microsoft.com/office/drawing/2016/5/10/chartex" xmlns:cx5="http://schemas.microsoft.com/office/drawing/2016/5/11/chartex" xmlns:cx6="http://schemas.microsoft.com/office/drawing/2016/5/12/chartex" xmlns:cx7="http://schemas.microsoft.com/office/drawing/2016/5/13/chartex" xmlns:cx8="http://schemas.microsoft.com/office/drawing/2016/5/14/chartex" xmlns:mc="http://schemas.openxmlformats.org/markup-compatibility/2006" xmlns:aink="http://schemas.microsoft.com/office/drawing/2016/ink" xmlns:am3d="http://schemas.microsoft.com/office/drawing/2017/model3d" xmlns:o="urn:schemas-microsoft-com:office:office" xmlns:oel="http://schemas.microsoft.com/office/2019/extlst" xmlns:r="http://schemas.openxmlformats.org/officeDocument/2006/relationships" xmlns:m="http://schemas.openxmlformats.org/officeDocument/2006/math" xmlns:v="urn:schemas-microsoft-com:vml" xmlns:wp14="http://schemas.microsoft.com/office/word/2010/wordprocessingDrawing" xmlns:wp="http://schemas.openxmlformats.org/drawingml/2006/wordprocessingDrawing" xmlns:w10="urn:schemas-microsoft-com:office:word" xmlns:w="http://schemas.openxmlformats.org/wordprocessingml/2006/main" xmlns:w14="http://schemas.microsoft.com/office/word/2010/wordml" xmlns:w15="http://schemas.microsoft.com/office/word/2012/wordml" xmlns:w16cex="http://schemas.microsoft.com/office/word/2018/wordml/cex" xmlns:w16cid="http://schemas.microsoft.com/office/word/2016/wordml/cid" xmlns:w16="http://schemas.microsoft.com/office/word/2018/wordml" xmlns:w16du="http://schemas.microsoft.com/office/word/2023/wordml/word16du" xmlns:w16sdtdh="http://schemas.microsoft.com/office/word/2020/wordml/sdtdatahash" xmlns:w16se="http://schemas.microsoft.com/office/word/2015/wordml/symex" xmlns:wpg="http://schemas.microsoft.com/office/word/2010/wordprocessingGroup" xmlns:wpi="http://schemas.microsoft.com/office/word/2010/wordprocessingInk" xmlns:wne="http://schemas.microsoft.com/office/word/2006/wordml" xmlns:wps="http://schemas.microsoft.com/office/word/2010/wordprocessingShape" mc:Ignorable="w14 w15 w16se w16cid w16 w16cex w16sdtdh wp14">
   <w:footnote w:type="separator" w:id="-1">
     <w:p>
       <w:pPr>
@@ -5844,7 +7003,7 @@
 </file>
 
 <file path=word/header1.xml><?xml version="1.0" encoding="utf-8"?>
-<w:hdr xmlns:wpc="http://schemas.microsoft.com/office/word/2010/wordprocessingCanvas" xmlns:cx="http://schemas.microsoft.com/office/drawing/2014/chartex" xmlns:cx1="http://schemas.microsoft.com/office/drawing/2015/9/8/chartex" xmlns:cx2="http://schemas.microsoft.com/office/drawing/2015/10/21/chartex" xmlns:cx3="http://schemas.microsoft.com/office/drawing/2016/5/9/chartex" xmlns:cx4="http://schemas.microsoft.com/office/drawing/2016/5/10/chartex" xmlns:cx5="http://schemas.microsoft.com/office/drawing/2016/5/11/chartex" xmlns:cx6="http://schemas.microsoft.com/office/drawing/2016/5/12/chartex" xmlns:cx7="http://schemas.microsoft.com/office/drawing/2016/5/13/chartex" xmlns:cx8="http://schemas.microsoft.com/office/drawing/2016/5/14/chartex" xmlns:mc="http://schemas.openxmlformats.org/markup-compatibility/2006" xmlns:aink="http://schemas.microsoft.com/office/drawing/2016/ink" xmlns:am3d="http://schemas.microsoft.com/office/drawing/2017/model3d" xmlns:o="urn:schemas-microsoft-com:office:office" xmlns:oel="http://schemas.microsoft.com/office/2019/extlst" xmlns:r="http://schemas.openxmlformats.org/officeDocument/2006/relationships" xmlns:m="http://schemas.openxmlformats.org/officeDocument/2006/math" xmlns:v="urn:schemas-microsoft-com:vml" xmlns:wp14="http://schemas.microsoft.com/office/word/2010/wordprocessingDrawing" xmlns:wp="http://schemas.openxmlformats.org/drawingml/2006/wordprocessingDrawing" xmlns:w10="urn:schemas-microsoft-com:office:word" xmlns:w="http://schemas.openxmlformats.org/wordprocessingml/2006/main" xmlns:w14="http://schemas.microsoft.com/office/word/2010/wordml" xmlns:w15="http://schemas.microsoft.com/office/word/2012/wordml" xmlns:w16cex="http://schemas.microsoft.com/office/word/2018/wordml/cex" xmlns:w16cid="http://schemas.microsoft.com/office/word/2016/wordml/cid" xmlns:w16="http://schemas.microsoft.com/office/word/2018/wordml" xmlns:w16sdtdh="http://schemas.microsoft.com/office/word/2020/wordml/sdtdatahash" xmlns:w16se="http://schemas.microsoft.com/office/word/2015/wordml/symex" xmlns:wpg="http://schemas.microsoft.com/office/word/2010/wordprocessingGroup" xmlns:wpi="http://schemas.microsoft.com/office/word/2010/wordprocessingInk" xmlns:wne="http://schemas.microsoft.com/office/word/2006/wordml" xmlns:wps="http://schemas.microsoft.com/office/word/2010/wordprocessingShape" mc:Ignorable="w14 w15 w16se w16cid w16 w16cex w16sdtdh wp14">
+<w:hdr xmlns:wpc="http://schemas.microsoft.com/office/word/2010/wordprocessingCanvas" xmlns:cx="http://schemas.microsoft.com/office/drawing/2014/chartex" xmlns:cx1="http://schemas.microsoft.com/office/drawing/2015/9/8/chartex" xmlns:cx2="http://schemas.microsoft.com/office/drawing/2015/10/21/chartex" xmlns:cx3="http://schemas.microsoft.com/office/drawing/2016/5/9/chartex" xmlns:cx4="http://schemas.microsoft.com/office/drawing/2016/5/10/chartex" xmlns:cx5="http://schemas.microsoft.com/office/drawing/2016/5/11/chartex" xmlns:cx6="http://schemas.microsoft.com/office/drawing/2016/5/12/chartex" xmlns:cx7="http://schemas.microsoft.com/office/drawing/2016/5/13/chartex" xmlns:cx8="http://schemas.microsoft.com/office/drawing/2016/5/14/chartex" xmlns:mc="http://schemas.openxmlformats.org/markup-compatibility/2006" xmlns:aink="http://schemas.microsoft.com/office/drawing/2016/ink" xmlns:am3d="http://schemas.microsoft.com/office/drawing/2017/model3d" xmlns:o="urn:schemas-microsoft-com:office:office" xmlns:oel="http://schemas.microsoft.com/office/2019/extlst" xmlns:r="http://schemas.openxmlformats.org/officeDocument/2006/relationships" xmlns:m="http://schemas.openxmlformats.org/officeDocument/2006/math" xmlns:v="urn:schemas-microsoft-com:vml" xmlns:wp14="http://schemas.microsoft.com/office/word/2010/wordprocessingDrawing" xmlns:wp="http://schemas.openxmlformats.org/drawingml/2006/wordprocessingDrawing" xmlns:w10="urn:schemas-microsoft-com:office:word" xmlns:w="http://schemas.openxmlformats.org/wordprocessingml/2006/main" xmlns:w14="http://schemas.microsoft.com/office/word/2010/wordml" xmlns:w15="http://schemas.microsoft.com/office/word/2012/wordml" xmlns:w16cex="http://schemas.microsoft.com/office/word/2018/wordml/cex" xmlns:w16cid="http://schemas.microsoft.com/office/word/2016/wordml/cid" xmlns:w16="http://schemas.microsoft.com/office/word/2018/wordml" xmlns:w16du="http://schemas.microsoft.com/office/word/2023/wordml/word16du" xmlns:w16sdtdh="http://schemas.microsoft.com/office/word/2020/wordml/sdtdatahash" xmlns:w16se="http://schemas.microsoft.com/office/word/2015/wordml/symex" xmlns:wpg="http://schemas.microsoft.com/office/word/2010/wordprocessingGroup" xmlns:wpi="http://schemas.microsoft.com/office/word/2010/wordprocessingInk" xmlns:wne="http://schemas.microsoft.com/office/word/2006/wordml" xmlns:wps="http://schemas.microsoft.com/office/word/2010/wordprocessingShape" mc:Ignorable="w14 w15 w16se w16cid w16 w16cex w16sdtdh wp14">
   <w:p>
     <w:pPr>
       <w:pStyle w:val="Header"/>
@@ -5884,7 +7043,7 @@
 </file>
 
 <file path=word/header2.xml><?xml version="1.0" encoding="utf-8"?>
-<w:hdr xmlns:wpc="http://schemas.microsoft.com/office/word/2010/wordprocessingCanvas" xmlns:cx="http://schemas.microsoft.com/office/drawing/2014/chartex" xmlns:cx1="http://schemas.microsoft.com/office/drawing/2015/9/8/chartex" xmlns:cx2="http://schemas.microsoft.com/office/drawing/2015/10/21/chartex" xmlns:cx3="http://schemas.microsoft.com/office/drawing/2016/5/9/chartex" xmlns:cx4="http://schemas.microsoft.com/office/drawing/2016/5/10/chartex" xmlns:cx5="http://schemas.microsoft.com/office/drawing/2016/5/11/chartex" xmlns:cx6="http://schemas.microsoft.com/office/drawing/2016/5/12/chartex" xmlns:cx7="http://schemas.microsoft.com/office/drawing/2016/5/13/chartex" xmlns:cx8="http://schemas.microsoft.com/office/drawing/2016/5/14/chartex" xmlns:mc="http://schemas.openxmlformats.org/markup-compatibility/2006" xmlns:aink="http://schemas.microsoft.com/office/drawing/2016/ink" xmlns:am3d="http://schemas.microsoft.com/office/drawing/2017/model3d" xmlns:o="urn:schemas-microsoft-com:office:office" xmlns:oel="http://schemas.microsoft.com/office/2019/extlst" xmlns:r="http://schemas.openxmlformats.org/officeDocument/2006/relationships" xmlns:m="http://schemas.openxmlformats.org/officeDocument/2006/math" xmlns:v="urn:schemas-microsoft-com:vml" xmlns:wp14="http://schemas.microsoft.com/office/word/2010/wordprocessingDrawing" xmlns:wp="http://schemas.openxmlformats.org/drawingml/2006/wordprocessingDrawing" xmlns:w10="urn:schemas-microsoft-com:office:word" xmlns:w="http://schemas.openxmlformats.org/wordprocessingml/2006/main" xmlns:w14="http://schemas.microsoft.com/office/word/2010/wordml" xmlns:w15="http://schemas.microsoft.com/office/word/2012/wordml" xmlns:w16cex="http://schemas.microsoft.com/office/word/2018/wordml/cex" xmlns:w16cid="http://schemas.microsoft.com/office/word/2016/wordml/cid" xmlns:w16="http://schemas.microsoft.com/office/word/2018/wordml" xmlns:w16sdtdh="http://schemas.microsoft.com/office/word/2020/wordml/sdtdatahash" xmlns:w16se="http://schemas.microsoft.com/office/word/2015/wordml/symex" xmlns:wpg="http://schemas.microsoft.com/office/word/2010/wordprocessingGroup" xmlns:wpi="http://schemas.microsoft.com/office/word/2010/wordprocessingInk" xmlns:wne="http://schemas.microsoft.com/office/word/2006/wordml" xmlns:wps="http://schemas.microsoft.com/office/word/2010/wordprocessingShape" mc:Ignorable="w14 w15 w16se w16cid w16 w16cex w16sdtdh wp14">
+<w:hdr xmlns:wpc="http://schemas.microsoft.com/office/word/2010/wordprocessingCanvas" xmlns:cx="http://schemas.microsoft.com/office/drawing/2014/chartex" xmlns:cx1="http://schemas.microsoft.com/office/drawing/2015/9/8/chartex" xmlns:cx2="http://schemas.microsoft.com/office/drawing/2015/10/21/chartex" xmlns:cx3="http://schemas.microsoft.com/office/drawing/2016/5/9/chartex" xmlns:cx4="http://schemas.microsoft.com/office/drawing/2016/5/10/chartex" xmlns:cx5="http://schemas.microsoft.com/office/drawing/2016/5/11/chartex" xmlns:cx6="http://schemas.microsoft.com/office/drawing/2016/5/12/chartex" xmlns:cx7="http://schemas.microsoft.com/office/drawing/2016/5/13/chartex" xmlns:cx8="http://schemas.microsoft.com/office/drawing/2016/5/14/chartex" xmlns:mc="http://schemas.openxmlformats.org/markup-compatibility/2006" xmlns:aink="http://schemas.microsoft.com/office/drawing/2016/ink" xmlns:am3d="http://schemas.microsoft.com/office/drawing/2017/model3d" xmlns:o="urn:schemas-microsoft-com:office:office" xmlns:oel="http://schemas.microsoft.com/office/2019/extlst" xmlns:r="http://schemas.openxmlformats.org/officeDocument/2006/relationships" xmlns:m="http://schemas.openxmlformats.org/officeDocument/2006/math" xmlns:v="urn:schemas-microsoft-com:vml" xmlns:wp14="http://schemas.microsoft.com/office/word/2010/wordprocessingDrawing" xmlns:wp="http://schemas.openxmlformats.org/drawingml/2006/wordprocessingDrawing" xmlns:w10="urn:schemas-microsoft-com:office:word" xmlns:w="http://schemas.openxmlformats.org/wordprocessingml/2006/main" xmlns:w14="http://schemas.microsoft.com/office/word/2010/wordml" xmlns:w15="http://schemas.microsoft.com/office/word/2012/wordml" xmlns:w16cex="http://schemas.microsoft.com/office/word/2018/wordml/cex" xmlns:w16cid="http://schemas.microsoft.com/office/word/2016/wordml/cid" xmlns:w16="http://schemas.microsoft.com/office/word/2018/wordml" xmlns:w16du="http://schemas.microsoft.com/office/word/2023/wordml/word16du" xmlns:w16sdtdh="http://schemas.microsoft.com/office/word/2020/wordml/sdtdatahash" xmlns:w16se="http://schemas.microsoft.com/office/word/2015/wordml/symex" xmlns:wpg="http://schemas.microsoft.com/office/word/2010/wordprocessingGroup" xmlns:wpi="http://schemas.microsoft.com/office/word/2010/wordprocessingInk" xmlns:wne="http://schemas.microsoft.com/office/word/2006/wordml" xmlns:wps="http://schemas.microsoft.com/office/word/2010/wordprocessingShape" mc:Ignorable="w14 w15 w16se w16cid w16 w16cex w16sdtdh wp14">
   <w:p>
     <w:pPr>
       <w:pStyle w:val="Header"/>
@@ -5924,7 +7083,7 @@
 </file>
 
 <file path=word/header3.xml><?xml version="1.0" encoding="utf-8"?>
-<w:hdr xmlns:wpc="http://schemas.microsoft.com/office/word/2010/wordprocessingCanvas" xmlns:cx="http://schemas.microsoft.com/office/drawing/2014/chartex" xmlns:cx1="http://schemas.microsoft.com/office/drawing/2015/9/8/chartex" xmlns:cx2="http://schemas.microsoft.com/office/drawing/2015/10/21/chartex" xmlns:cx3="http://schemas.microsoft.com/office/drawing/2016/5/9/chartex" xmlns:cx4="http://schemas.microsoft.com/office/drawing/2016/5/10/chartex" xmlns:cx5="http://schemas.microsoft.com/office/drawing/2016/5/11/chartex" xmlns:cx6="http://schemas.microsoft.com/office/drawing/2016/5/12/chartex" xmlns:cx7="http://schemas.microsoft.com/office/drawing/2016/5/13/chartex" xmlns:cx8="http://schemas.microsoft.com/office/drawing/2016/5/14/chartex" xmlns:mc="http://schemas.openxmlformats.org/markup-compatibility/2006" xmlns:aink="http://schemas.microsoft.com/office/drawing/2016/ink" xmlns:am3d="http://schemas.microsoft.com/office/drawing/2017/model3d" xmlns:o="urn:schemas-microsoft-com:office:office" xmlns:oel="http://schemas.microsoft.com/office/2019/extlst" xmlns:r="http://schemas.openxmlformats.org/officeDocument/2006/relationships" xmlns:m="http://schemas.openxmlformats.org/officeDocument/2006/math" xmlns:v="urn:schemas-microsoft-com:vml" xmlns:wp14="http://schemas.microsoft.com/office/word/2010/wordprocessingDrawing" xmlns:wp="http://schemas.openxmlformats.org/drawingml/2006/wordprocessingDrawing" xmlns:w10="urn:schemas-microsoft-com:office:word" xmlns:w="http://schemas.openxmlformats.org/wordprocessingml/2006/main" xmlns:w14="http://schemas.microsoft.com/office/word/2010/wordml" xmlns:w15="http://schemas.microsoft.com/office/word/2012/wordml" xmlns:w16cex="http://schemas.microsoft.com/office/word/2018/wordml/cex" xmlns:w16cid="http://schemas.microsoft.com/office/word/2016/wordml/cid" xmlns:w16="http://schemas.microsoft.com/office/word/2018/wordml" xmlns:w16sdtdh="http://schemas.microsoft.com/office/word/2020/wordml/sdtdatahash" xmlns:w16se="http://schemas.microsoft.com/office/word/2015/wordml/symex" xmlns:wpg="http://schemas.microsoft.com/office/word/2010/wordprocessingGroup" xmlns:wpi="http://schemas.microsoft.com/office/word/2010/wordprocessingInk" xmlns:wne="http://schemas.microsoft.com/office/word/2006/wordml" xmlns:wps="http://schemas.microsoft.com/office/word/2010/wordprocessingShape" mc:Ignorable="w14 w15 w16se w16cid w16 w16cex w16sdtdh wp14">
+<w:hdr xmlns:wpc="http://schemas.microsoft.com/office/word/2010/wordprocessingCanvas" xmlns:cx="http://schemas.microsoft.com/office/drawing/2014/chartex" xmlns:cx1="http://schemas.microsoft.com/office/drawing/2015/9/8/chartex" xmlns:cx2="http://schemas.microsoft.com/office/drawing/2015/10/21/chartex" xmlns:cx3="http://schemas.microsoft.com/office/drawing/2016/5/9/chartex" xmlns:cx4="http://schemas.microsoft.com/office/drawing/2016/5/10/chartex" xmlns:cx5="http://schemas.microsoft.com/office/drawing/2016/5/11/chartex" xmlns:cx6="http://schemas.microsoft.com/office/drawing/2016/5/12/chartex" xmlns:cx7="http://schemas.microsoft.com/office/drawing/2016/5/13/chartex" xmlns:cx8="http://schemas.microsoft.com/office/drawing/2016/5/14/chartex" xmlns:mc="http://schemas.openxmlformats.org/markup-compatibility/2006" xmlns:aink="http://schemas.microsoft.com/office/drawing/2016/ink" xmlns:am3d="http://schemas.microsoft.com/office/drawing/2017/model3d" xmlns:o="urn:schemas-microsoft-com:office:office" xmlns:oel="http://schemas.microsoft.com/office/2019/extlst" xmlns:r="http://schemas.openxmlformats.org/officeDocument/2006/relationships" xmlns:m="http://schemas.openxmlformats.org/officeDocument/2006/math" xmlns:v="urn:schemas-microsoft-com:vml" xmlns:wp14="http://schemas.microsoft.com/office/word/2010/wordprocessingDrawing" xmlns:wp="http://schemas.openxmlformats.org/drawingml/2006/wordprocessingDrawing" xmlns:w10="urn:schemas-microsoft-com:office:word" xmlns:w="http://schemas.openxmlformats.org/wordprocessingml/2006/main" xmlns:w14="http://schemas.microsoft.com/office/word/2010/wordml" xmlns:w15="http://schemas.microsoft.com/office/word/2012/wordml" xmlns:w16cex="http://schemas.microsoft.com/office/word/2018/wordml/cex" xmlns:w16cid="http://schemas.microsoft.com/office/word/2016/wordml/cid" xmlns:w16="http://schemas.microsoft.com/office/word/2018/wordml" xmlns:w16du="http://schemas.microsoft.com/office/word/2023/wordml/word16du" xmlns:w16sdtdh="http://schemas.microsoft.com/office/word/2020/wordml/sdtdatahash" xmlns:w16se="http://schemas.microsoft.com/office/word/2015/wordml/symex" xmlns:wpg="http://schemas.microsoft.com/office/word/2010/wordprocessingGroup" xmlns:wpi="http://schemas.microsoft.com/office/word/2010/wordprocessingInk" xmlns:wne="http://schemas.microsoft.com/office/word/2006/wordml" xmlns:wps="http://schemas.microsoft.com/office/word/2010/wordprocessingShape" mc:Ignorable="w14 w15 w16se w16cid w16 w16cex w16sdtdh wp14">
   <w:p>
     <w:pPr>
       <w:pStyle w:val="Header"/>
@@ -5964,7 +7123,7 @@
 </file>
 
 <file path=word/numbering.xml><?xml version="1.0" encoding="utf-8"?>
-<w:numbering xmlns:wpc="http://schemas.microsoft.com/office/word/2010/wordprocessingCanvas" xmlns:cx="http://schemas.microsoft.com/office/drawing/2014/chartex" xmlns:cx1="http://schemas.microsoft.com/office/drawing/2015/9/8/chartex" xmlns:cx2="http://schemas.microsoft.com/office/drawing/2015/10/21/chartex" xmlns:cx3="http://schemas.microsoft.com/office/drawing/2016/5/9/chartex" xmlns:cx4="http://schemas.microsoft.com/office/drawing/2016/5/10/chartex" xmlns:cx5="http://schemas.microsoft.com/office/drawing/2016/5/11/chartex" xmlns:cx6="http://schemas.microsoft.com/office/drawing/2016/5/12/chartex" xmlns:cx7="http://schemas.microsoft.com/office/drawing/2016/5/13/chartex" xmlns:cx8="http://schemas.microsoft.com/office/drawing/2016/5/14/chartex" xmlns:mc="http://schemas.openxmlformats.org/markup-compatibility/2006" xmlns:aink="http://schemas.microsoft.com/office/drawing/2016/ink" xmlns:am3d="http://schemas.microsoft.com/office/drawing/2017/model3d" xmlns:o="urn:schemas-microsoft-com:office:office" xmlns:oel="http://schemas.microsoft.com/office/2019/extlst" xmlns:r="http://schemas.openxmlformats.org/officeDocument/2006/relationships" xmlns:m="http://schemas.openxmlformats.org/officeDocument/2006/math" xmlns:v="urn:schemas-microsoft-com:vml" xmlns:wp14="http://schemas.microsoft.com/office/word/2010/wordprocessingDrawing" xmlns:wp="http://schemas.openxmlformats.org/drawingml/2006/wordprocessingDrawing" xmlns:w10="urn:schemas-microsoft-com:office:word" xmlns:w="http://schemas.openxmlformats.org/wordprocessingml/2006/main" xmlns:w14="http://schemas.microsoft.com/office/word/2010/wordml" xmlns:w15="http://schemas.microsoft.com/office/word/2012/wordml" xmlns:w16cex="http://schemas.microsoft.com/office/word/2018/wordml/cex" xmlns:w16cid="http://schemas.microsoft.com/office/word/2016/wordml/cid" xmlns:w16="http://schemas.microsoft.com/office/word/2018/wordml" xmlns:w16sdtdh="http://schemas.microsoft.com/office/word/2020/wordml/sdtdatahash" xmlns:w16se="http://schemas.microsoft.com/office/word/2015/wordml/symex" xmlns:wpg="http://schemas.microsoft.com/office/word/2010/wordprocessingGroup" xmlns:wpi="http://schemas.microsoft.com/office/word/2010/wordprocessingInk" xmlns:wne="http://schemas.microsoft.com/office/word/2006/wordml" xmlns:wps="http://schemas.microsoft.com/office/word/2010/wordprocessingShape" mc:Ignorable="w14 w15 w16se w16cid w16 w16cex w16sdtdh wp14">
+<w:numbering xmlns:wpc="http://schemas.microsoft.com/office/word/2010/wordprocessingCanvas" xmlns:cx="http://schemas.microsoft.com/office/drawing/2014/chartex" xmlns:cx1="http://schemas.microsoft.com/office/drawing/2015/9/8/chartex" xmlns:cx2="http://schemas.microsoft.com/office/drawing/2015/10/21/chartex" xmlns:cx3="http://schemas.microsoft.com/office/drawing/2016/5/9/chartex" xmlns:cx4="http://schemas.microsoft.com/office/drawing/2016/5/10/chartex" xmlns:cx5="http://schemas.microsoft.com/office/drawing/2016/5/11/chartex" xmlns:cx6="http://schemas.microsoft.com/office/drawing/2016/5/12/chartex" xmlns:cx7="http://schemas.microsoft.com/office/drawing/2016/5/13/chartex" xmlns:cx8="http://schemas.microsoft.com/office/drawing/2016/5/14/chartex" xmlns:mc="http://schemas.openxmlformats.org/markup-compatibility/2006" xmlns:aink="http://schemas.microsoft.com/office/drawing/2016/ink" xmlns:am3d="http://schemas.microsoft.com/office/drawing/2017/model3d" xmlns:o="urn:schemas-microsoft-com:office:office" xmlns:oel="http://schemas.microsoft.com/office/2019/extlst" xmlns:r="http://schemas.openxmlformats.org/officeDocument/2006/relationships" xmlns:m="http://schemas.openxmlformats.org/officeDocument/2006/math" xmlns:v="urn:schemas-microsoft-com:vml" xmlns:wp14="http://schemas.microsoft.com/office/word/2010/wordprocessingDrawing" xmlns:wp="http://schemas.openxmlformats.org/drawingml/2006/wordprocessingDrawing" xmlns:w10="urn:schemas-microsoft-com:office:word" xmlns:w="http://schemas.openxmlformats.org/wordprocessingml/2006/main" xmlns:w14="http://schemas.microsoft.com/office/word/2010/wordml" xmlns:w15="http://schemas.microsoft.com/office/word/2012/wordml" xmlns:w16cex="http://schemas.microsoft.com/office/word/2018/wordml/cex" xmlns:w16cid="http://schemas.microsoft.com/office/word/2016/wordml/cid" xmlns:w16="http://schemas.microsoft.com/office/word/2018/wordml" xmlns:w16du="http://schemas.microsoft.com/office/word/2023/wordml/word16du" xmlns:w16sdtdh="http://schemas.microsoft.com/office/word/2020/wordml/sdtdatahash" xmlns:w16se="http://schemas.microsoft.com/office/word/2015/wordml/symex" xmlns:wpg="http://schemas.microsoft.com/office/word/2010/wordprocessingGroup" xmlns:wpi="http://schemas.microsoft.com/office/word/2010/wordprocessingInk" xmlns:wne="http://schemas.microsoft.com/office/word/2006/wordml" xmlns:wps="http://schemas.microsoft.com/office/word/2010/wordprocessingShape" mc:Ignorable="w14 w15 w16se w16cid w16 w16cex w16sdtdh wp14">
   <w:abstractNum w:abstractNumId="0" w15:restartNumberingAfterBreak="0">
     <w:nsid w:val="26497585"/>
     <w:multiLevelType w:val="hybridMultilevel"/>

</xml_diff>